<commit_message>
siga pt 3, update a la documentacion (imagenes)
</commit_message>
<xml_diff>
--- a/documentacion - BLOG DEL CENTRO AGROTURISTICO .docx
+++ b/documentacion - BLOG DEL CENTRO AGROTURISTICO .docx
@@ -36,13 +36,14 @@
       <w:r>
         <w:rPr>
           <w:b/>
+          <w:noProof/>
           <w:color w:val="39A900"/>
           <w:sz w:val="24"/>
           <w:szCs w:val="24"/>
           <w:lang w:val="es-ES"/>
         </w:rPr>
         <w:drawing>
-          <wp:inline distT="0" distB="0" distL="0" distR="0" wp14:anchorId="7B2EE66A" wp14:editId="0A3FCB24">
+          <wp:inline distT="0" distB="0" distL="0" distR="0" wp14:anchorId="7B2EE66A" wp14:editId="5FBA887E">
             <wp:extent cx="818707" cy="193672"/>
             <wp:effectExtent l="0" t="0" r="635" b="0"/>
             <wp:docPr id="1" name="Imagen 1"/>
@@ -90,6 +91,7 @@
       <w:r>
         <w:rPr>
           <w:b/>
+          <w:noProof/>
           <w:color w:val="39A900"/>
           <w:sz w:val="24"/>
           <w:szCs w:val="24"/>
@@ -134,6 +136,7 @@
       <w:r>
         <w:rPr>
           <w:b/>
+          <w:noProof/>
           <w:color w:val="39A900"/>
           <w:sz w:val="24"/>
           <w:szCs w:val="24"/>
@@ -178,6 +181,7 @@
       <w:r>
         <w:rPr>
           <w:b/>
+          <w:noProof/>
           <w:color w:val="39A900"/>
           <w:sz w:val="24"/>
           <w:szCs w:val="24"/>
@@ -222,7 +226,6 @@
     </w:p>
     <w:p>
       <w:pPr>
-        <w:jc w:val="center"/>
         <w:rPr>
           <w:b/>
           <w:color w:val="39A900"/>
@@ -261,13 +264,14 @@
       </w:pPr>
       <w:r>
         <w:rPr>
+          <w:noProof/>
           <w:color w:val="39A900"/>
           <w:sz w:val="24"/>
           <w:szCs w:val="24"/>
           <w:lang w:val="es-ES"/>
         </w:rPr>
         <w:drawing>
-          <wp:anchor distT="0" distB="0" distL="114300" distR="114300" simplePos="0" relativeHeight="251660288" behindDoc="0" locked="0" layoutInCell="1" allowOverlap="1" wp14:anchorId="481AA178" wp14:editId="20744AC2">
+          <wp:anchor distT="0" distB="0" distL="114300" distR="114300" simplePos="0" relativeHeight="251660288" behindDoc="0" locked="0" layoutInCell="1" allowOverlap="1" wp14:anchorId="481AA178" wp14:editId="05CEAF70">
             <wp:simplePos x="0" y="0"/>
             <wp:positionH relativeFrom="margin">
               <wp:posOffset>-281940</wp:posOffset>
@@ -381,15 +385,7 @@
           <w:szCs w:val="24"/>
           <w:lang w:val="es-ES"/>
         </w:rPr>
-        <w:t xml:space="preserve"> con la tecla </w:t>
-      </w:r>
-      <w:r>
-        <w:rPr>
-          <w:sz w:val="24"/>
-          <w:szCs w:val="24"/>
-          <w:lang w:val="es-ES"/>
-        </w:rPr>
-        <w:t xml:space="preserve">retroceso  </w:t>
+        <w:t xml:space="preserve"> con la tecla retroceso  </w:t>
       </w:r>
     </w:p>
     <w:p>
@@ -411,7 +407,7 @@
         <mc:AlternateContent>
           <mc:Choice Requires="wps">
             <w:drawing>
-              <wp:anchor distT="0" distB="0" distL="114300" distR="114300" simplePos="0" relativeHeight="251664384" behindDoc="0" locked="0" layoutInCell="1" allowOverlap="1" wp14:anchorId="2D5104AB" wp14:editId="5B89AE2E">
+              <wp:anchor distT="0" distB="0" distL="114300" distR="114300" simplePos="0" relativeHeight="251664384" behindDoc="0" locked="0" layoutInCell="1" allowOverlap="1" wp14:anchorId="2D5104AB" wp14:editId="29B0F8FB">
                 <wp:simplePos x="0" y="0"/>
                 <wp:positionH relativeFrom="column">
                   <wp:posOffset>-83185</wp:posOffset>
@@ -472,7 +468,7 @@
           </mc:Choice>
           <mc:Fallback>
             <w:pict>
-              <v:shapetype w14:anchorId="3FCC5121" id="_x0000_t32" coordsize="21600,21600" o:spt="32" o:oned="t" path="m,l21600,21600e" filled="f">
+              <v:shapetype w14:anchorId="15C85293" id="_x0000_t32" coordsize="21600,21600" o:spt="32" o:oned="t" path="m,l21600,21600e" filled="f">
                 <v:path arrowok="t" fillok="f" o:connecttype="none"/>
                 <o:lock v:ext="edit" shapetype="t"/>
               </v:shapetype>
@@ -647,6 +643,7 @@
       </w:r>
       <w:r>
         <w:rPr>
+          <w:noProof/>
           <w:color w:val="39A900"/>
           <w:sz w:val="24"/>
           <w:szCs w:val="24"/>
@@ -738,7 +735,7 @@
         <mc:AlternateContent>
           <mc:Choice Requires="wps">
             <w:drawing>
-              <wp:anchor distT="0" distB="0" distL="114300" distR="114300" simplePos="0" relativeHeight="251663360" behindDoc="0" locked="0" layoutInCell="1" allowOverlap="1" wp14:anchorId="0AF92DE9" wp14:editId="39CDFED4">
+              <wp:anchor distT="0" distB="0" distL="114300" distR="114300" simplePos="0" relativeHeight="251663360" behindDoc="0" locked="0" layoutInCell="1" allowOverlap="1" wp14:anchorId="0AF92DE9" wp14:editId="37FA4B5A">
                 <wp:simplePos x="0" y="0"/>
                 <wp:positionH relativeFrom="column">
                   <wp:posOffset>26670</wp:posOffset>
@@ -800,7 +797,7 @@
           </mc:Choice>
           <mc:Fallback>
             <w:pict>
-              <v:oval w14:anchorId="7E1F7126" id="Elipse 15" o:spid="_x0000_s1026" style="position:absolute;margin-left:2.1pt;margin-top:7.1pt;width:16.3pt;height:40.7pt;z-index:251663360;visibility:visible;mso-wrap-style:square;mso-wrap-distance-left:9pt;mso-wrap-distance-top:0;mso-wrap-distance-right:9pt;mso-wrap-distance-bottom:0;mso-position-horizontal:absolute;mso-position-horizontal-relative:text;mso-position-vertical:absolute;mso-position-vertical-relative:text;v-text-anchor:middle" o:gfxdata="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" filled="f" strokecolor="#39a900" strokeweight="1.5pt">
+              <v:oval w14:anchorId="15E9E441" id="Elipse 15" o:spid="_x0000_s1026" style="position:absolute;margin-left:2.1pt;margin-top:7.1pt;width:16.3pt;height:40.7pt;z-index:251663360;visibility:visible;mso-wrap-style:square;mso-wrap-distance-left:9pt;mso-wrap-distance-top:0;mso-wrap-distance-right:9pt;mso-wrap-distance-bottom:0;mso-position-horizontal:absolute;mso-position-horizontal-relative:text;mso-position-vertical:absolute;mso-position-vertical-relative:text;v-text-anchor:middle" o:gfxdata="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" filled="f" strokecolor="#39a900" strokeweight="1.5pt">
                 <v:stroke joinstyle="miter"/>
               </v:oval>
             </w:pict>
@@ -827,7 +824,7 @@
         <mc:AlternateContent>
           <mc:Choice Requires="wps">
             <w:drawing>
-              <wp:anchor distT="0" distB="0" distL="114300" distR="114300" simplePos="0" relativeHeight="251665408" behindDoc="0" locked="0" layoutInCell="1" allowOverlap="1" wp14:anchorId="279739C2" wp14:editId="26170CF1">
+              <wp:anchor distT="0" distB="0" distL="114300" distR="114300" simplePos="0" relativeHeight="251665408" behindDoc="0" locked="0" layoutInCell="1" allowOverlap="1" wp14:anchorId="279739C2" wp14:editId="39FB44C2">
                 <wp:simplePos x="0" y="0"/>
                 <wp:positionH relativeFrom="column">
                   <wp:posOffset>-551815</wp:posOffset>
@@ -959,12 +956,13 @@
       </w:pPr>
       <w:r>
         <w:rPr>
+          <w:noProof/>
           <w:sz w:val="24"/>
           <w:szCs w:val="24"/>
           <w:lang w:val="es-ES"/>
         </w:rPr>
         <w:drawing>
-          <wp:anchor distT="0" distB="0" distL="114300" distR="114300" simplePos="0" relativeHeight="251681792" behindDoc="0" locked="0" layoutInCell="1" allowOverlap="1" wp14:anchorId="380DEA00" wp14:editId="67844B41">
+          <wp:anchor distT="0" distB="0" distL="114300" distR="114300" simplePos="0" relativeHeight="251681792" behindDoc="0" locked="0" layoutInCell="1" allowOverlap="1" wp14:anchorId="380DEA00" wp14:editId="690FE03F">
             <wp:simplePos x="0" y="0"/>
             <wp:positionH relativeFrom="margin">
               <wp:align>left</wp:align>
@@ -1021,6 +1019,7 @@
       </w:r>
       <w:r>
         <w:rPr>
+          <w:noProof/>
           <w:sz w:val="24"/>
           <w:szCs w:val="24"/>
           <w:lang w:val="es-ES"/>
@@ -1083,6 +1082,7 @@
       </w:r>
       <w:r>
         <w:rPr>
+          <w:noProof/>
           <w:color w:val="39A900"/>
           <w:sz w:val="24"/>
           <w:szCs w:val="24"/>
@@ -1230,7 +1230,25 @@
           <w:szCs w:val="24"/>
           <w:lang w:val="es-ES"/>
         </w:rPr>
-        <w:t xml:space="preserve"> que detrás de la imagen oprimimos la tecla retroceso como hicimos anteriormente (si no pasa nada lo habremos eliminado, si se elimina la foto anterior significa que no había salto de </w:t>
+        <w:t xml:space="preserve"> que detrás de la imagen oprimimos la tecla </w:t>
+      </w:r>
+      <w:r>
+        <w:rPr>
+          <w:b/>
+          <w:i/>
+          <w:sz w:val="24"/>
+          <w:szCs w:val="24"/>
+          <w:lang w:val="es-ES"/>
+        </w:rPr>
+        <w:t>retroceso</w:t>
+      </w:r>
+      <w:r>
+        <w:rPr>
+          <w:sz w:val="24"/>
+          <w:szCs w:val="24"/>
+          <w:lang w:val="es-ES"/>
+        </w:rPr>
+        <w:t xml:space="preserve"> como hicimos anteriormente (si no pasa nada lo habremos eliminado, si se elimina la foto anterior significa que no había salto de </w:t>
       </w:r>
       <w:r>
         <w:rPr>
@@ -1259,13 +1277,14 @@
       </w:pPr>
       <w:r>
         <w:rPr>
+          <w:noProof/>
           <w:color w:val="39A900"/>
           <w:sz w:val="24"/>
           <w:szCs w:val="24"/>
           <w:lang w:val="es-ES"/>
         </w:rPr>
         <w:drawing>
-          <wp:anchor distT="0" distB="0" distL="114300" distR="114300" simplePos="0" relativeHeight="251686912" behindDoc="0" locked="0" layoutInCell="1" allowOverlap="1" wp14:anchorId="10648E8C" wp14:editId="1FA37B36">
+          <wp:anchor distT="0" distB="0" distL="114300" distR="114300" simplePos="0" relativeHeight="251686912" behindDoc="0" locked="0" layoutInCell="1" allowOverlap="1" wp14:anchorId="10648E8C" wp14:editId="70B9E2C2">
             <wp:simplePos x="0" y="0"/>
             <wp:positionH relativeFrom="margin">
               <wp:posOffset>4548505</wp:posOffset>
@@ -1339,7 +1358,7 @@
         <mc:AlternateContent>
           <mc:Choice Requires="wps">
             <w:drawing>
-              <wp:anchor distT="0" distB="0" distL="114300" distR="114300" simplePos="0" relativeHeight="251683840" behindDoc="0" locked="0" layoutInCell="1" allowOverlap="1" wp14:anchorId="7FBCA3FC" wp14:editId="2AABACC3">
+              <wp:anchor distT="0" distB="0" distL="114300" distR="114300" simplePos="0" relativeHeight="251683840" behindDoc="0" locked="0" layoutInCell="1" allowOverlap="1" wp14:anchorId="7FBCA3FC" wp14:editId="510F07DC">
                 <wp:simplePos x="0" y="0"/>
                 <wp:positionH relativeFrom="margin">
                   <wp:posOffset>1099185</wp:posOffset>
@@ -1412,7 +1431,23 @@
           </mc:Choice>
           <mc:Fallback>
             <w:pict>
-              <v:shape w14:anchorId="27082074" id="Flecha: a la derecha 31" o:spid="_x0000_s1026" type="#_x0000_t13" style="position:absolute;margin-left:86.55pt;margin-top:7.5pt;width:21pt;height:12.75pt;z-index:251683840;visibility:visible;mso-wrap-style:square;mso-width-percent:0;mso-height-percent:0;mso-wrap-distance-left:9pt;mso-wrap-distance-top:0;mso-wrap-distance-right:9pt;mso-wrap-distance-bottom:0;mso-position-horizontal:absolute;mso-position-horizontal-relative:margin;mso-position-vertical:absolute;mso-position-vertical-relative:text;mso-width-percent:0;mso-height-percent:0;mso-width-relative:margin;mso-height-relative:margin;v-text-anchor:middle" o:gfxdata="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" adj="11010,4796" fillcolor="#39a900" strokecolor="#007832" strokeweight="1pt">
+              <v:shapetype w14:anchorId="64DFC594" id="_x0000_t13" coordsize="21600,21600" o:spt="13" adj="16200,5400" path="m@0,l@0@1,0@1,0@2@0@2@0,21600,21600,10800xe">
+                <v:stroke joinstyle="miter"/>
+                <v:formulas>
+                  <v:f eqn="val #0"/>
+                  <v:f eqn="val #1"/>
+                  <v:f eqn="sum height 0 #1"/>
+                  <v:f eqn="sum 10800 0 #1"/>
+                  <v:f eqn="sum width 0 #0"/>
+                  <v:f eqn="prod @4 @3 10800"/>
+                  <v:f eqn="sum width 0 @5"/>
+                </v:formulas>
+                <v:path o:connecttype="custom" o:connectlocs="@0,0;0,10800;@0,21600;21600,10800" o:connectangles="270,180,90,0" textboxrect="0,@1,@6,@2"/>
+                <v:handles>
+                  <v:h position="#0,#1" xrange="0,21600" yrange="0,10800"/>
+                </v:handles>
+              </v:shapetype>
+              <v:shape id="Flecha: a la derecha 31" o:spid="_x0000_s1026" type="#_x0000_t13" style="position:absolute;margin-left:86.55pt;margin-top:7.5pt;width:21pt;height:12.75pt;z-index:251683840;visibility:visible;mso-wrap-style:square;mso-width-percent:0;mso-height-percent:0;mso-wrap-distance-left:9pt;mso-wrap-distance-top:0;mso-wrap-distance-right:9pt;mso-wrap-distance-bottom:0;mso-position-horizontal:absolute;mso-position-horizontal-relative:margin;mso-position-vertical:absolute;mso-position-vertical-relative:text;mso-width-percent:0;mso-height-percent:0;mso-width-relative:margin;mso-height-relative:margin;v-text-anchor:middle" o:gfxdata="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" adj="11010,4796" fillcolor="#39a900" strokecolor="#007832" strokeweight="1pt">
                 <w10:wrap anchorx="margin"/>
               </v:shape>
             </w:pict>
@@ -1529,7 +1564,7 @@
         <mc:AlternateContent>
           <mc:Choice Requires="wps">
             <w:drawing>
-              <wp:anchor distT="0" distB="0" distL="114300" distR="114300" simplePos="0" relativeHeight="251688960" behindDoc="0" locked="0" layoutInCell="1" allowOverlap="1" wp14:anchorId="7DEFDFB5" wp14:editId="4398A3A6">
+              <wp:anchor distT="0" distB="0" distL="114300" distR="114300" simplePos="0" relativeHeight="251688960" behindDoc="0" locked="0" layoutInCell="1" allowOverlap="1" wp14:anchorId="7DEFDFB5" wp14:editId="2A126FF8">
                 <wp:simplePos x="0" y="0"/>
                 <wp:positionH relativeFrom="column">
                   <wp:posOffset>3358515</wp:posOffset>
@@ -1597,7 +1632,7 @@
           </mc:Choice>
           <mc:Fallback>
             <w:pict>
-              <v:oval w14:anchorId="27A6F8FA" id="Elipse 35" o:spid="_x0000_s1026" style="position:absolute;margin-left:264.45pt;margin-top:7.4pt;width:12.75pt;height:36.15pt;z-index:251688960;visibility:visible;mso-wrap-style:square;mso-width-percent:0;mso-height-percent:0;mso-wrap-distance-left:9pt;mso-wrap-distance-top:0;mso-wrap-distance-right:9pt;mso-wrap-distance-bottom:0;mso-position-horizontal:absolute;mso-position-horizontal-relative:text;mso-position-vertical:absolute;mso-position-vertical-relative:text;mso-width-percent:0;mso-height-percent:0;mso-width-relative:margin;mso-height-relative:margin;v-text-anchor:middle" o:gfxdata="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" filled="f" strokecolor="#39a900" strokeweight="1.5pt">
+              <v:oval w14:anchorId="7687943C" id="Elipse 35" o:spid="_x0000_s1026" style="position:absolute;margin-left:264.45pt;margin-top:7.4pt;width:12.75pt;height:36.15pt;z-index:251688960;visibility:visible;mso-wrap-style:square;mso-width-percent:0;mso-height-percent:0;mso-wrap-distance-left:9pt;mso-wrap-distance-top:0;mso-wrap-distance-right:9pt;mso-wrap-distance-bottom:0;mso-position-horizontal:absolute;mso-position-horizontal-relative:text;mso-position-vertical:absolute;mso-position-vertical-relative:text;mso-width-percent:0;mso-height-percent:0;mso-width-relative:margin;mso-height-relative:margin;v-text-anchor:middle" o:gfxdata="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" filled="f" strokecolor="#39a900" strokeweight="1.5pt">
                 <v:stroke joinstyle="miter"/>
               </v:oval>
             </w:pict>
@@ -1624,16 +1659,16 @@
         <mc:AlternateContent>
           <mc:Choice Requires="wps">
             <w:drawing>
-              <wp:anchor distT="0" distB="0" distL="114300" distR="114300" simplePos="0" relativeHeight="251697152" behindDoc="0" locked="0" layoutInCell="1" allowOverlap="1" wp14:anchorId="1FE2C969" wp14:editId="2600C6DD">
+              <wp:anchor distT="0" distB="0" distL="114300" distR="114300" simplePos="0" relativeHeight="251697152" behindDoc="0" locked="0" layoutInCell="1" allowOverlap="1" wp14:anchorId="1FE2C969" wp14:editId="152DAD4F">
                 <wp:simplePos x="0" y="0"/>
                 <wp:positionH relativeFrom="margin">
-                  <wp:posOffset>607695</wp:posOffset>
+                  <wp:posOffset>605790</wp:posOffset>
                 </wp:positionH>
                 <wp:positionV relativeFrom="paragraph">
-                  <wp:posOffset>114300</wp:posOffset>
+                  <wp:posOffset>113030</wp:posOffset>
                 </wp:positionV>
-                <wp:extent cx="1496290" cy="451263"/>
-                <wp:effectExtent l="0" t="0" r="0" b="6350"/>
+                <wp:extent cx="1181100" cy="295275"/>
+                <wp:effectExtent l="0" t="0" r="0" b="0"/>
                 <wp:wrapNone/>
                 <wp:docPr id="39" name="Cuadro de texto 39"/>
                 <wp:cNvGraphicFramePr/>
@@ -1644,7 +1679,7 @@
                       <wps:spPr>
                         <a:xfrm>
                           <a:off x="0" y="0"/>
-                          <a:ext cx="1496290" cy="451263"/>
+                          <a:ext cx="1181100" cy="295275"/>
                         </a:xfrm>
                         <a:prstGeom prst="rect">
                           <a:avLst/>
@@ -1674,10 +1709,9 @@
                                 <w:szCs w:val="20"/>
                                 <w:lang w:val="es-ES"/>
                               </w:rPr>
-                              <w:t>Si no eliminamos el salto de línea</w:t>
+                              <w:t>Con salto de línea</w:t>
                             </w:r>
                           </w:p>
-                          <w:p/>
                         </w:txbxContent>
                       </wps:txbx>
                       <wps:bodyPr rot="0" spcFirstLastPara="0" vertOverflow="overflow" horzOverflow="overflow" vert="horz" wrap="square" lIns="91440" tIns="45720" rIns="91440" bIns="45720" numCol="1" spcCol="0" rtlCol="0" fromWordArt="0" anchor="t" anchorCtr="0" forceAA="0" compatLnSpc="1">
@@ -1700,7 +1734,7 @@
           </mc:Choice>
           <mc:Fallback>
             <w:pict>
-              <v:shape w14:anchorId="1FE2C969" id="Cuadro de texto 39" o:spid="_x0000_s1027" type="#_x0000_t202" style="position:absolute;margin-left:47.85pt;margin-top:9pt;width:117.8pt;height:35.55pt;z-index:251697152;visibility:visible;mso-wrap-style:square;mso-width-percent:0;mso-height-percent:0;mso-wrap-distance-left:9pt;mso-wrap-distance-top:0;mso-wrap-distance-right:9pt;mso-wrap-distance-bottom:0;mso-position-horizontal:absolute;mso-position-horizontal-relative:margin;mso-position-vertical:absolute;mso-position-vertical-relative:text;mso-width-percent:0;mso-height-percent:0;mso-width-relative:margin;mso-height-relative:margin;v-text-anchor:top" o:gfxdata="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" filled="f" stroked="f" strokeweight=".5pt">
+              <v:shape w14:anchorId="1FE2C969" id="Cuadro de texto 39" o:spid="_x0000_s1027" type="#_x0000_t202" style="position:absolute;margin-left:47.7pt;margin-top:8.9pt;width:93pt;height:23.25pt;z-index:251697152;visibility:visible;mso-wrap-style:square;mso-width-percent:0;mso-height-percent:0;mso-wrap-distance-left:9pt;mso-wrap-distance-top:0;mso-wrap-distance-right:9pt;mso-wrap-distance-bottom:0;mso-position-horizontal:absolute;mso-position-horizontal-relative:margin;mso-position-vertical:absolute;mso-position-vertical-relative:text;mso-width-percent:0;mso-height-percent:0;mso-width-relative:margin;mso-height-relative:margin;v-text-anchor:top" o:gfxdata="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" filled="f" stroked="f" strokeweight=".5pt">
                 <v:textbox>
                   <w:txbxContent>
                     <w:p>
@@ -1721,10 +1755,9 @@
                           <w:szCs w:val="20"/>
                           <w:lang w:val="es-ES"/>
                         </w:rPr>
-                        <w:t>Si no eliminamos el salto de línea</w:t>
+                        <w:t>Con salto de línea</w:t>
                       </w:r>
                     </w:p>
-                    <w:p/>
                   </w:txbxContent>
                 </v:textbox>
                 <w10:wrap anchorx="margin"/>
@@ -1972,24 +2005,26 @@
       </w:pPr>
       <w:r>
         <w:rPr>
+          <w:sz w:val="24"/>
+          <w:szCs w:val="24"/>
+          <w:lang w:val="es-ES"/>
+        </w:rPr>
+        <w:t xml:space="preserve">Si por el contrario usted quiere que 2 imágenes no estén en la misma fila, simplemente agregue un salto de línea con </w:t>
+      </w:r>
+      <w:r>
+        <w:rPr>
           <w:b/>
-          <w:sz w:val="24"/>
-          <w:szCs w:val="24"/>
-          <w:lang w:val="es-ES"/>
-        </w:rPr>
-        <w:t>Evitar imágenes sin tamaño</w:t>
+          <w:i/>
+          <w:sz w:val="24"/>
+          <w:szCs w:val="24"/>
+          <w:lang w:val="es-ES"/>
+        </w:rPr>
+        <w:t>Enter</w:t>
       </w:r>
       <w:r>
         <w:rPr>
           <w:b/>
-          <w:sz w:val="24"/>
-          <w:szCs w:val="24"/>
-          <w:lang w:val="es-ES"/>
-        </w:rPr>
-        <w:t>:</w:t>
-      </w:r>
-      <w:r>
-        <w:rPr>
+          <w:i/>
           <w:sz w:val="24"/>
           <w:szCs w:val="24"/>
           <w:lang w:val="es-ES"/>
@@ -2002,15 +2037,57 @@
           <w:szCs w:val="24"/>
           <w:lang w:val="es-ES"/>
         </w:rPr>
-        <w:t xml:space="preserve">cuando este modificando el tamaño de una imagen tenga cuidado al seleccionar el tamaño “original”, si lo hace la imagen no tendrá un tamaño predefinido </w:t>
-      </w:r>
-      <w:r>
-        <w:rPr>
-          <w:sz w:val="24"/>
-          <w:szCs w:val="24"/>
-          <w:lang w:val="es-ES"/>
-        </w:rPr>
-        <w:t xml:space="preserve">provocando que se encoja al principio de la carga del sitio. </w:t>
+        <w:t xml:space="preserve">(como se ve en la imagen el salto de línea es al presionar </w:t>
+      </w:r>
+      <w:r>
+        <w:rPr>
+          <w:b/>
+          <w:i/>
+          <w:sz w:val="24"/>
+          <w:szCs w:val="24"/>
+          <w:lang w:val="es-ES"/>
+        </w:rPr>
+        <w:t>Enter</w:t>
+      </w:r>
+      <w:r>
+        <w:rPr>
+          <w:b/>
+          <w:i/>
+          <w:sz w:val="24"/>
+          <w:szCs w:val="24"/>
+          <w:lang w:val="es-ES"/>
+        </w:rPr>
+        <w:t xml:space="preserve"> </w:t>
+      </w:r>
+      <w:r>
+        <w:rPr>
+          <w:sz w:val="24"/>
+          <w:szCs w:val="24"/>
+          <w:lang w:val="es-ES"/>
+        </w:rPr>
+        <w:t xml:space="preserve">no se ve en el </w:t>
+      </w:r>
+      <w:r>
+        <w:rPr>
+          <w:sz w:val="24"/>
+          <w:szCs w:val="24"/>
+          <w:lang w:val="es-ES"/>
+        </w:rPr>
+        <w:t>editor,</w:t>
+      </w:r>
+      <w:r>
+        <w:rPr>
+          <w:sz w:val="24"/>
+          <w:szCs w:val="24"/>
+          <w:lang w:val="es-ES"/>
+        </w:rPr>
+        <w:t xml:space="preserve"> pero si en el blog)</w:t>
+      </w:r>
+      <w:r>
+        <w:rPr>
+          <w:noProof/>
+        </w:rPr>
+        <w:t xml:space="preserve"> </w:t>
       </w:r>
     </w:p>
     <w:p>
@@ -2023,6 +2100,974 @@
       </w:pPr>
       <w:r>
         <w:rPr>
+          <w:sz w:val="24"/>
+          <w:szCs w:val="24"/>
+          <w:lang w:val="es-ES"/>
+        </w:rPr>
+        <w:drawing>
+          <wp:anchor distT="0" distB="0" distL="114300" distR="114300" simplePos="0" relativeHeight="251707392" behindDoc="0" locked="0" layoutInCell="1" allowOverlap="1" wp14:anchorId="4676346D" wp14:editId="00FAD954">
+            <wp:simplePos x="0" y="0"/>
+            <wp:positionH relativeFrom="margin">
+              <wp:posOffset>2291715</wp:posOffset>
+            </wp:positionH>
+            <wp:positionV relativeFrom="paragraph">
+              <wp:posOffset>52383</wp:posOffset>
+            </wp:positionV>
+            <wp:extent cx="2104885" cy="1352555"/>
+            <wp:effectExtent l="0" t="0" r="0" b="0"/>
+            <wp:wrapNone/>
+            <wp:docPr id="41" name="Imagen 41"/>
+            <wp:cNvGraphicFramePr>
+              <a:graphicFrameLocks xmlns:a="http://schemas.openxmlformats.org/drawingml/2006/main" noChangeAspect="1"/>
+            </wp:cNvGraphicFramePr>
+            <a:graphic xmlns:a="http://schemas.openxmlformats.org/drawingml/2006/main">
+              <a:graphicData uri="http://schemas.openxmlformats.org/drawingml/2006/picture">
+                <pic:pic xmlns:pic="http://schemas.openxmlformats.org/drawingml/2006/picture">
+                  <pic:nvPicPr>
+                    <pic:cNvPr id="1" name=""/>
+                    <pic:cNvPicPr/>
+                  </pic:nvPicPr>
+                  <pic:blipFill>
+                    <a:blip r:embed="rId16" cstate="print">
+                      <a:extLst>
+                        <a:ext uri="{28A0092B-C50C-407E-A947-70E740481C1C}">
+                          <a14:useLocalDpi xmlns:a14="http://schemas.microsoft.com/office/drawing/2010/main" val="0"/>
+                        </a:ext>
+                      </a:extLst>
+                    </a:blip>
+                    <a:stretch>
+                      <a:fillRect/>
+                    </a:stretch>
+                  </pic:blipFill>
+                  <pic:spPr>
+                    <a:xfrm>
+                      <a:off x="0" y="0"/>
+                      <a:ext cx="2104885" cy="1352555"/>
+                    </a:xfrm>
+                    <a:prstGeom prst="rect">
+                      <a:avLst/>
+                    </a:prstGeom>
+                  </pic:spPr>
+                </pic:pic>
+              </a:graphicData>
+            </a:graphic>
+            <wp14:sizeRelH relativeFrom="margin">
+              <wp14:pctWidth>0</wp14:pctWidth>
+            </wp14:sizeRelH>
+            <wp14:sizeRelV relativeFrom="margin">
+              <wp14:pctHeight>0</wp14:pctHeight>
+            </wp14:sizeRelV>
+          </wp:anchor>
+        </w:drawing>
+      </w:r>
+      <w:r>
+        <w:rPr>
+          <w:sz w:val="24"/>
+          <w:szCs w:val="24"/>
+          <w:lang w:val="es-ES"/>
+        </w:rPr>
+        <w:drawing>
+          <wp:anchor distT="0" distB="0" distL="114300" distR="114300" simplePos="0" relativeHeight="251708416" behindDoc="0" locked="0" layoutInCell="1" allowOverlap="1" wp14:anchorId="0E7E7DDA" wp14:editId="58EC1F1E">
+            <wp:simplePos x="0" y="0"/>
+            <wp:positionH relativeFrom="margin">
+              <wp:posOffset>-480060</wp:posOffset>
+            </wp:positionH>
+            <wp:positionV relativeFrom="paragraph">
+              <wp:posOffset>19685</wp:posOffset>
+            </wp:positionV>
+            <wp:extent cx="1333500" cy="1699635"/>
+            <wp:effectExtent l="0" t="0" r="0" b="0"/>
+            <wp:wrapNone/>
+            <wp:docPr id="42" name="Imagen 42"/>
+            <wp:cNvGraphicFramePr>
+              <a:graphicFrameLocks xmlns:a="http://schemas.openxmlformats.org/drawingml/2006/main" noChangeAspect="1"/>
+            </wp:cNvGraphicFramePr>
+            <a:graphic xmlns:a="http://schemas.openxmlformats.org/drawingml/2006/main">
+              <a:graphicData uri="http://schemas.openxmlformats.org/drawingml/2006/picture">
+                <pic:pic xmlns:pic="http://schemas.openxmlformats.org/drawingml/2006/picture">
+                  <pic:nvPicPr>
+                    <pic:cNvPr id="1" name=""/>
+                    <pic:cNvPicPr/>
+                  </pic:nvPicPr>
+                  <pic:blipFill>
+                    <a:blip r:embed="rId17" cstate="print">
+                      <a:extLst>
+                        <a:ext uri="{28A0092B-C50C-407E-A947-70E740481C1C}">
+                          <a14:useLocalDpi xmlns:a14="http://schemas.microsoft.com/office/drawing/2010/main" val="0"/>
+                        </a:ext>
+                      </a:extLst>
+                    </a:blip>
+                    <a:stretch>
+                      <a:fillRect/>
+                    </a:stretch>
+                  </pic:blipFill>
+                  <pic:spPr>
+                    <a:xfrm>
+                      <a:off x="0" y="0"/>
+                      <a:ext cx="1333500" cy="1699635"/>
+                    </a:xfrm>
+                    <a:prstGeom prst="rect">
+                      <a:avLst/>
+                    </a:prstGeom>
+                  </pic:spPr>
+                </pic:pic>
+              </a:graphicData>
+            </a:graphic>
+            <wp14:sizeRelH relativeFrom="margin">
+              <wp14:pctWidth>0</wp14:pctWidth>
+            </wp14:sizeRelH>
+            <wp14:sizeRelV relativeFrom="margin">
+              <wp14:pctHeight>0</wp14:pctHeight>
+            </wp14:sizeRelV>
+          </wp:anchor>
+        </w:drawing>
+      </w:r>
+      <w:r>
+        <w:rPr>
+          <w:sz w:val="24"/>
+          <w:szCs w:val="24"/>
+          <w:lang w:val="es-ES"/>
+        </w:rPr>
+        <w:drawing>
+          <wp:anchor distT="0" distB="0" distL="114300" distR="114300" simplePos="0" relativeHeight="251702272" behindDoc="0" locked="0" layoutInCell="1" allowOverlap="1" wp14:anchorId="28FEA33A" wp14:editId="07FE3AE3">
+            <wp:simplePos x="0" y="0"/>
+            <wp:positionH relativeFrom="margin">
+              <wp:posOffset>4730115</wp:posOffset>
+            </wp:positionH>
+            <wp:positionV relativeFrom="paragraph">
+              <wp:posOffset>13970</wp:posOffset>
+            </wp:positionV>
+            <wp:extent cx="1447800" cy="1422099"/>
+            <wp:effectExtent l="0" t="0" r="0" b="6985"/>
+            <wp:wrapNone/>
+            <wp:docPr id="18" name="Imagen 18"/>
+            <wp:cNvGraphicFramePr>
+              <a:graphicFrameLocks xmlns:a="http://schemas.openxmlformats.org/drawingml/2006/main" noChangeAspect="1"/>
+            </wp:cNvGraphicFramePr>
+            <a:graphic xmlns:a="http://schemas.openxmlformats.org/drawingml/2006/main">
+              <a:graphicData uri="http://schemas.openxmlformats.org/drawingml/2006/picture">
+                <pic:pic xmlns:pic="http://schemas.openxmlformats.org/drawingml/2006/picture">
+                  <pic:nvPicPr>
+                    <pic:cNvPr id="1" name=""/>
+                    <pic:cNvPicPr/>
+                  </pic:nvPicPr>
+                  <pic:blipFill>
+                    <a:blip r:embed="rId18">
+                      <a:extLst>
+                        <a:ext uri="{28A0092B-C50C-407E-A947-70E740481C1C}">
+                          <a14:useLocalDpi xmlns:a14="http://schemas.microsoft.com/office/drawing/2010/main" val="0"/>
+                        </a:ext>
+                      </a:extLst>
+                    </a:blip>
+                    <a:stretch>
+                      <a:fillRect/>
+                    </a:stretch>
+                  </pic:blipFill>
+                  <pic:spPr>
+                    <a:xfrm>
+                      <a:off x="0" y="0"/>
+                      <a:ext cx="1447800" cy="1422099"/>
+                    </a:xfrm>
+                    <a:prstGeom prst="rect">
+                      <a:avLst/>
+                    </a:prstGeom>
+                  </pic:spPr>
+                </pic:pic>
+              </a:graphicData>
+            </a:graphic>
+            <wp14:sizeRelH relativeFrom="margin">
+              <wp14:pctWidth>0</wp14:pctWidth>
+            </wp14:sizeRelH>
+            <wp14:sizeRelV relativeFrom="margin">
+              <wp14:pctHeight>0</wp14:pctHeight>
+            </wp14:sizeRelV>
+          </wp:anchor>
+        </w:drawing>
+      </w:r>
+    </w:p>
+    <w:p>
+      <w:pPr>
+        <w:rPr>
+          <w:sz w:val="24"/>
+          <w:szCs w:val="24"/>
+          <w:lang w:val="es-ES"/>
+        </w:rPr>
+      </w:pPr>
+    </w:p>
+    <w:p>
+      <w:pPr>
+        <w:rPr>
+          <w:sz w:val="24"/>
+          <w:szCs w:val="24"/>
+          <w:lang w:val="es-ES"/>
+        </w:rPr>
+      </w:pPr>
+      <w:r>
+        <w:rPr>
+          <w:noProof/>
+          <w:sz w:val="24"/>
+          <w:szCs w:val="24"/>
+          <w:lang w:val="es-ES"/>
+        </w:rPr>
+        <mc:AlternateContent>
+          <mc:Choice Requires="wps">
+            <w:drawing>
+              <wp:anchor distT="0" distB="0" distL="114300" distR="114300" simplePos="0" relativeHeight="251714560" behindDoc="0" locked="0" layoutInCell="1" allowOverlap="1" wp14:anchorId="6EB1DA99" wp14:editId="508E94EA">
+                <wp:simplePos x="0" y="0"/>
+                <wp:positionH relativeFrom="margin">
+                  <wp:posOffset>1338580</wp:posOffset>
+                </wp:positionH>
+                <wp:positionV relativeFrom="paragraph">
+                  <wp:posOffset>28575</wp:posOffset>
+                </wp:positionV>
+                <wp:extent cx="542925" cy="276225"/>
+                <wp:effectExtent l="0" t="19050" r="47625" b="47625"/>
+                <wp:wrapNone/>
+                <wp:docPr id="47" name="Flecha: a la derecha 47"/>
+                <wp:cNvGraphicFramePr/>
+                <a:graphic xmlns:a="http://schemas.openxmlformats.org/drawingml/2006/main">
+                  <a:graphicData uri="http://schemas.microsoft.com/office/word/2010/wordprocessingShape">
+                    <wps:wsp>
+                      <wps:cNvSpPr/>
+                      <wps:spPr>
+                        <a:xfrm>
+                          <a:off x="0" y="0"/>
+                          <a:ext cx="542925" cy="276225"/>
+                        </a:xfrm>
+                        <a:prstGeom prst="rightArrow">
+                          <a:avLst>
+                            <a:gd name="adj1" fmla="val 55592"/>
+                            <a:gd name="adj2" fmla="val 80751"/>
+                          </a:avLst>
+                        </a:prstGeom>
+                        <a:solidFill>
+                          <a:srgbClr val="39A900"/>
+                        </a:solidFill>
+                        <a:ln w="12700">
+                          <a:solidFill>
+                            <a:srgbClr val="007832"/>
+                          </a:solidFill>
+                        </a:ln>
+                      </wps:spPr>
+                      <wps:style>
+                        <a:lnRef idx="2">
+                          <a:schemeClr val="accent6">
+                            <a:shade val="50000"/>
+                          </a:schemeClr>
+                        </a:lnRef>
+                        <a:fillRef idx="1">
+                          <a:schemeClr val="accent6"/>
+                        </a:fillRef>
+                        <a:effectRef idx="0">
+                          <a:schemeClr val="accent6"/>
+                        </a:effectRef>
+                        <a:fontRef idx="minor">
+                          <a:schemeClr val="lt1"/>
+                        </a:fontRef>
+                      </wps:style>
+                      <wps:bodyPr rot="0" spcFirstLastPara="0" vertOverflow="overflow" horzOverflow="overflow" vert="horz" wrap="square" lIns="91440" tIns="45720" rIns="91440" bIns="45720" numCol="1" spcCol="0" rtlCol="0" fromWordArt="0" anchor="ctr" anchorCtr="0" forceAA="0" compatLnSpc="1">
+                        <a:prstTxWarp prst="textNoShape">
+                          <a:avLst/>
+                        </a:prstTxWarp>
+                        <a:noAutofit/>
+                      </wps:bodyPr>
+                    </wps:wsp>
+                  </a:graphicData>
+                </a:graphic>
+                <wp14:sizeRelH relativeFrom="margin">
+                  <wp14:pctWidth>0</wp14:pctWidth>
+                </wp14:sizeRelH>
+                <wp14:sizeRelV relativeFrom="margin">
+                  <wp14:pctHeight>0</wp14:pctHeight>
+                </wp14:sizeRelV>
+              </wp:anchor>
+            </w:drawing>
+          </mc:Choice>
+          <mc:Fallback>
+            <w:pict>
+              <v:shape w14:anchorId="76D744C8" id="Flecha: a la derecha 47" o:spid="_x0000_s1026" type="#_x0000_t13" style="position:absolute;margin-left:105.4pt;margin-top:2.25pt;width:42.75pt;height:21.75pt;z-index:251714560;visibility:visible;mso-wrap-style:square;mso-width-percent:0;mso-height-percent:0;mso-wrap-distance-left:9pt;mso-wrap-distance-top:0;mso-wrap-distance-right:9pt;mso-wrap-distance-bottom:0;mso-position-horizontal:absolute;mso-position-horizontal-relative:margin;mso-position-vertical:absolute;mso-position-vertical-relative:text;mso-width-percent:0;mso-height-percent:0;mso-width-relative:margin;mso-height-relative:margin;v-text-anchor:middle" o:gfxdata="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" adj="12726,4796" fillcolor="#39a900" strokecolor="#007832" strokeweight="1pt">
+                <w10:wrap anchorx="margin"/>
+              </v:shape>
+            </w:pict>
+          </mc:Fallback>
+        </mc:AlternateContent>
+      </w:r>
+      <w:r>
+        <w:rPr>
+          <w:noProof/>
+          <w:color w:val="39A900"/>
+          <w:sz w:val="24"/>
+          <w:szCs w:val="24"/>
+          <w:lang w:val="es-ES"/>
+        </w:rPr>
+        <mc:AlternateContent>
+          <mc:Choice Requires="wps">
+            <w:drawing>
+              <wp:anchor distT="0" distB="0" distL="114300" distR="114300" simplePos="0" relativeHeight="251709440" behindDoc="0" locked="0" layoutInCell="1" allowOverlap="1" wp14:anchorId="51862923" wp14:editId="36104ACD">
+                <wp:simplePos x="0" y="0"/>
+                <wp:positionH relativeFrom="leftMargin">
+                  <wp:align>right</wp:align>
+                </wp:positionH>
+                <wp:positionV relativeFrom="paragraph">
+                  <wp:posOffset>246380</wp:posOffset>
+                </wp:positionV>
+                <wp:extent cx="206733" cy="516835"/>
+                <wp:effectExtent l="0" t="0" r="22225" b="17145"/>
+                <wp:wrapNone/>
+                <wp:docPr id="29" name="Elipse 29"/>
+                <wp:cNvGraphicFramePr/>
+                <a:graphic xmlns:a="http://schemas.openxmlformats.org/drawingml/2006/main">
+                  <a:graphicData uri="http://schemas.microsoft.com/office/word/2010/wordprocessingShape">
+                    <wps:wsp>
+                      <wps:cNvSpPr/>
+                      <wps:spPr>
+                        <a:xfrm>
+                          <a:off x="0" y="0"/>
+                          <a:ext cx="206733" cy="516835"/>
+                        </a:xfrm>
+                        <a:prstGeom prst="ellipse">
+                          <a:avLst/>
+                        </a:prstGeom>
+                        <a:noFill/>
+                        <a:ln w="19050">
+                          <a:solidFill>
+                            <a:srgbClr val="39A900"/>
+                          </a:solidFill>
+                        </a:ln>
+                      </wps:spPr>
+                      <wps:style>
+                        <a:lnRef idx="2">
+                          <a:schemeClr val="accent1">
+                            <a:shade val="50000"/>
+                          </a:schemeClr>
+                        </a:lnRef>
+                        <a:fillRef idx="1">
+                          <a:schemeClr val="accent1"/>
+                        </a:fillRef>
+                        <a:effectRef idx="0">
+                          <a:schemeClr val="accent1"/>
+                        </a:effectRef>
+                        <a:fontRef idx="minor">
+                          <a:schemeClr val="lt1"/>
+                        </a:fontRef>
+                      </wps:style>
+                      <wps:bodyPr rot="0" spcFirstLastPara="0" vertOverflow="overflow" horzOverflow="overflow" vert="horz" wrap="square" lIns="91440" tIns="45720" rIns="91440" bIns="45720" numCol="1" spcCol="0" rtlCol="0" fromWordArt="0" anchor="ctr" anchorCtr="0" forceAA="0" compatLnSpc="1">
+                        <a:prstTxWarp prst="textNoShape">
+                          <a:avLst/>
+                        </a:prstTxWarp>
+                        <a:noAutofit/>
+                      </wps:bodyPr>
+                    </wps:wsp>
+                  </a:graphicData>
+                </a:graphic>
+              </wp:anchor>
+            </w:drawing>
+          </mc:Choice>
+          <mc:Fallback>
+            <w:pict>
+              <v:oval w14:anchorId="7394C1BD" id="Elipse 29" o:spid="_x0000_s1026" style="position:absolute;margin-left:-34.9pt;margin-top:19.4pt;width:16.3pt;height:40.7pt;z-index:251709440;visibility:visible;mso-wrap-style:square;mso-wrap-distance-left:9pt;mso-wrap-distance-top:0;mso-wrap-distance-right:9pt;mso-wrap-distance-bottom:0;mso-position-horizontal:right;mso-position-horizontal-relative:left-margin-area;mso-position-vertical:absolute;mso-position-vertical-relative:text;v-text-anchor:middle" o:gfxdata="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" filled="f" strokecolor="#39a900" strokeweight="1.5pt">
+                <v:stroke joinstyle="miter"/>
+                <w10:wrap anchorx="margin"/>
+              </v:oval>
+            </w:pict>
+          </mc:Fallback>
+        </mc:AlternateContent>
+      </w:r>
+      <w:r>
+        <w:rPr>
+          <w:sz w:val="24"/>
+          <w:szCs w:val="24"/>
+          <w:lang w:val="es-ES"/>
+        </w:rPr>
+        <w:t xml:space="preserve"> </w:t>
+      </w:r>
+    </w:p>
+    <w:p>
+      <w:pPr>
+        <w:rPr>
+          <w:sz w:val="24"/>
+          <w:szCs w:val="24"/>
+          <w:lang w:val="es-ES"/>
+        </w:rPr>
+      </w:pPr>
+    </w:p>
+    <w:p>
+      <w:pPr>
+        <w:rPr>
+          <w:sz w:val="24"/>
+          <w:szCs w:val="24"/>
+          <w:lang w:val="es-ES"/>
+        </w:rPr>
+      </w:pPr>
+      <w:r>
+        <w:rPr>
+          <w:noProof/>
+          <w:color w:val="39A900"/>
+          <w:sz w:val="24"/>
+          <w:szCs w:val="24"/>
+          <w:lang w:val="es-ES"/>
+        </w:rPr>
+        <mc:AlternateContent>
+          <mc:Choice Requires="wps">
+            <w:drawing>
+              <wp:anchor distT="0" distB="0" distL="114300" distR="114300" simplePos="0" relativeHeight="251720704" behindDoc="0" locked="0" layoutInCell="1" allowOverlap="1" wp14:anchorId="6B2AD840" wp14:editId="21AD6F48">
+                <wp:simplePos x="0" y="0"/>
+                <wp:positionH relativeFrom="margin">
+                  <wp:posOffset>2948940</wp:posOffset>
+                </wp:positionH>
+                <wp:positionV relativeFrom="paragraph">
+                  <wp:posOffset>280670</wp:posOffset>
+                </wp:positionV>
+                <wp:extent cx="1181100" cy="295275"/>
+                <wp:effectExtent l="0" t="0" r="0" b="0"/>
+                <wp:wrapNone/>
+                <wp:docPr id="50" name="Cuadro de texto 50"/>
+                <wp:cNvGraphicFramePr/>
+                <a:graphic xmlns:a="http://schemas.openxmlformats.org/drawingml/2006/main">
+                  <a:graphicData uri="http://schemas.microsoft.com/office/word/2010/wordprocessingShape">
+                    <wps:wsp>
+                      <wps:cNvSpPr txBox="1"/>
+                      <wps:spPr>
+                        <a:xfrm>
+                          <a:off x="0" y="0"/>
+                          <a:ext cx="1181100" cy="295275"/>
+                        </a:xfrm>
+                        <a:prstGeom prst="rect">
+                          <a:avLst/>
+                        </a:prstGeom>
+                        <a:noFill/>
+                        <a:ln w="6350">
+                          <a:noFill/>
+                        </a:ln>
+                      </wps:spPr>
+                      <wps:txbx>
+                        <w:txbxContent>
+                          <w:p>
+                            <w:pPr>
+                              <w:rPr>
+                                <w:b/>
+                                <w:color w:val="39A900"/>
+                                <w:sz w:val="20"/>
+                                <w:szCs w:val="20"/>
+                                <w:lang w:val="es-ES"/>
+                              </w:rPr>
+                            </w:pPr>
+                            <w:r>
+                              <w:rPr>
+                                <w:b/>
+                                <w:color w:val="39A900"/>
+                                <w:sz w:val="20"/>
+                                <w:szCs w:val="20"/>
+                                <w:lang w:val="es-ES"/>
+                              </w:rPr>
+                              <w:t>Sin salto de línea</w:t>
+                            </w:r>
+                          </w:p>
+                        </w:txbxContent>
+                      </wps:txbx>
+                      <wps:bodyPr rot="0" spcFirstLastPara="0" vertOverflow="overflow" horzOverflow="overflow" vert="horz" wrap="square" lIns="91440" tIns="45720" rIns="91440" bIns="45720" numCol="1" spcCol="0" rtlCol="0" fromWordArt="0" anchor="t" anchorCtr="0" forceAA="0" compatLnSpc="1">
+                        <a:prstTxWarp prst="textNoShape">
+                          <a:avLst/>
+                        </a:prstTxWarp>
+                        <a:noAutofit/>
+                      </wps:bodyPr>
+                    </wps:wsp>
+                  </a:graphicData>
+                </a:graphic>
+                <wp14:sizeRelH relativeFrom="margin">
+                  <wp14:pctWidth>0</wp14:pctWidth>
+                </wp14:sizeRelH>
+                <wp14:sizeRelV relativeFrom="margin">
+                  <wp14:pctHeight>0</wp14:pctHeight>
+                </wp14:sizeRelV>
+              </wp:anchor>
+            </w:drawing>
+          </mc:Choice>
+          <mc:Fallback>
+            <w:pict>
+              <v:shape w14:anchorId="6B2AD840" id="Cuadro de texto 50" o:spid="_x0000_s1029" type="#_x0000_t202" style="position:absolute;margin-left:232.2pt;margin-top:22.1pt;width:93pt;height:23.25pt;z-index:251720704;visibility:visible;mso-wrap-style:square;mso-width-percent:0;mso-height-percent:0;mso-wrap-distance-left:9pt;mso-wrap-distance-top:0;mso-wrap-distance-right:9pt;mso-wrap-distance-bottom:0;mso-position-horizontal:absolute;mso-position-horizontal-relative:margin;mso-position-vertical:absolute;mso-position-vertical-relative:text;mso-width-percent:0;mso-height-percent:0;mso-width-relative:margin;mso-height-relative:margin;v-text-anchor:top" o:gfxdata="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" filled="f" stroked="f" strokeweight=".5pt">
+                <v:textbox>
+                  <w:txbxContent>
+                    <w:p>
+                      <w:pPr>
+                        <w:rPr>
+                          <w:b/>
+                          <w:color w:val="39A900"/>
+                          <w:sz w:val="20"/>
+                          <w:szCs w:val="20"/>
+                          <w:lang w:val="es-ES"/>
+                        </w:rPr>
+                      </w:pPr>
+                      <w:r>
+                        <w:rPr>
+                          <w:b/>
+                          <w:color w:val="39A900"/>
+                          <w:sz w:val="20"/>
+                          <w:szCs w:val="20"/>
+                          <w:lang w:val="es-ES"/>
+                        </w:rPr>
+                        <w:t>Sin salto de línea</w:t>
+                      </w:r>
+                    </w:p>
+                  </w:txbxContent>
+                </v:textbox>
+                <w10:wrap anchorx="margin"/>
+              </v:shape>
+            </w:pict>
+          </mc:Fallback>
+        </mc:AlternateContent>
+      </w:r>
+      <w:r>
+        <w:rPr>
+          <w:noProof/>
+          <w:color w:val="39A900"/>
+          <w:sz w:val="24"/>
+          <w:szCs w:val="24"/>
+          <w:lang w:val="es-ES"/>
+        </w:rPr>
+        <mc:AlternateContent>
+          <mc:Choice Requires="wps">
+            <w:drawing>
+              <wp:anchor distT="0" distB="0" distL="114300" distR="114300" simplePos="0" relativeHeight="251718656" behindDoc="0" locked="0" layoutInCell="1" allowOverlap="1" wp14:anchorId="7F362290" wp14:editId="3C30D849">
+                <wp:simplePos x="0" y="0"/>
+                <wp:positionH relativeFrom="margin">
+                  <wp:posOffset>4863465</wp:posOffset>
+                </wp:positionH>
+                <wp:positionV relativeFrom="paragraph">
+                  <wp:posOffset>328295</wp:posOffset>
+                </wp:positionV>
+                <wp:extent cx="1181100" cy="295275"/>
+                <wp:effectExtent l="0" t="0" r="0" b="0"/>
+                <wp:wrapNone/>
+                <wp:docPr id="49" name="Cuadro de texto 49"/>
+                <wp:cNvGraphicFramePr/>
+                <a:graphic xmlns:a="http://schemas.openxmlformats.org/drawingml/2006/main">
+                  <a:graphicData uri="http://schemas.microsoft.com/office/word/2010/wordprocessingShape">
+                    <wps:wsp>
+                      <wps:cNvSpPr txBox="1"/>
+                      <wps:spPr>
+                        <a:xfrm>
+                          <a:off x="0" y="0"/>
+                          <a:ext cx="1181100" cy="295275"/>
+                        </a:xfrm>
+                        <a:prstGeom prst="rect">
+                          <a:avLst/>
+                        </a:prstGeom>
+                        <a:noFill/>
+                        <a:ln w="6350">
+                          <a:noFill/>
+                        </a:ln>
+                      </wps:spPr>
+                      <wps:txbx>
+                        <w:txbxContent>
+                          <w:p>
+                            <w:pPr>
+                              <w:rPr>
+                                <w:b/>
+                                <w:color w:val="39A900"/>
+                                <w:sz w:val="20"/>
+                                <w:szCs w:val="20"/>
+                                <w:lang w:val="es-ES"/>
+                              </w:rPr>
+                            </w:pPr>
+                            <w:r>
+                              <w:rPr>
+                                <w:b/>
+                                <w:color w:val="39A900"/>
+                                <w:sz w:val="20"/>
+                                <w:szCs w:val="20"/>
+                                <w:lang w:val="es-ES"/>
+                              </w:rPr>
+                              <w:t xml:space="preserve">Con salto de </w:t>
+                            </w:r>
+                            <w:r>
+                              <w:rPr>
+                                <w:b/>
+                                <w:color w:val="39A900"/>
+                                <w:sz w:val="20"/>
+                                <w:szCs w:val="20"/>
+                                <w:lang w:val="es-ES"/>
+                              </w:rPr>
+                              <w:t>línea</w:t>
+                            </w:r>
+                          </w:p>
+                        </w:txbxContent>
+                      </wps:txbx>
+                      <wps:bodyPr rot="0" spcFirstLastPara="0" vertOverflow="overflow" horzOverflow="overflow" vert="horz" wrap="square" lIns="91440" tIns="45720" rIns="91440" bIns="45720" numCol="1" spcCol="0" rtlCol="0" fromWordArt="0" anchor="t" anchorCtr="0" forceAA="0" compatLnSpc="1">
+                        <a:prstTxWarp prst="textNoShape">
+                          <a:avLst/>
+                        </a:prstTxWarp>
+                        <a:noAutofit/>
+                      </wps:bodyPr>
+                    </wps:wsp>
+                  </a:graphicData>
+                </a:graphic>
+                <wp14:sizeRelH relativeFrom="margin">
+                  <wp14:pctWidth>0</wp14:pctWidth>
+                </wp14:sizeRelH>
+                <wp14:sizeRelV relativeFrom="margin">
+                  <wp14:pctHeight>0</wp14:pctHeight>
+                </wp14:sizeRelV>
+              </wp:anchor>
+            </w:drawing>
+          </mc:Choice>
+          <mc:Fallback>
+            <w:pict>
+              <v:shape w14:anchorId="7F362290" id="Cuadro de texto 49" o:spid="_x0000_s1030" type="#_x0000_t202" style="position:absolute;margin-left:382.95pt;margin-top:25.85pt;width:93pt;height:23.25pt;z-index:251718656;visibility:visible;mso-wrap-style:square;mso-width-percent:0;mso-height-percent:0;mso-wrap-distance-left:9pt;mso-wrap-distance-top:0;mso-wrap-distance-right:9pt;mso-wrap-distance-bottom:0;mso-position-horizontal:absolute;mso-position-horizontal-relative:margin;mso-position-vertical:absolute;mso-position-vertical-relative:text;mso-width-percent:0;mso-height-percent:0;mso-width-relative:margin;mso-height-relative:margin;v-text-anchor:top" o:gfxdata="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" filled="f" stroked="f" strokeweight=".5pt">
+                <v:textbox>
+                  <w:txbxContent>
+                    <w:p>
+                      <w:pPr>
+                        <w:rPr>
+                          <w:b/>
+                          <w:color w:val="39A900"/>
+                          <w:sz w:val="20"/>
+                          <w:szCs w:val="20"/>
+                          <w:lang w:val="es-ES"/>
+                        </w:rPr>
+                      </w:pPr>
+                      <w:r>
+                        <w:rPr>
+                          <w:b/>
+                          <w:color w:val="39A900"/>
+                          <w:sz w:val="20"/>
+                          <w:szCs w:val="20"/>
+                          <w:lang w:val="es-ES"/>
+                        </w:rPr>
+                        <w:t xml:space="preserve">Con salto de </w:t>
+                      </w:r>
+                      <w:r>
+                        <w:rPr>
+                          <w:b/>
+                          <w:color w:val="39A900"/>
+                          <w:sz w:val="20"/>
+                          <w:szCs w:val="20"/>
+                          <w:lang w:val="es-ES"/>
+                        </w:rPr>
+                        <w:t>línea</w:t>
+                      </w:r>
+                    </w:p>
+                  </w:txbxContent>
+                </v:textbox>
+                <w10:wrap anchorx="margin"/>
+              </v:shape>
+            </w:pict>
+          </mc:Fallback>
+        </mc:AlternateContent>
+      </w:r>
+      <w:r>
+        <w:rPr>
+          <w:noProof/>
+          <w:color w:val="39A900"/>
+          <w:sz w:val="24"/>
+          <w:szCs w:val="24"/>
+          <w:lang w:val="es-ES"/>
+        </w:rPr>
+        <mc:AlternateContent>
+          <mc:Choice Requires="wps">
+            <w:drawing>
+              <wp:anchor distT="0" distB="0" distL="114300" distR="114300" simplePos="0" relativeHeight="251711488" behindDoc="0" locked="0" layoutInCell="1" allowOverlap="1" wp14:anchorId="5C98A6D1" wp14:editId="55E2E038">
+                <wp:simplePos x="0" y="0"/>
+                <wp:positionH relativeFrom="margin">
+                  <wp:posOffset>72389</wp:posOffset>
+                </wp:positionH>
+                <wp:positionV relativeFrom="paragraph">
+                  <wp:posOffset>71120</wp:posOffset>
+                </wp:positionV>
+                <wp:extent cx="504825" cy="180975"/>
+                <wp:effectExtent l="0" t="57150" r="9525" b="28575"/>
+                <wp:wrapNone/>
+                <wp:docPr id="44" name="Conector recto de flecha 44"/>
+                <wp:cNvGraphicFramePr/>
+                <a:graphic xmlns:a="http://schemas.openxmlformats.org/drawingml/2006/main">
+                  <a:graphicData uri="http://schemas.microsoft.com/office/word/2010/wordprocessingShape">
+                    <wps:wsp>
+                      <wps:cNvCnPr/>
+                      <wps:spPr>
+                        <a:xfrm flipH="1" flipV="1">
+                          <a:off x="0" y="0"/>
+                          <a:ext cx="504825" cy="180975"/>
+                        </a:xfrm>
+                        <a:prstGeom prst="straightConnector1">
+                          <a:avLst/>
+                        </a:prstGeom>
+                        <a:ln w="28575">
+                          <a:solidFill>
+                            <a:srgbClr val="39A900"/>
+                          </a:solidFill>
+                          <a:tailEnd type="triangle"/>
+                        </a:ln>
+                      </wps:spPr>
+                      <wps:style>
+                        <a:lnRef idx="1">
+                          <a:schemeClr val="accent1"/>
+                        </a:lnRef>
+                        <a:fillRef idx="0">
+                          <a:schemeClr val="accent1"/>
+                        </a:fillRef>
+                        <a:effectRef idx="0">
+                          <a:schemeClr val="accent1"/>
+                        </a:effectRef>
+                        <a:fontRef idx="minor">
+                          <a:schemeClr val="tx1"/>
+                        </a:fontRef>
+                      </wps:style>
+                      <wps:bodyPr/>
+                    </wps:wsp>
+                  </a:graphicData>
+                </a:graphic>
+                <wp14:sizeRelH relativeFrom="margin">
+                  <wp14:pctWidth>0</wp14:pctWidth>
+                </wp14:sizeRelH>
+                <wp14:sizeRelV relativeFrom="margin">
+                  <wp14:pctHeight>0</wp14:pctHeight>
+                </wp14:sizeRelV>
+              </wp:anchor>
+            </w:drawing>
+          </mc:Choice>
+          <mc:Fallback>
+            <w:pict>
+              <v:shape w14:anchorId="3B716F09" id="Conector recto de flecha 44" o:spid="_x0000_s1026" type="#_x0000_t32" style="position:absolute;margin-left:5.7pt;margin-top:5.6pt;width:39.75pt;height:14.25pt;flip:x y;z-index:251711488;visibility:visible;mso-wrap-style:square;mso-width-percent:0;mso-height-percent:0;mso-wrap-distance-left:9pt;mso-wrap-distance-top:0;mso-wrap-distance-right:9pt;mso-wrap-distance-bottom:0;mso-position-horizontal:absolute;mso-position-horizontal-relative:margin;mso-position-vertical:absolute;mso-position-vertical-relative:text;mso-width-percent:0;mso-height-percent:0;mso-width-relative:margin;mso-height-relative:margin" o:gfxdata="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" strokecolor="#39a900" strokeweight="2.25pt">
+                <v:stroke endarrow="block" joinstyle="miter"/>
+                <w10:wrap anchorx="margin"/>
+              </v:shape>
+            </w:pict>
+          </mc:Fallback>
+        </mc:AlternateContent>
+      </w:r>
+      <w:r>
+        <w:rPr>
+          <w:noProof/>
+          <w:color w:val="39A900"/>
+          <w:sz w:val="24"/>
+          <w:szCs w:val="24"/>
+          <w:lang w:val="es-ES"/>
+        </w:rPr>
+        <mc:AlternateContent>
+          <mc:Choice Requires="wps">
+            <w:drawing>
+              <wp:anchor distT="0" distB="0" distL="114300" distR="114300" simplePos="0" relativeHeight="251712512" behindDoc="0" locked="0" layoutInCell="1" allowOverlap="1" wp14:anchorId="2714806E" wp14:editId="632EE640">
+                <wp:simplePos x="0" y="0"/>
+                <wp:positionH relativeFrom="column">
+                  <wp:posOffset>542925</wp:posOffset>
+                </wp:positionH>
+                <wp:positionV relativeFrom="paragraph">
+                  <wp:posOffset>132715</wp:posOffset>
+                </wp:positionV>
+                <wp:extent cx="1001864" cy="318052"/>
+                <wp:effectExtent l="0" t="0" r="0" b="6350"/>
+                <wp:wrapNone/>
+                <wp:docPr id="40" name="Cuadro de texto 40"/>
+                <wp:cNvGraphicFramePr/>
+                <a:graphic xmlns:a="http://schemas.openxmlformats.org/drawingml/2006/main">
+                  <a:graphicData uri="http://schemas.microsoft.com/office/word/2010/wordprocessingShape">
+                    <wps:wsp>
+                      <wps:cNvSpPr txBox="1"/>
+                      <wps:spPr>
+                        <a:xfrm>
+                          <a:off x="0" y="0"/>
+                          <a:ext cx="1001864" cy="318052"/>
+                        </a:xfrm>
+                        <a:prstGeom prst="rect">
+                          <a:avLst/>
+                        </a:prstGeom>
+                        <a:noFill/>
+                        <a:ln w="6350">
+                          <a:noFill/>
+                        </a:ln>
+                      </wps:spPr>
+                      <wps:txbx>
+                        <w:txbxContent>
+                          <w:p>
+                            <w:pPr>
+                              <w:rPr>
+                                <w:b/>
+                                <w:color w:val="39A900"/>
+                                <w:sz w:val="20"/>
+                                <w:szCs w:val="20"/>
+                                <w:lang w:val="es-ES"/>
+                              </w:rPr>
+                            </w:pPr>
+                            <w:r>
+                              <w:rPr>
+                                <w:b/>
+                                <w:color w:val="39A900"/>
+                                <w:sz w:val="20"/>
+                                <w:szCs w:val="20"/>
+                                <w:lang w:val="es-ES"/>
+                              </w:rPr>
+                              <w:t>Salto de línea</w:t>
+                            </w:r>
+                          </w:p>
+                          <w:p/>
+                        </w:txbxContent>
+                      </wps:txbx>
+                      <wps:bodyPr rot="0" spcFirstLastPara="0" vertOverflow="overflow" horzOverflow="overflow" vert="horz" wrap="square" lIns="91440" tIns="45720" rIns="91440" bIns="45720" numCol="1" spcCol="0" rtlCol="0" fromWordArt="0" anchor="t" anchorCtr="0" forceAA="0" compatLnSpc="1">
+                        <a:prstTxWarp prst="textNoShape">
+                          <a:avLst/>
+                        </a:prstTxWarp>
+                        <a:noAutofit/>
+                      </wps:bodyPr>
+                    </wps:wsp>
+                  </a:graphicData>
+                </a:graphic>
+                <wp14:sizeRelH relativeFrom="margin">
+                  <wp14:pctWidth>0</wp14:pctWidth>
+                </wp14:sizeRelH>
+                <wp14:sizeRelV relativeFrom="margin">
+                  <wp14:pctHeight>0</wp14:pctHeight>
+                </wp14:sizeRelV>
+              </wp:anchor>
+            </w:drawing>
+          </mc:Choice>
+          <mc:Fallback>
+            <w:pict>
+              <v:shape w14:anchorId="2714806E" id="Cuadro de texto 40" o:spid="_x0000_s1031" type="#_x0000_t202" style="position:absolute;margin-left:42.75pt;margin-top:10.45pt;width:78.9pt;height:25.05pt;z-index:251712512;visibility:visible;mso-wrap-style:square;mso-width-percent:0;mso-height-percent:0;mso-wrap-distance-left:9pt;mso-wrap-distance-top:0;mso-wrap-distance-right:9pt;mso-wrap-distance-bottom:0;mso-position-horizontal:absolute;mso-position-horizontal-relative:text;mso-position-vertical:absolute;mso-position-vertical-relative:text;mso-width-percent:0;mso-height-percent:0;mso-width-relative:margin;mso-height-relative:margin;v-text-anchor:top" o:gfxdata="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" filled="f" stroked="f" strokeweight=".5pt">
+                <v:textbox>
+                  <w:txbxContent>
+                    <w:p>
+                      <w:pPr>
+                        <w:rPr>
+                          <w:b/>
+                          <w:color w:val="39A900"/>
+                          <w:sz w:val="20"/>
+                          <w:szCs w:val="20"/>
+                          <w:lang w:val="es-ES"/>
+                        </w:rPr>
+                      </w:pPr>
+                      <w:r>
+                        <w:rPr>
+                          <w:b/>
+                          <w:color w:val="39A900"/>
+                          <w:sz w:val="20"/>
+                          <w:szCs w:val="20"/>
+                          <w:lang w:val="es-ES"/>
+                        </w:rPr>
+                        <w:t>Salto de línea</w:t>
+                      </w:r>
+                    </w:p>
+                    <w:p/>
+                  </w:txbxContent>
+                </v:textbox>
+              </v:shape>
+            </w:pict>
+          </mc:Fallback>
+        </mc:AlternateContent>
+      </w:r>
+    </w:p>
+    <w:p>
+      <w:pPr>
+        <w:rPr>
+          <w:sz w:val="24"/>
+          <w:szCs w:val="24"/>
+          <w:lang w:val="es-ES"/>
+        </w:rPr>
+      </w:pPr>
+      <w:r>
+        <w:rPr>
+          <w:b/>
+          <w:sz w:val="24"/>
+          <w:szCs w:val="24"/>
+          <w:lang w:val="es-ES"/>
+        </w:rPr>
+        <w:lastRenderedPageBreak/>
+        <w:t>Evitar imágenes sin tamaño</w:t>
+      </w:r>
+      <w:r>
+        <w:rPr>
+          <w:b/>
+          <w:sz w:val="24"/>
+          <w:szCs w:val="24"/>
+          <w:lang w:val="es-ES"/>
+        </w:rPr>
+        <w:t>:</w:t>
+      </w:r>
+      <w:r>
+        <w:rPr>
+          <w:b/>
+          <w:sz w:val="24"/>
+          <w:szCs w:val="24"/>
+          <w:lang w:val="es-ES"/>
+        </w:rPr>
+        <w:t xml:space="preserve"> </w:t>
+      </w:r>
+      <w:r>
+        <w:rPr>
+          <w:sz w:val="24"/>
+          <w:szCs w:val="24"/>
+          <w:lang w:val="es-ES"/>
+        </w:rPr>
+        <w:t xml:space="preserve">cuando este modificando el tamaño de una imagen tenga cuidado al seleccionar el tamaño “original”, si lo hace la imagen no tendrá un tamaño predefinido </w:t>
+      </w:r>
+      <w:r>
+        <w:rPr>
+          <w:sz w:val="24"/>
+          <w:szCs w:val="24"/>
+          <w:lang w:val="es-ES"/>
+        </w:rPr>
+        <w:t xml:space="preserve">provocando que se encoja al principio de la carga del sitio. </w:t>
+      </w:r>
+    </w:p>
+    <w:p>
+      <w:pPr>
+        <w:rPr>
+          <w:sz w:val="24"/>
+          <w:szCs w:val="24"/>
+          <w:lang w:val="es-ES"/>
+        </w:rPr>
+      </w:pPr>
+      <w:r>
+        <w:rPr>
+          <w:b/>
+          <w:color w:val="FF0000"/>
+          <w:sz w:val="24"/>
+          <w:szCs w:val="24"/>
+          <w:lang w:val="es-ES"/>
+        </w:rPr>
+        <w:t>I</w:t>
+      </w:r>
+      <w:r>
+        <w:rPr>
+          <w:b/>
+          <w:color w:val="FF0000"/>
+          <w:sz w:val="24"/>
+          <w:szCs w:val="24"/>
+          <w:lang w:val="es-ES"/>
+        </w:rPr>
+        <w:t>mportan</w:t>
+      </w:r>
+      <w:r>
+        <w:rPr>
+          <w:b/>
+          <w:color w:val="FF0000"/>
+          <w:sz w:val="24"/>
+          <w:szCs w:val="24"/>
+          <w:lang w:val="es-ES"/>
+        </w:rPr>
+        <w:t>te</w:t>
+      </w:r>
+      <w:r>
+        <w:rPr>
+          <w:b/>
+          <w:color w:val="FF0000"/>
+          <w:sz w:val="24"/>
+          <w:szCs w:val="24"/>
+          <w:lang w:val="es-ES"/>
+        </w:rPr>
+        <w:t>:</w:t>
+      </w:r>
+      <w:r>
+        <w:rPr>
+          <w:noProof/>
+          <w:sz w:val="24"/>
+          <w:szCs w:val="24"/>
+          <w:lang w:val="es-ES"/>
+        </w:rPr>
+        <w:t xml:space="preserve"> </w:t>
+      </w:r>
+      <w:r>
+        <w:rPr>
+          <w:noProof/>
           <w:sz w:val="24"/>
           <w:szCs w:val="24"/>
           <w:lang w:val="es-ES"/>
@@ -2051,7 +3096,7 @@
                     <pic:cNvPicPr/>
                   </pic:nvPicPr>
                   <pic:blipFill>
-                    <a:blip r:embed="rId16">
+                    <a:blip r:embed="rId19">
                       <a:extLst>
                         <a:ext uri="{28A0092B-C50C-407E-A947-70E740481C1C}">
                           <a14:useLocalDpi xmlns:a14="http://schemas.microsoft.com/office/drawing/2010/main" val="0"/>
@@ -2089,7 +3134,65 @@
           <w:szCs w:val="24"/>
           <w:lang w:val="es-ES"/>
         </w:rPr>
-        <w:t>Para solucionarlo únicamente estire o encoja un poco la imagen de una esquina (esto le dará un tamaño predefinido)</w:t>
+        <w:t>Para solucionarlo únicamente estire un poco la</w:t>
+      </w:r>
+      <w:r>
+        <w:rPr>
+          <w:sz w:val="24"/>
+          <w:szCs w:val="24"/>
+          <w:lang w:val="es-ES"/>
+        </w:rPr>
+        <w:t xml:space="preserve"> altura de la</w:t>
+      </w:r>
+      <w:r>
+        <w:rPr>
+          <w:sz w:val="24"/>
+          <w:szCs w:val="24"/>
+          <w:lang w:val="es-ES"/>
+        </w:rPr>
+        <w:t xml:space="preserve"> imagen (</w:t>
+      </w:r>
+      <w:r>
+        <w:rPr>
+          <w:sz w:val="24"/>
+          <w:szCs w:val="24"/>
+          <w:lang w:val="es-ES"/>
+        </w:rPr>
+        <w:t xml:space="preserve">si </w:t>
+      </w:r>
+      <w:r>
+        <w:rPr>
+          <w:sz w:val="24"/>
+          <w:szCs w:val="24"/>
+          <w:lang w:val="es-ES"/>
+        </w:rPr>
+        <w:t xml:space="preserve">encoje el alto </w:t>
+      </w:r>
+      <w:r>
+        <w:rPr>
+          <w:sz w:val="24"/>
+          <w:szCs w:val="24"/>
+          <w:lang w:val="es-ES"/>
+        </w:rPr>
+        <w:t>o cambia el</w:t>
+      </w:r>
+      <w:bookmarkStart w:id="0" w:name="_GoBack"/>
+      <w:bookmarkEnd w:id="0"/>
+      <w:r>
+        <w:rPr>
+          <w:sz w:val="24"/>
+          <w:szCs w:val="24"/>
+          <w:lang w:val="es-ES"/>
+        </w:rPr>
+        <w:t xml:space="preserve"> ancho perderá calidad</w:t>
+      </w:r>
+      <w:r>
+        <w:rPr>
+          <w:sz w:val="24"/>
+          <w:szCs w:val="24"/>
+          <w:lang w:val="es-ES"/>
+        </w:rPr>
+        <w:t>)</w:t>
       </w:r>
       <w:r>
         <w:rPr>
@@ -2106,12 +3209,21 @@
           <w:lang w:val="es-ES"/>
         </w:rPr>
       </w:pPr>
+    </w:p>
+    <w:p>
+      <w:pPr>
+        <w:rPr>
+          <w:sz w:val="24"/>
+          <w:szCs w:val="24"/>
+          <w:lang w:val="es-ES"/>
+        </w:rPr>
+      </w:pPr>
       <w:r>
         <w:rPr>
           <w:noProof/>
         </w:rPr>
         <w:drawing>
-          <wp:anchor distT="0" distB="0" distL="114300" distR="114300" simplePos="0" relativeHeight="251698176" behindDoc="0" locked="0" layoutInCell="1" allowOverlap="1" wp14:anchorId="4FFBF35D" wp14:editId="658AA8C4">
+          <wp:anchor distT="0" distB="0" distL="114300" distR="114300" simplePos="0" relativeHeight="251698176" behindDoc="0" locked="0" layoutInCell="1" allowOverlap="1" wp14:anchorId="4FFBF35D" wp14:editId="6DE088C7">
             <wp:simplePos x="0" y="0"/>
             <wp:positionH relativeFrom="margin">
               <wp:align>left</wp:align>
@@ -2134,7 +3246,7 @@
                     <pic:cNvPicPr/>
                   </pic:nvPicPr>
                   <pic:blipFill>
-                    <a:blip r:embed="rId17">
+                    <a:blip r:embed="rId20">
                       <a:extLst>
                         <a:ext uri="{28A0092B-C50C-407E-A947-70E740481C1C}">
                           <a14:useLocalDpi xmlns:a14="http://schemas.microsoft.com/office/drawing/2010/main" val="0"/>
@@ -2181,6 +3293,172 @@
           <w:lang w:val="es-ES"/>
         </w:rPr>
       </w:pPr>
+      <w:r>
+        <w:rPr>
+          <w:noProof/>
+          <w:color w:val="39A900"/>
+          <w:sz w:val="24"/>
+          <w:szCs w:val="24"/>
+          <w:lang w:val="es-ES"/>
+        </w:rPr>
+        <mc:AlternateContent>
+          <mc:Choice Requires="wps">
+            <w:drawing>
+              <wp:anchor distT="0" distB="0" distL="114300" distR="114300" simplePos="0" relativeHeight="251732992" behindDoc="0" locked="0" layoutInCell="1" allowOverlap="1" wp14:anchorId="7552FFA7" wp14:editId="25C3869E">
+                <wp:simplePos x="0" y="0"/>
+                <wp:positionH relativeFrom="margin">
+                  <wp:posOffset>299484</wp:posOffset>
+                </wp:positionH>
+                <wp:positionV relativeFrom="paragraph">
+                  <wp:posOffset>31499</wp:posOffset>
+                </wp:positionV>
+                <wp:extent cx="183309" cy="223284"/>
+                <wp:effectExtent l="19050" t="19050" r="64770" b="43815"/>
+                <wp:wrapNone/>
+                <wp:docPr id="58" name="Conector recto de flecha 58"/>
+                <wp:cNvGraphicFramePr/>
+                <a:graphic xmlns:a="http://schemas.openxmlformats.org/drawingml/2006/main">
+                  <a:graphicData uri="http://schemas.microsoft.com/office/word/2010/wordprocessingShape">
+                    <wps:wsp>
+                      <wps:cNvCnPr/>
+                      <wps:spPr>
+                        <a:xfrm>
+                          <a:off x="0" y="0"/>
+                          <a:ext cx="183309" cy="223284"/>
+                        </a:xfrm>
+                        <a:prstGeom prst="straightConnector1">
+                          <a:avLst/>
+                        </a:prstGeom>
+                        <a:ln w="28575">
+                          <a:solidFill>
+                            <a:srgbClr val="39A900"/>
+                          </a:solidFill>
+                          <a:tailEnd type="triangle"/>
+                        </a:ln>
+                      </wps:spPr>
+                      <wps:style>
+                        <a:lnRef idx="1">
+                          <a:schemeClr val="accent1"/>
+                        </a:lnRef>
+                        <a:fillRef idx="0">
+                          <a:schemeClr val="accent1"/>
+                        </a:fillRef>
+                        <a:effectRef idx="0">
+                          <a:schemeClr val="accent1"/>
+                        </a:effectRef>
+                        <a:fontRef idx="minor">
+                          <a:schemeClr val="tx1"/>
+                        </a:fontRef>
+                      </wps:style>
+                      <wps:bodyPr/>
+                    </wps:wsp>
+                  </a:graphicData>
+                </a:graphic>
+                <wp14:sizeRelH relativeFrom="margin">
+                  <wp14:pctWidth>0</wp14:pctWidth>
+                </wp14:sizeRelH>
+                <wp14:sizeRelV relativeFrom="margin">
+                  <wp14:pctHeight>0</wp14:pctHeight>
+                </wp14:sizeRelV>
+              </wp:anchor>
+            </w:drawing>
+          </mc:Choice>
+          <mc:Fallback>
+            <w:pict>
+              <v:shape w14:anchorId="5A684E93" id="Conector recto de flecha 58" o:spid="_x0000_s1026" type="#_x0000_t32" style="position:absolute;margin-left:23.6pt;margin-top:2.5pt;width:14.45pt;height:17.6pt;z-index:251732992;visibility:visible;mso-wrap-style:square;mso-width-percent:0;mso-height-percent:0;mso-wrap-distance-left:9pt;mso-wrap-distance-top:0;mso-wrap-distance-right:9pt;mso-wrap-distance-bottom:0;mso-position-horizontal:absolute;mso-position-horizontal-relative:margin;mso-position-vertical:absolute;mso-position-vertical-relative:text;mso-width-percent:0;mso-height-percent:0;mso-width-relative:margin;mso-height-relative:margin" o:gfxdata="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" strokecolor="#39a900" strokeweight="2.25pt">
+                <v:stroke endarrow="block" joinstyle="miter"/>
+                <w10:wrap anchorx="margin"/>
+              </v:shape>
+            </w:pict>
+          </mc:Fallback>
+        </mc:AlternateContent>
+      </w:r>
+      <w:r>
+        <w:rPr>
+          <w:noProof/>
+          <w:color w:val="39A900"/>
+          <w:sz w:val="24"/>
+          <w:szCs w:val="24"/>
+          <w:lang w:val="es-ES"/>
+        </w:rPr>
+        <mc:AlternateContent>
+          <mc:Choice Requires="wps">
+            <w:drawing>
+              <wp:anchor distT="0" distB="0" distL="114300" distR="114300" simplePos="0" relativeHeight="251730944" behindDoc="0" locked="0" layoutInCell="1" allowOverlap="1" wp14:anchorId="690C7A38" wp14:editId="30C621FC">
+                <wp:simplePos x="0" y="0"/>
+                <wp:positionH relativeFrom="column">
+                  <wp:posOffset>482600</wp:posOffset>
+                </wp:positionH>
+                <wp:positionV relativeFrom="paragraph">
+                  <wp:posOffset>286547</wp:posOffset>
+                </wp:positionV>
+                <wp:extent cx="116840" cy="105410"/>
+                <wp:effectExtent l="0" t="0" r="16510" b="27940"/>
+                <wp:wrapNone/>
+                <wp:docPr id="57" name="Elipse 57"/>
+                <wp:cNvGraphicFramePr/>
+                <a:graphic xmlns:a="http://schemas.openxmlformats.org/drawingml/2006/main">
+                  <a:graphicData uri="http://schemas.microsoft.com/office/word/2010/wordprocessingShape">
+                    <wps:wsp>
+                      <wps:cNvSpPr/>
+                      <wps:spPr>
+                        <a:xfrm>
+                          <a:off x="0" y="0"/>
+                          <a:ext cx="116840" cy="105410"/>
+                        </a:xfrm>
+                        <a:prstGeom prst="ellipse">
+                          <a:avLst/>
+                        </a:prstGeom>
+                        <a:noFill/>
+                        <a:ln w="19050">
+                          <a:solidFill>
+                            <a:srgbClr val="39A900"/>
+                          </a:solidFill>
+                        </a:ln>
+                      </wps:spPr>
+                      <wps:style>
+                        <a:lnRef idx="2">
+                          <a:schemeClr val="accent1">
+                            <a:shade val="50000"/>
+                          </a:schemeClr>
+                        </a:lnRef>
+                        <a:fillRef idx="1">
+                          <a:schemeClr val="accent1"/>
+                        </a:fillRef>
+                        <a:effectRef idx="0">
+                          <a:schemeClr val="accent1"/>
+                        </a:effectRef>
+                        <a:fontRef idx="minor">
+                          <a:schemeClr val="lt1"/>
+                        </a:fontRef>
+                      </wps:style>
+                      <wps:bodyPr rot="0" spcFirstLastPara="0" vertOverflow="overflow" horzOverflow="overflow" vert="horz" wrap="square" lIns="91440" tIns="45720" rIns="91440" bIns="45720" numCol="1" spcCol="0" rtlCol="0" fromWordArt="0" anchor="ctr" anchorCtr="0" forceAA="0" compatLnSpc="1">
+                        <a:prstTxWarp prst="textNoShape">
+                          <a:avLst/>
+                        </a:prstTxWarp>
+                        <a:noAutofit/>
+                      </wps:bodyPr>
+                    </wps:wsp>
+                  </a:graphicData>
+                </a:graphic>
+                <wp14:sizeRelH relativeFrom="margin">
+                  <wp14:pctWidth>0</wp14:pctWidth>
+                </wp14:sizeRelH>
+                <wp14:sizeRelV relativeFrom="margin">
+                  <wp14:pctHeight>0</wp14:pctHeight>
+                </wp14:sizeRelV>
+              </wp:anchor>
+            </w:drawing>
+          </mc:Choice>
+          <mc:Fallback>
+            <w:pict>
+              <v:oval w14:anchorId="16C63879" id="Elipse 57" o:spid="_x0000_s1026" style="position:absolute;margin-left:38pt;margin-top:22.55pt;width:9.2pt;height:8.3pt;z-index:251730944;visibility:visible;mso-wrap-style:square;mso-width-percent:0;mso-height-percent:0;mso-wrap-distance-left:9pt;mso-wrap-distance-top:0;mso-wrap-distance-right:9pt;mso-wrap-distance-bottom:0;mso-position-horizontal:absolute;mso-position-horizontal-relative:text;mso-position-vertical:absolute;mso-position-vertical-relative:text;mso-width-percent:0;mso-height-percent:0;mso-width-relative:margin;mso-height-relative:margin;v-text-anchor:middle" o:gfxdata="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" filled="f" strokecolor="#39a900" strokeweight="1.5pt">
+                <v:stroke joinstyle="miter"/>
+              </v:oval>
+            </w:pict>
+          </mc:Fallback>
+        </mc:AlternateContent>
+      </w:r>
     </w:p>
     <w:p>
       <w:pPr>
@@ -2190,8 +3468,6 @@
           <w:lang w:val="es-ES"/>
         </w:rPr>
       </w:pPr>
-      <w:bookmarkStart w:id="0" w:name="_GoBack"/>
-      <w:bookmarkEnd w:id="0"/>
     </w:p>
     <w:p>
       <w:pPr>
@@ -2240,39 +3516,7 @@
           <w:szCs w:val="24"/>
           <w:lang w:val="es-ES"/>
         </w:rPr>
-        <w:t xml:space="preserve">cuando dos o </w:t>
-      </w:r>
-      <w:r>
-        <w:rPr>
-          <w:sz w:val="24"/>
-          <w:szCs w:val="24"/>
-          <w:lang w:val="es-ES"/>
-        </w:rPr>
-        <w:t>más</w:t>
-      </w:r>
-      <w:r>
-        <w:rPr>
-          <w:sz w:val="24"/>
-          <w:szCs w:val="24"/>
-          <w:lang w:val="es-ES"/>
-        </w:rPr>
-        <w:t xml:space="preserve"> imágenes de diferente altura están en la misma </w:t>
-      </w:r>
-      <w:r>
-        <w:rPr>
-          <w:sz w:val="24"/>
-          <w:szCs w:val="24"/>
-          <w:lang w:val="es-ES"/>
-        </w:rPr>
-        <w:t>línea</w:t>
-      </w:r>
-      <w:r>
-        <w:rPr>
-          <w:sz w:val="24"/>
-          <w:szCs w:val="24"/>
-          <w:lang w:val="es-ES"/>
-        </w:rPr>
-        <w:t xml:space="preserve"> estas se estiran hasta tener todas el mismo alto</w:t>
+        <w:t>cuando dos o más imágenes de diferente altura están en la misma línea estas se estiran hasta tener todas el mismo alto</w:t>
       </w:r>
     </w:p>
     <w:p>
@@ -2294,7 +3538,7 @@
         <mc:AlternateContent>
           <mc:Choice Requires="wps">
             <w:drawing>
-              <wp:anchor distT="0" distB="0" distL="114300" distR="114300" simplePos="0" relativeHeight="251659264" behindDoc="0" locked="0" layoutInCell="1" allowOverlap="1" wp14:anchorId="11F2362D" wp14:editId="36989E1B">
+              <wp:anchor distT="0" distB="0" distL="114300" distR="114300" simplePos="0" relativeHeight="251659264" behindDoc="0" locked="0" layoutInCell="1" allowOverlap="1" wp14:anchorId="11F2362D" wp14:editId="5F4059BB">
                 <wp:simplePos x="0" y="0"/>
                 <wp:positionH relativeFrom="column">
                   <wp:posOffset>2223934</wp:posOffset>
@@ -2367,13 +3611,14 @@
           </mc:Choice>
           <mc:Fallback>
             <w:pict>
-              <v:shape w14:anchorId="322900A6" id="Flecha: a la derecha 10" o:spid="_x0000_s1026" type="#_x0000_t13" style="position:absolute;margin-left:175.1pt;margin-top:19.6pt;width:21pt;height:12.75pt;z-index:251659264;visibility:visible;mso-wrap-style:square;mso-width-percent:0;mso-height-percent:0;mso-wrap-distance-left:9pt;mso-wrap-distance-top:0;mso-wrap-distance-right:9pt;mso-wrap-distance-bottom:0;mso-position-horizontal:absolute;mso-position-horizontal-relative:text;mso-position-vertical:absolute;mso-position-vertical-relative:text;mso-width-percent:0;mso-height-percent:0;mso-width-relative:margin;mso-height-relative:margin;v-text-anchor:middle" o:gfxdata="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" adj="11010,4796" fillcolor="#39a900" strokecolor="#007832" strokeweight="1pt"/>
+              <v:shape w14:anchorId="6B9CD249" id="Flecha: a la derecha 10" o:spid="_x0000_s1026" type="#_x0000_t13" style="position:absolute;margin-left:175.1pt;margin-top:19.6pt;width:21pt;height:12.75pt;z-index:251659264;visibility:visible;mso-wrap-style:square;mso-width-percent:0;mso-height-percent:0;mso-wrap-distance-left:9pt;mso-wrap-distance-top:0;mso-wrap-distance-right:9pt;mso-wrap-distance-bottom:0;mso-position-horizontal:absolute;mso-position-horizontal-relative:text;mso-position-vertical:absolute;mso-position-vertical-relative:text;mso-width-percent:0;mso-height-percent:0;mso-width-relative:margin;mso-height-relative:margin;v-text-anchor:middle" o:gfxdata="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" adj="11010,4796" fillcolor="#39a900" strokecolor="#007832" strokeweight="1pt"/>
             </w:pict>
           </mc:Fallback>
         </mc:AlternateContent>
       </w:r>
       <w:r>
         <w:rPr>
+          <w:noProof/>
           <w:sz w:val="24"/>
           <w:szCs w:val="24"/>
           <w:lang w:val="es-ES"/>
@@ -2394,7 +3639,7 @@
                     <pic:cNvPicPr/>
                   </pic:nvPicPr>
                   <pic:blipFill>
-                    <a:blip r:embed="rId18"/>
+                    <a:blip r:embed="rId21"/>
                     <a:stretch>
                       <a:fillRect/>
                     </a:stretch>
@@ -2440,6 +3685,7 @@
       </w:r>
       <w:r>
         <w:rPr>
+          <w:noProof/>
           <w:sz w:val="24"/>
           <w:szCs w:val="24"/>
           <w:lang w:val="es-ES"/>
@@ -2460,7 +3706,7 @@
                     <pic:cNvPicPr/>
                   </pic:nvPicPr>
                   <pic:blipFill>
-                    <a:blip r:embed="rId19"/>
+                    <a:blip r:embed="rId22"/>
                     <a:stretch>
                       <a:fillRect/>
                     </a:stretch>
@@ -2510,15 +3756,7 @@
           <w:szCs w:val="24"/>
           <w:lang w:val="es-ES"/>
         </w:rPr>
-        <w:t>cuando cambias las proporciones de una imagen</w:t>
-      </w:r>
-      <w:r>
-        <w:rPr>
-          <w:sz w:val="24"/>
-          <w:szCs w:val="24"/>
-          <w:lang w:val="es-ES"/>
-        </w:rPr>
-        <w:t xml:space="preserve"> estirándola en el </w:t>
+        <w:t xml:space="preserve">cuando cambias las proporciones de una imagen estirándola en el </w:t>
       </w:r>
       <w:r>
         <w:rPr>
@@ -2580,12 +3818,13 @@
       </w:pPr>
       <w:r>
         <w:rPr>
+          <w:noProof/>
           <w:sz w:val="24"/>
           <w:szCs w:val="24"/>
           <w:lang w:val="es-ES"/>
         </w:rPr>
         <w:drawing>
-          <wp:anchor distT="0" distB="0" distL="114300" distR="114300" simplePos="0" relativeHeight="251678720" behindDoc="0" locked="0" layoutInCell="1" allowOverlap="1" wp14:anchorId="7A16385A" wp14:editId="29119F3C">
+          <wp:anchor distT="0" distB="0" distL="114300" distR="114300" simplePos="0" relativeHeight="251678720" behindDoc="0" locked="0" layoutInCell="1" allowOverlap="1" wp14:anchorId="7A16385A" wp14:editId="37A899E6">
             <wp:simplePos x="0" y="0"/>
             <wp:positionH relativeFrom="column">
               <wp:posOffset>3892732</wp:posOffset>
@@ -2608,7 +3847,7 @@
                     <pic:cNvPicPr/>
                   </pic:nvPicPr>
                   <pic:blipFill>
-                    <a:blip r:embed="rId20" cstate="print">
+                    <a:blip r:embed="rId23" cstate="print">
                       <a:extLst>
                         <a:ext uri="{28A0092B-C50C-407E-A947-70E740481C1C}">
                           <a14:useLocalDpi xmlns:a14="http://schemas.microsoft.com/office/drawing/2010/main" val="0"/>
@@ -2642,6 +3881,7 @@
       </w:r>
       <w:r>
         <w:rPr>
+          <w:noProof/>
           <w:sz w:val="24"/>
           <w:szCs w:val="24"/>
           <w:lang w:val="es-ES"/>
@@ -2670,7 +3910,7 @@
                     <pic:cNvPicPr/>
                   </pic:nvPicPr>
                   <pic:blipFill>
-                    <a:blip r:embed="rId21" cstate="print">
+                    <a:blip r:embed="rId24" cstate="print">
                       <a:extLst>
                         <a:ext uri="{28A0092B-C50C-407E-A947-70E740481C1C}">
                           <a14:useLocalDpi xmlns:a14="http://schemas.microsoft.com/office/drawing/2010/main" val="0"/>
@@ -2714,12 +3954,13 @@
       </w:pPr>
       <w:r>
         <w:rPr>
+          <w:noProof/>
           <w:sz w:val="24"/>
           <w:szCs w:val="24"/>
           <w:lang w:val="es-ES"/>
         </w:rPr>
         <w:drawing>
-          <wp:anchor distT="0" distB="0" distL="114300" distR="114300" simplePos="0" relativeHeight="251677696" behindDoc="0" locked="0" layoutInCell="1" allowOverlap="1" wp14:anchorId="42D82094" wp14:editId="77B3DFDE">
+          <wp:anchor distT="0" distB="0" distL="114300" distR="114300" simplePos="0" relativeHeight="251677696" behindDoc="0" locked="0" layoutInCell="1" allowOverlap="1" wp14:anchorId="42D82094" wp14:editId="5E1487EF">
             <wp:simplePos x="0" y="0"/>
             <wp:positionH relativeFrom="column">
               <wp:posOffset>4597062</wp:posOffset>
@@ -2742,7 +3983,7 @@
                     <pic:cNvPicPr/>
                   </pic:nvPicPr>
                   <pic:blipFill>
-                    <a:blip r:embed="rId22">
+                    <a:blip r:embed="rId25">
                       <a:extLst>
                         <a:ext uri="{28A0092B-C50C-407E-A947-70E740481C1C}">
                           <a14:useLocalDpi xmlns:a14="http://schemas.microsoft.com/office/drawing/2010/main" val="0"/>
@@ -2864,6 +4105,7 @@
       </w:r>
       <w:r>
         <w:rPr>
+          <w:noProof/>
           <w:sz w:val="24"/>
           <w:szCs w:val="24"/>
           <w:lang w:val="es-ES"/>
@@ -2892,7 +4134,7 @@
                     <pic:cNvPicPr/>
                   </pic:nvPicPr>
                   <pic:blipFill>
-                    <a:blip r:embed="rId23" cstate="print">
+                    <a:blip r:embed="rId26" cstate="print">
                       <a:extLst>
                         <a:ext uri="{28A0092B-C50C-407E-A947-70E740481C1C}">
                           <a14:useLocalDpi xmlns:a14="http://schemas.microsoft.com/office/drawing/2010/main" val="0"/>
@@ -3014,6 +4256,7 @@
       </w:r>
       <w:r>
         <w:rPr>
+          <w:noProof/>
           <w:sz w:val="24"/>
           <w:szCs w:val="24"/>
           <w:lang w:val="es-ES"/>
@@ -3042,7 +4285,7 @@
                     <pic:cNvPicPr/>
                   </pic:nvPicPr>
                   <pic:blipFill>
-                    <a:blip r:embed="rId24" cstate="print">
+                    <a:blip r:embed="rId27" cstate="print">
                       <a:extLst>
                         <a:ext uri="{28A0092B-C50C-407E-A947-70E740481C1C}">
                           <a14:useLocalDpi xmlns:a14="http://schemas.microsoft.com/office/drawing/2010/main" val="0"/>
@@ -3164,6 +4407,7 @@
       </w:r>
       <w:r>
         <w:rPr>
+          <w:noProof/>
           <w:sz w:val="24"/>
           <w:szCs w:val="24"/>
           <w:lang w:val="es-ES"/>
@@ -3192,7 +4436,7 @@
                     <pic:cNvPicPr/>
                   </pic:nvPicPr>
                   <pic:blipFill>
-                    <a:blip r:embed="rId25" cstate="print">
+                    <a:blip r:embed="rId28" cstate="print">
                       <a:extLst>
                         <a:ext uri="{28A0092B-C50C-407E-A947-70E740481C1C}">
                           <a14:useLocalDpi xmlns:a14="http://schemas.microsoft.com/office/drawing/2010/main" val="0"/>
@@ -3258,12 +4502,40 @@
     <w:p>
       <w:pPr>
         <w:pStyle w:val="Prrafodelista"/>
-        <w:rPr>
-          <w:sz w:val="24"/>
-          <w:szCs w:val="24"/>
-          <w:lang w:val="es-ES"/>
-        </w:rPr>
-      </w:pPr>
+        <w:numPr>
+          <w:ilvl w:val="0"/>
+          <w:numId w:val="2"/>
+        </w:numPr>
+        <w:rPr>
+          <w:sz w:val="24"/>
+          <w:szCs w:val="24"/>
+          <w:lang w:val="es-ES"/>
+        </w:rPr>
+      </w:pPr>
+      <w:r>
+        <w:rPr>
+          <w:sz w:val="24"/>
+          <w:szCs w:val="24"/>
+          <w:lang w:val="es-ES"/>
+        </w:rPr>
+        <w:t xml:space="preserve">las imágenes ya tienen un espaciado por defecto, </w:t>
+      </w:r>
+      <w:r>
+        <w:rPr>
+          <w:sz w:val="24"/>
+          <w:szCs w:val="24"/>
+          <w:lang w:val="es-ES"/>
+        </w:rPr>
+        <w:t>así</w:t>
+      </w:r>
+      <w:r>
+        <w:rPr>
+          <w:sz w:val="24"/>
+          <w:szCs w:val="24"/>
+          <w:lang w:val="es-ES"/>
+        </w:rPr>
+        <w:t xml:space="preserve"> que no es necesario dejar renglones en blanco para separarlas</w:t>
+      </w:r>
     </w:p>
     <w:p>
       <w:pPr>
@@ -3274,6 +4546,267 @@
           <w:lang w:val="es-ES"/>
         </w:rPr>
       </w:pPr>
+      <w:r>
+        <w:rPr>
+          <w:sz w:val="24"/>
+          <w:szCs w:val="24"/>
+          <w:lang w:val="es-ES"/>
+        </w:rPr>
+        <w:drawing>
+          <wp:anchor distT="0" distB="0" distL="114300" distR="114300" simplePos="0" relativeHeight="251723776" behindDoc="0" locked="0" layoutInCell="1" allowOverlap="1" wp14:anchorId="18C732F4" wp14:editId="33EFA008">
+            <wp:simplePos x="0" y="0"/>
+            <wp:positionH relativeFrom="column">
+              <wp:posOffset>3185131</wp:posOffset>
+            </wp:positionH>
+            <wp:positionV relativeFrom="paragraph">
+              <wp:posOffset>163033</wp:posOffset>
+            </wp:positionV>
+            <wp:extent cx="1040804" cy="1457864"/>
+            <wp:effectExtent l="0" t="0" r="6985" b="9525"/>
+            <wp:wrapNone/>
+            <wp:docPr id="53" name="Imagen 53"/>
+            <wp:cNvGraphicFramePr>
+              <a:graphicFrameLocks xmlns:a="http://schemas.openxmlformats.org/drawingml/2006/main" noChangeAspect="1"/>
+            </wp:cNvGraphicFramePr>
+            <a:graphic xmlns:a="http://schemas.openxmlformats.org/drawingml/2006/main">
+              <a:graphicData uri="http://schemas.openxmlformats.org/drawingml/2006/picture">
+                <pic:pic xmlns:pic="http://schemas.openxmlformats.org/drawingml/2006/picture">
+                  <pic:nvPicPr>
+                    <pic:cNvPr id="1" name=""/>
+                    <pic:cNvPicPr/>
+                  </pic:nvPicPr>
+                  <pic:blipFill>
+                    <a:blip r:embed="rId29" cstate="print">
+                      <a:extLst>
+                        <a:ext uri="{28A0092B-C50C-407E-A947-70E740481C1C}">
+                          <a14:useLocalDpi xmlns:a14="http://schemas.microsoft.com/office/drawing/2010/main" val="0"/>
+                        </a:ext>
+                      </a:extLst>
+                    </a:blip>
+                    <a:stretch>
+                      <a:fillRect/>
+                    </a:stretch>
+                  </pic:blipFill>
+                  <pic:spPr>
+                    <a:xfrm>
+                      <a:off x="0" y="0"/>
+                      <a:ext cx="1040804" cy="1457864"/>
+                    </a:xfrm>
+                    <a:prstGeom prst="rect">
+                      <a:avLst/>
+                    </a:prstGeom>
+                  </pic:spPr>
+                </pic:pic>
+              </a:graphicData>
+            </a:graphic>
+            <wp14:sizeRelH relativeFrom="margin">
+              <wp14:pctWidth>0</wp14:pctWidth>
+            </wp14:sizeRelH>
+            <wp14:sizeRelV relativeFrom="margin">
+              <wp14:pctHeight>0</wp14:pctHeight>
+            </wp14:sizeRelV>
+          </wp:anchor>
+        </w:drawing>
+      </w:r>
+      <w:r>
+        <w:rPr>
+          <w:sz w:val="24"/>
+          <w:szCs w:val="24"/>
+          <w:lang w:val="es-ES"/>
+        </w:rPr>
+        <w:drawing>
+          <wp:anchor distT="0" distB="0" distL="114300" distR="114300" simplePos="0" relativeHeight="251728896" behindDoc="0" locked="0" layoutInCell="1" allowOverlap="1" wp14:anchorId="46BF31AD" wp14:editId="39A4878C">
+            <wp:simplePos x="0" y="0"/>
+            <wp:positionH relativeFrom="margin">
+              <wp:posOffset>4615313</wp:posOffset>
+            </wp:positionH>
+            <wp:positionV relativeFrom="paragraph">
+              <wp:posOffset>208915</wp:posOffset>
+            </wp:positionV>
+            <wp:extent cx="1071415" cy="1434486"/>
+            <wp:effectExtent l="0" t="0" r="0" b="0"/>
+            <wp:wrapNone/>
+            <wp:docPr id="56" name="Imagen 56"/>
+            <wp:cNvGraphicFramePr>
+              <a:graphicFrameLocks xmlns:a="http://schemas.openxmlformats.org/drawingml/2006/main" noChangeAspect="1"/>
+            </wp:cNvGraphicFramePr>
+            <a:graphic xmlns:a="http://schemas.openxmlformats.org/drawingml/2006/main">
+              <a:graphicData uri="http://schemas.openxmlformats.org/drawingml/2006/picture">
+                <pic:pic xmlns:pic="http://schemas.openxmlformats.org/drawingml/2006/picture">
+                  <pic:nvPicPr>
+                    <pic:cNvPr id="1" name=""/>
+                    <pic:cNvPicPr/>
+                  </pic:nvPicPr>
+                  <pic:blipFill>
+                    <a:blip r:embed="rId30" cstate="print">
+                      <a:extLst>
+                        <a:ext uri="{28A0092B-C50C-407E-A947-70E740481C1C}">
+                          <a14:useLocalDpi xmlns:a14="http://schemas.microsoft.com/office/drawing/2010/main" val="0"/>
+                        </a:ext>
+                      </a:extLst>
+                    </a:blip>
+                    <a:stretch>
+                      <a:fillRect/>
+                    </a:stretch>
+                  </pic:blipFill>
+                  <pic:spPr>
+                    <a:xfrm>
+                      <a:off x="0" y="0"/>
+                      <a:ext cx="1071415" cy="1434486"/>
+                    </a:xfrm>
+                    <a:prstGeom prst="rect">
+                      <a:avLst/>
+                    </a:prstGeom>
+                  </pic:spPr>
+                </pic:pic>
+              </a:graphicData>
+            </a:graphic>
+            <wp14:sizeRelH relativeFrom="margin">
+              <wp14:pctWidth>0</wp14:pctWidth>
+            </wp14:sizeRelH>
+            <wp14:sizeRelV relativeFrom="margin">
+              <wp14:pctHeight>0</wp14:pctHeight>
+            </wp14:sizeRelV>
+          </wp:anchor>
+        </w:drawing>
+      </w:r>
+      <w:r>
+        <w:rPr>
+          <w:sz w:val="24"/>
+          <w:szCs w:val="24"/>
+          <w:lang w:val="es-ES"/>
+        </w:rPr>
+        <w:drawing>
+          <wp:anchor distT="0" distB="0" distL="114300" distR="114300" simplePos="0" relativeHeight="251722752" behindDoc="0" locked="0" layoutInCell="1" allowOverlap="1" wp14:anchorId="484E1FF8" wp14:editId="35B1E266">
+            <wp:simplePos x="0" y="0"/>
+            <wp:positionH relativeFrom="column">
+              <wp:posOffset>-278204</wp:posOffset>
+            </wp:positionH>
+            <wp:positionV relativeFrom="paragraph">
+              <wp:posOffset>142240</wp:posOffset>
+            </wp:positionV>
+            <wp:extent cx="1019429" cy="1388853"/>
+            <wp:effectExtent l="0" t="0" r="9525" b="1905"/>
+            <wp:wrapNone/>
+            <wp:docPr id="52" name="Imagen 52"/>
+            <wp:cNvGraphicFramePr>
+              <a:graphicFrameLocks xmlns:a="http://schemas.openxmlformats.org/drawingml/2006/main" noChangeAspect="1"/>
+            </wp:cNvGraphicFramePr>
+            <a:graphic xmlns:a="http://schemas.openxmlformats.org/drawingml/2006/main">
+              <a:graphicData uri="http://schemas.openxmlformats.org/drawingml/2006/picture">
+                <pic:pic xmlns:pic="http://schemas.openxmlformats.org/drawingml/2006/picture">
+                  <pic:nvPicPr>
+                    <pic:cNvPr id="1" name=""/>
+                    <pic:cNvPicPr/>
+                  </pic:nvPicPr>
+                  <pic:blipFill rotWithShape="1">
+                    <a:blip r:embed="rId31" cstate="print">
+                      <a:extLst>
+                        <a:ext uri="{28A0092B-C50C-407E-A947-70E740481C1C}">
+                          <a14:useLocalDpi xmlns:a14="http://schemas.microsoft.com/office/drawing/2010/main" val="0"/>
+                        </a:ext>
+                      </a:extLst>
+                    </a:blip>
+                    <a:srcRect l="28138"/>
+                    <a:stretch/>
+                  </pic:blipFill>
+                  <pic:spPr bwMode="auto">
+                    <a:xfrm>
+                      <a:off x="0" y="0"/>
+                      <a:ext cx="1019429" cy="1388853"/>
+                    </a:xfrm>
+                    <a:prstGeom prst="rect">
+                      <a:avLst/>
+                    </a:prstGeom>
+                    <a:ln>
+                      <a:noFill/>
+                    </a:ln>
+                    <a:extLst>
+                      <a:ext uri="{53640926-AAD7-44D8-BBD7-CCE9431645EC}">
+                        <a14:shadowObscured xmlns:a14="http://schemas.microsoft.com/office/drawing/2010/main"/>
+                      </a:ext>
+                    </a:extLst>
+                  </pic:spPr>
+                </pic:pic>
+              </a:graphicData>
+            </a:graphic>
+            <wp14:sizeRelH relativeFrom="margin">
+              <wp14:pctWidth>0</wp14:pctWidth>
+            </wp14:sizeRelH>
+            <wp14:sizeRelV relativeFrom="margin">
+              <wp14:pctHeight>0</wp14:pctHeight>
+            </wp14:sizeRelV>
+          </wp:anchor>
+        </w:drawing>
+      </w:r>
+      <w:r>
+        <w:rPr>
+          <w:sz w:val="24"/>
+          <w:szCs w:val="24"/>
+          <w:lang w:val="es-ES"/>
+        </w:rPr>
+        <w:drawing>
+          <wp:anchor distT="0" distB="0" distL="114300" distR="114300" simplePos="0" relativeHeight="251721728" behindDoc="0" locked="0" layoutInCell="1" allowOverlap="1" wp14:anchorId="5370EDAA" wp14:editId="59F43572">
+            <wp:simplePos x="0" y="0"/>
+            <wp:positionH relativeFrom="margin">
+              <wp:posOffset>1116610</wp:posOffset>
+            </wp:positionH>
+            <wp:positionV relativeFrom="paragraph">
+              <wp:posOffset>208280</wp:posOffset>
+            </wp:positionV>
+            <wp:extent cx="966788" cy="1362082"/>
+            <wp:effectExtent l="0" t="0" r="5080" b="0"/>
+            <wp:wrapNone/>
+            <wp:docPr id="51" name="Imagen 51"/>
+            <wp:cNvGraphicFramePr>
+              <a:graphicFrameLocks xmlns:a="http://schemas.openxmlformats.org/drawingml/2006/main" noChangeAspect="1"/>
+            </wp:cNvGraphicFramePr>
+            <a:graphic xmlns:a="http://schemas.openxmlformats.org/drawingml/2006/main">
+              <a:graphicData uri="http://schemas.openxmlformats.org/drawingml/2006/picture">
+                <pic:pic xmlns:pic="http://schemas.openxmlformats.org/drawingml/2006/picture">
+                  <pic:nvPicPr>
+                    <pic:cNvPr id="1" name=""/>
+                    <pic:cNvPicPr/>
+                  </pic:nvPicPr>
+                  <pic:blipFill>
+                    <a:blip r:embed="rId32" cstate="print">
+                      <a:extLst>
+                        <a:ext uri="{28A0092B-C50C-407E-A947-70E740481C1C}">
+                          <a14:useLocalDpi xmlns:a14="http://schemas.microsoft.com/office/drawing/2010/main" val="0"/>
+                        </a:ext>
+                      </a:extLst>
+                    </a:blip>
+                    <a:stretch>
+                      <a:fillRect/>
+                    </a:stretch>
+                  </pic:blipFill>
+                  <pic:spPr>
+                    <a:xfrm>
+                      <a:off x="0" y="0"/>
+                      <a:ext cx="966788" cy="1362082"/>
+                    </a:xfrm>
+                    <a:prstGeom prst="rect">
+                      <a:avLst/>
+                    </a:prstGeom>
+                  </pic:spPr>
+                </pic:pic>
+              </a:graphicData>
+            </a:graphic>
+            <wp14:sizeRelH relativeFrom="margin">
+              <wp14:pctWidth>0</wp14:pctWidth>
+            </wp14:sizeRelH>
+            <wp14:sizeRelV relativeFrom="margin">
+              <wp14:pctHeight>0</wp14:pctHeight>
+            </wp14:sizeRelV>
+          </wp:anchor>
+        </w:drawing>
+      </w:r>
+      <w:r>
+        <w:rPr>
+          <w:noProof/>
+        </w:rPr>
+        <w:t xml:space="preserve"> </w:t>
+      </w:r>
     </w:p>
     <w:p>
       <w:pPr>
@@ -3304,6 +4837,202 @@
           <w:lang w:val="es-ES"/>
         </w:rPr>
       </w:pPr>
+    </w:p>
+    <w:p>
+      <w:pPr>
+        <w:pStyle w:val="Prrafodelista"/>
+        <w:rPr>
+          <w:sz w:val="24"/>
+          <w:szCs w:val="24"/>
+          <w:lang w:val="es-ES"/>
+        </w:rPr>
+      </w:pPr>
+      <w:r>
+        <w:rPr>
+          <w:noProof/>
+          <w:sz w:val="24"/>
+          <w:szCs w:val="24"/>
+          <w:lang w:val="es-ES"/>
+        </w:rPr>
+        <mc:AlternateContent>
+          <mc:Choice Requires="wps">
+            <w:drawing>
+              <wp:anchor distT="0" distB="0" distL="114300" distR="114300" simplePos="0" relativeHeight="251727872" behindDoc="0" locked="0" layoutInCell="1" allowOverlap="1" wp14:anchorId="1360137B" wp14:editId="4CBBEFD6">
+                <wp:simplePos x="0" y="0"/>
+                <wp:positionH relativeFrom="column">
+                  <wp:posOffset>4244311</wp:posOffset>
+                </wp:positionH>
+                <wp:positionV relativeFrom="paragraph">
+                  <wp:posOffset>25400</wp:posOffset>
+                </wp:positionV>
+                <wp:extent cx="266700" cy="161925"/>
+                <wp:effectExtent l="0" t="19050" r="38100" b="47625"/>
+                <wp:wrapNone/>
+                <wp:docPr id="55" name="Flecha: a la derecha 55"/>
+                <wp:cNvGraphicFramePr/>
+                <a:graphic xmlns:a="http://schemas.openxmlformats.org/drawingml/2006/main">
+                  <a:graphicData uri="http://schemas.microsoft.com/office/word/2010/wordprocessingShape">
+                    <wps:wsp>
+                      <wps:cNvSpPr/>
+                      <wps:spPr>
+                        <a:xfrm>
+                          <a:off x="0" y="0"/>
+                          <a:ext cx="266700" cy="161925"/>
+                        </a:xfrm>
+                        <a:prstGeom prst="rightArrow">
+                          <a:avLst>
+                            <a:gd name="adj1" fmla="val 55592"/>
+                            <a:gd name="adj2" fmla="val 80751"/>
+                          </a:avLst>
+                        </a:prstGeom>
+                        <a:solidFill>
+                          <a:srgbClr val="39A900"/>
+                        </a:solidFill>
+                        <a:ln w="12700">
+                          <a:solidFill>
+                            <a:srgbClr val="007832"/>
+                          </a:solidFill>
+                        </a:ln>
+                      </wps:spPr>
+                      <wps:style>
+                        <a:lnRef idx="2">
+                          <a:schemeClr val="accent6">
+                            <a:shade val="50000"/>
+                          </a:schemeClr>
+                        </a:lnRef>
+                        <a:fillRef idx="1">
+                          <a:schemeClr val="accent6"/>
+                        </a:fillRef>
+                        <a:effectRef idx="0">
+                          <a:schemeClr val="accent6"/>
+                        </a:effectRef>
+                        <a:fontRef idx="minor">
+                          <a:schemeClr val="lt1"/>
+                        </a:fontRef>
+                      </wps:style>
+                      <wps:bodyPr rot="0" spcFirstLastPara="0" vertOverflow="overflow" horzOverflow="overflow" vert="horz" wrap="square" lIns="91440" tIns="45720" rIns="91440" bIns="45720" numCol="1" spcCol="0" rtlCol="0" fromWordArt="0" anchor="ctr" anchorCtr="0" forceAA="0" compatLnSpc="1">
+                        <a:prstTxWarp prst="textNoShape">
+                          <a:avLst/>
+                        </a:prstTxWarp>
+                        <a:noAutofit/>
+                      </wps:bodyPr>
+                    </wps:wsp>
+                  </a:graphicData>
+                </a:graphic>
+                <wp14:sizeRelH relativeFrom="margin">
+                  <wp14:pctWidth>0</wp14:pctWidth>
+                </wp14:sizeRelH>
+                <wp14:sizeRelV relativeFrom="margin">
+                  <wp14:pctHeight>0</wp14:pctHeight>
+                </wp14:sizeRelV>
+              </wp:anchor>
+            </w:drawing>
+          </mc:Choice>
+          <mc:Fallback>
+            <w:pict>
+              <v:shape w14:anchorId="61E5427B" id="Flecha: a la derecha 55" o:spid="_x0000_s1026" type="#_x0000_t13" style="position:absolute;margin-left:334.2pt;margin-top:2pt;width:21pt;height:12.75pt;z-index:251727872;visibility:visible;mso-wrap-style:square;mso-width-percent:0;mso-height-percent:0;mso-wrap-distance-left:9pt;mso-wrap-distance-top:0;mso-wrap-distance-right:9pt;mso-wrap-distance-bottom:0;mso-position-horizontal:absolute;mso-position-horizontal-relative:text;mso-position-vertical:absolute;mso-position-vertical-relative:text;mso-width-percent:0;mso-height-percent:0;mso-width-relative:margin;mso-height-relative:margin;v-text-anchor:middle" o:gfxdata="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" adj="11010,4796" fillcolor="#39a900" strokecolor="#007832" strokeweight="1pt"/>
+            </w:pict>
+          </mc:Fallback>
+        </mc:AlternateContent>
+      </w:r>
+      <w:r>
+        <w:rPr>
+          <w:noProof/>
+          <w:sz w:val="24"/>
+          <w:szCs w:val="24"/>
+          <w:lang w:val="es-ES"/>
+        </w:rPr>
+        <mc:AlternateContent>
+          <mc:Choice Requires="wps">
+            <w:drawing>
+              <wp:anchor distT="0" distB="0" distL="114300" distR="114300" simplePos="0" relativeHeight="251725824" behindDoc="0" locked="0" layoutInCell="1" allowOverlap="1" wp14:anchorId="344D0C69" wp14:editId="7A08BE51">
+                <wp:simplePos x="0" y="0"/>
+                <wp:positionH relativeFrom="column">
+                  <wp:posOffset>776975</wp:posOffset>
+                </wp:positionH>
+                <wp:positionV relativeFrom="paragraph">
+                  <wp:posOffset>22860</wp:posOffset>
+                </wp:positionV>
+                <wp:extent cx="266700" cy="161925"/>
+                <wp:effectExtent l="0" t="19050" r="38100" b="47625"/>
+                <wp:wrapNone/>
+                <wp:docPr id="54" name="Flecha: a la derecha 54"/>
+                <wp:cNvGraphicFramePr/>
+                <a:graphic xmlns:a="http://schemas.openxmlformats.org/drawingml/2006/main">
+                  <a:graphicData uri="http://schemas.microsoft.com/office/word/2010/wordprocessingShape">
+                    <wps:wsp>
+                      <wps:cNvSpPr/>
+                      <wps:spPr>
+                        <a:xfrm>
+                          <a:off x="0" y="0"/>
+                          <a:ext cx="266700" cy="161925"/>
+                        </a:xfrm>
+                        <a:prstGeom prst="rightArrow">
+                          <a:avLst>
+                            <a:gd name="adj1" fmla="val 55592"/>
+                            <a:gd name="adj2" fmla="val 80751"/>
+                          </a:avLst>
+                        </a:prstGeom>
+                        <a:solidFill>
+                          <a:srgbClr val="39A900"/>
+                        </a:solidFill>
+                        <a:ln w="12700">
+                          <a:solidFill>
+                            <a:srgbClr val="007832"/>
+                          </a:solidFill>
+                        </a:ln>
+                      </wps:spPr>
+                      <wps:style>
+                        <a:lnRef idx="2">
+                          <a:schemeClr val="accent6">
+                            <a:shade val="50000"/>
+                          </a:schemeClr>
+                        </a:lnRef>
+                        <a:fillRef idx="1">
+                          <a:schemeClr val="accent6"/>
+                        </a:fillRef>
+                        <a:effectRef idx="0">
+                          <a:schemeClr val="accent6"/>
+                        </a:effectRef>
+                        <a:fontRef idx="minor">
+                          <a:schemeClr val="lt1"/>
+                        </a:fontRef>
+                      </wps:style>
+                      <wps:bodyPr rot="0" spcFirstLastPara="0" vertOverflow="overflow" horzOverflow="overflow" vert="horz" wrap="square" lIns="91440" tIns="45720" rIns="91440" bIns="45720" numCol="1" spcCol="0" rtlCol="0" fromWordArt="0" anchor="ctr" anchorCtr="0" forceAA="0" compatLnSpc="1">
+                        <a:prstTxWarp prst="textNoShape">
+                          <a:avLst/>
+                        </a:prstTxWarp>
+                        <a:noAutofit/>
+                      </wps:bodyPr>
+                    </wps:wsp>
+                  </a:graphicData>
+                </a:graphic>
+                <wp14:sizeRelH relativeFrom="margin">
+                  <wp14:pctWidth>0</wp14:pctWidth>
+                </wp14:sizeRelH>
+                <wp14:sizeRelV relativeFrom="margin">
+                  <wp14:pctHeight>0</wp14:pctHeight>
+                </wp14:sizeRelV>
+              </wp:anchor>
+            </w:drawing>
+          </mc:Choice>
+          <mc:Fallback>
+            <w:pict>
+              <v:shape w14:anchorId="534DCBAE" id="Flecha: a la derecha 54" o:spid="_x0000_s1026" type="#_x0000_t13" style="position:absolute;margin-left:61.2pt;margin-top:1.8pt;width:21pt;height:12.75pt;z-index:251725824;visibility:visible;mso-wrap-style:square;mso-width-percent:0;mso-height-percent:0;mso-wrap-distance-left:9pt;mso-wrap-distance-top:0;mso-wrap-distance-right:9pt;mso-wrap-distance-bottom:0;mso-position-horizontal:absolute;mso-position-horizontal-relative:text;mso-position-vertical:absolute;mso-position-vertical-relative:text;mso-width-percent:0;mso-height-percent:0;mso-width-relative:margin;mso-height-relative:margin;v-text-anchor:middle" o:gfxdata="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" adj="11010,4796" fillcolor="#39a900" strokecolor="#007832" strokeweight="1pt"/>
+            </w:pict>
+          </mc:Fallback>
+        </mc:AlternateContent>
+      </w:r>
+    </w:p>
+    <w:p>
+      <w:pPr>
+        <w:pStyle w:val="Prrafodelista"/>
+        <w:rPr>
+          <w:sz w:val="24"/>
+          <w:szCs w:val="24"/>
+          <w:lang w:val="es-ES"/>
+        </w:rPr>
+      </w:pPr>
       <w:r>
         <w:rPr>
           <w:sz w:val="24"/>
@@ -3312,6 +5041,45 @@
         </w:rPr>
         <w:t xml:space="preserve"> </w:t>
       </w:r>
+    </w:p>
+    <w:p>
+      <w:pPr>
+        <w:pStyle w:val="Prrafodelista"/>
+        <w:rPr>
+          <w:sz w:val="24"/>
+          <w:szCs w:val="24"/>
+          <w:lang w:val="es-ES"/>
+        </w:rPr>
+      </w:pPr>
+    </w:p>
+    <w:p>
+      <w:pPr>
+        <w:pStyle w:val="Prrafodelista"/>
+        <w:rPr>
+          <w:sz w:val="24"/>
+          <w:szCs w:val="24"/>
+          <w:lang w:val="es-ES"/>
+        </w:rPr>
+      </w:pPr>
+    </w:p>
+    <w:p>
+      <w:pPr>
+        <w:pStyle w:val="Prrafodelista"/>
+        <w:rPr>
+          <w:sz w:val="24"/>
+          <w:szCs w:val="24"/>
+          <w:lang w:val="es-ES"/>
+        </w:rPr>
+      </w:pPr>
+    </w:p>
+    <w:p>
+      <w:pPr>
+        <w:rPr>
+          <w:sz w:val="24"/>
+          <w:szCs w:val="24"/>
+          <w:lang w:val="es-ES"/>
+        </w:rPr>
+      </w:pPr>
     </w:p>
     <w:sectPr>
       <w:pgSz w:w="12240" w:h="15840"/>
@@ -3328,7 +5096,7 @@
   <w:abstractNum w:abstractNumId="0" w15:restartNumberingAfterBreak="0">
     <w:nsid w:val="18CD2BA8"/>
     <w:multiLevelType w:val="hybridMultilevel"/>
-    <w:tmpl w:val="E89686F8"/>
+    <w:tmpl w:val="5CD4C604"/>
     <w:lvl w:ilvl="0" w:tplc="240A0001">
       <w:start w:val="1"/>
       <w:numFmt w:val="bullet"/>
@@ -3957,6 +5725,29 @@
   <w:style w:type="paragraph" w:default="1" w:styleId="Normal">
     <w:name w:val="Normal"/>
     <w:qFormat/>
+    <w:rsid w:val="00F33689"/>
+  </w:style>
+  <w:style w:type="paragraph" w:styleId="Ttulo2">
+    <w:name w:val="heading 2"/>
+    <w:basedOn w:val="Normal"/>
+    <w:next w:val="Normal"/>
+    <w:link w:val="Ttulo2Car"/>
+    <w:uiPriority w:val="9"/>
+    <w:unhideWhenUsed/>
+    <w:qFormat/>
+    <w:rsid w:val="00A07E1B"/>
+    <w:pPr>
+      <w:keepNext/>
+      <w:keepLines/>
+      <w:spacing w:before="40" w:after="0"/>
+      <w:outlineLvl w:val="1"/>
+    </w:pPr>
+    <w:rPr>
+      <w:rFonts w:asciiTheme="majorHAnsi" w:eastAsiaTheme="majorEastAsia" w:hAnsiTheme="majorHAnsi" w:cstheme="majorBidi"/>
+      <w:color w:val="2F5496" w:themeColor="accent1" w:themeShade="BF"/>
+      <w:sz w:val="26"/>
+      <w:szCs w:val="26"/>
+    </w:rPr>
   </w:style>
   <w:style w:type="character" w:default="1" w:styleId="Fuentedeprrafopredeter">
     <w:name w:val="Default Paragraph Font"/>
@@ -3995,6 +5786,117 @@
       <w:ind w:left="720"/>
       <w:contextualSpacing/>
     </w:pPr>
+  </w:style>
+  <w:style w:type="character" w:customStyle="1" w:styleId="Ttulo2Car">
+    <w:name w:val="Título 2 Car"/>
+    <w:basedOn w:val="Fuentedeprrafopredeter"/>
+    <w:link w:val="Ttulo2"/>
+    <w:uiPriority w:val="9"/>
+    <w:rsid w:val="00A07E1B"/>
+    <w:rPr>
+      <w:rFonts w:asciiTheme="majorHAnsi" w:eastAsiaTheme="majorEastAsia" w:hAnsiTheme="majorHAnsi" w:cstheme="majorBidi"/>
+      <w:color w:val="2F5496" w:themeColor="accent1" w:themeShade="BF"/>
+      <w:sz w:val="26"/>
+      <w:szCs w:val="26"/>
+    </w:rPr>
+  </w:style>
+  <w:style w:type="character" w:styleId="Refdecomentario">
+    <w:name w:val="annotation reference"/>
+    <w:basedOn w:val="Fuentedeprrafopredeter"/>
+    <w:uiPriority w:val="99"/>
+    <w:semiHidden/>
+    <w:unhideWhenUsed/>
+    <w:rsid w:val="00A07E1B"/>
+    <w:rPr>
+      <w:sz w:val="16"/>
+      <w:szCs w:val="16"/>
+    </w:rPr>
+  </w:style>
+  <w:style w:type="paragraph" w:styleId="Textocomentario">
+    <w:name w:val="annotation text"/>
+    <w:basedOn w:val="Normal"/>
+    <w:link w:val="TextocomentarioCar"/>
+    <w:uiPriority w:val="99"/>
+    <w:semiHidden/>
+    <w:unhideWhenUsed/>
+    <w:rsid w:val="00A07E1B"/>
+    <w:pPr>
+      <w:spacing w:line="240" w:lineRule="auto"/>
+    </w:pPr>
+    <w:rPr>
+      <w:sz w:val="20"/>
+      <w:szCs w:val="20"/>
+    </w:rPr>
+  </w:style>
+  <w:style w:type="character" w:customStyle="1" w:styleId="TextocomentarioCar">
+    <w:name w:val="Texto comentario Car"/>
+    <w:basedOn w:val="Fuentedeprrafopredeter"/>
+    <w:link w:val="Textocomentario"/>
+    <w:uiPriority w:val="99"/>
+    <w:semiHidden/>
+    <w:rsid w:val="00A07E1B"/>
+    <w:rPr>
+      <w:sz w:val="20"/>
+      <w:szCs w:val="20"/>
+    </w:rPr>
+  </w:style>
+  <w:style w:type="paragraph" w:styleId="Asuntodelcomentario">
+    <w:name w:val="annotation subject"/>
+    <w:basedOn w:val="Textocomentario"/>
+    <w:next w:val="Textocomentario"/>
+    <w:link w:val="AsuntodelcomentarioCar"/>
+    <w:uiPriority w:val="99"/>
+    <w:semiHidden/>
+    <w:unhideWhenUsed/>
+    <w:rsid w:val="00A07E1B"/>
+    <w:rPr>
+      <w:b/>
+      <w:bCs/>
+    </w:rPr>
+  </w:style>
+  <w:style w:type="character" w:customStyle="1" w:styleId="AsuntodelcomentarioCar">
+    <w:name w:val="Asunto del comentario Car"/>
+    <w:basedOn w:val="TextocomentarioCar"/>
+    <w:link w:val="Asuntodelcomentario"/>
+    <w:uiPriority w:val="99"/>
+    <w:semiHidden/>
+    <w:rsid w:val="00A07E1B"/>
+    <w:rPr>
+      <w:b/>
+      <w:bCs/>
+      <w:sz w:val="20"/>
+      <w:szCs w:val="20"/>
+    </w:rPr>
+  </w:style>
+  <w:style w:type="paragraph" w:styleId="Textodeglobo">
+    <w:name w:val="Balloon Text"/>
+    <w:basedOn w:val="Normal"/>
+    <w:link w:val="TextodegloboCar"/>
+    <w:uiPriority w:val="99"/>
+    <w:semiHidden/>
+    <w:unhideWhenUsed/>
+    <w:rsid w:val="00A07E1B"/>
+    <w:pPr>
+      <w:spacing w:after="0" w:line="240" w:lineRule="auto"/>
+    </w:pPr>
+    <w:rPr>
+      <w:rFonts w:ascii="Segoe UI" w:hAnsi="Segoe UI" w:cs="Segoe UI"/>
+      <w:sz w:val="18"/>
+      <w:szCs w:val="18"/>
+    </w:rPr>
+  </w:style>
+  <w:style w:type="character" w:customStyle="1" w:styleId="TextodegloboCar">
+    <w:name w:val="Texto de globo Car"/>
+    <w:basedOn w:val="Fuentedeprrafopredeter"/>
+    <w:link w:val="Textodeglobo"/>
+    <w:uiPriority w:val="99"/>
+    <w:semiHidden/>
+    <w:rsid w:val="00A07E1B"/>
+    <w:rPr>
+      <w:rFonts w:ascii="Segoe UI" w:hAnsi="Segoe UI" w:cs="Segoe UI"/>
+      <w:sz w:val="18"/>
+      <w:szCs w:val="18"/>
+    </w:rPr>
   </w:style>
 </w:styles>
 </file>

</xml_diff>

<commit_message>
documentacion intalacion, y titulos con #
</commit_message>
<xml_diff>
--- a/documentacion - BLOG DEL CENTRO AGROTURISTICO .docx
+++ b/documentacion - BLOG DEL CENTRO AGROTURISTICO .docx
@@ -19,6 +19,1624 @@
           <w:szCs w:val="44"/>
           <w:lang w:val="es-ES"/>
         </w:rPr>
+        <w:t>Instalación de la plantilla en Blogger</w:t>
+      </w:r>
+    </w:p>
+    <w:p>
+      <w:pPr>
+        <w:jc w:val="center"/>
+        <w:rPr>
+          <w:b/>
+          <w:color w:val="39A900"/>
+          <w:sz w:val="24"/>
+          <w:szCs w:val="24"/>
+          <w:lang w:val="es-ES"/>
+        </w:rPr>
+      </w:pPr>
+      <w:r>
+        <w:rPr>
+          <w:b/>
+          <w:color w:val="39A900"/>
+          <w:sz w:val="24"/>
+          <w:szCs w:val="24"/>
+          <w:lang w:val="es-ES"/>
+        </w:rPr>
+        <w:t xml:space="preserve">  </w:t>
+      </w:r>
+    </w:p>
+    <w:p>
+      <w:pPr>
+        <w:rPr>
+          <w:rFonts w:ascii="Segoe UI Emoji" w:hAnsi="Segoe UI Emoji" w:cs="Segoe UI Emoji"/>
+          <w:sz w:val="28"/>
+          <w:szCs w:val="28"/>
+          <w:lang w:val="es-ES"/>
+        </w:rPr>
+      </w:pPr>
+      <w:r>
+        <w:rPr>
+          <w:color w:val="39A900"/>
+          <w:sz w:val="28"/>
+          <w:szCs w:val="28"/>
+          <w:lang w:val="es-ES"/>
+        </w:rPr>
+        <w:t>Instalar</w:t>
+      </w:r>
+      <w:r>
+        <w:rPr>
+          <w:color w:val="39A900"/>
+          <w:sz w:val="28"/>
+          <w:szCs w:val="28"/>
+          <w:lang w:val="es-ES"/>
+        </w:rPr>
+        <w:t xml:space="preserve"> plantilla</w:t>
+      </w:r>
+      <w:r>
+        <w:rPr>
+          <mc:AlternateContent>
+            <mc:Choice Requires="w16se"/>
+            <mc:Fallback>
+              <w:rFonts w:ascii="Segoe UI Emoji" w:eastAsia="Segoe UI Emoji" w:hAnsi="Segoe UI Emoji" w:cs="Segoe UI Emoji"/>
+            </mc:Fallback>
+          </mc:AlternateContent>
+          <w:sz w:val="28"/>
+          <w:szCs w:val="28"/>
+          <w:lang w:val="es-ES"/>
+        </w:rPr>
+        <mc:AlternateContent>
+          <mc:Choice Requires="w16se">
+            <w16se:symEx w16se:font="Segoe UI Emoji" w16se:char="1F4C4"/>
+          </mc:Choice>
+          <mc:Fallback>
+            <w:t>📄</w:t>
+          </mc:Fallback>
+        </mc:AlternateContent>
+      </w:r>
+      <w:r>
+        <w:rPr>
+          <w:rFonts w:ascii="Segoe UI Emoji" w:hAnsi="Segoe UI Emoji" w:cs="Segoe UI Emoji"/>
+          <w:sz w:val="28"/>
+          <w:szCs w:val="28"/>
+          <w:lang w:val="es-ES"/>
+        </w:rPr>
+        <w:t>✒️</w:t>
+      </w:r>
+    </w:p>
+    <w:p>
+      <w:pPr>
+        <w:rPr>
+          <w:sz w:val="24"/>
+          <w:szCs w:val="24"/>
+          <w:lang w:val="es-ES"/>
+        </w:rPr>
+      </w:pPr>
+      <w:r>
+        <w:rPr>
+          <w:sz w:val="24"/>
+          <w:szCs w:val="24"/>
+          <w:lang w:val="es-ES"/>
+        </w:rPr>
+        <w:t xml:space="preserve">ve a la página de Blogger </w:t>
+      </w:r>
+      <w:r>
+        <w:rPr>
+          <w:sz w:val="24"/>
+          <w:szCs w:val="24"/>
+          <w:lang w:val="es-ES"/>
+        </w:rPr>
+        <w:t>luego de haber iniciado sesión selecciona el blog deseado para luego ir “Temas” y abrir la lista de opciones desplegables al lado de “personalizar” luego selecciona “restablecer” para poder subir la plantilla</w:t>
+      </w:r>
+    </w:p>
+    <w:p>
+      <w:pPr>
+        <w:rPr>
+          <w:sz w:val="24"/>
+          <w:szCs w:val="24"/>
+          <w:lang w:val="es-ES"/>
+        </w:rPr>
+      </w:pPr>
+      <w:r>
+        <w:rPr>
+          <w:b/>
+          <w:color w:val="39A900"/>
+          <w:sz w:val="24"/>
+          <w:szCs w:val="24"/>
+          <w:lang w:val="es-ES"/>
+        </w:rPr>
+        <w:drawing>
+          <wp:anchor distT="0" distB="0" distL="114300" distR="114300" simplePos="0" relativeHeight="251754496" behindDoc="0" locked="0" layoutInCell="1" allowOverlap="1" wp14:anchorId="78E81E03" wp14:editId="6CFFA260">
+            <wp:simplePos x="0" y="0"/>
+            <wp:positionH relativeFrom="margin">
+              <wp:posOffset>3101975</wp:posOffset>
+            </wp:positionH>
+            <wp:positionV relativeFrom="paragraph">
+              <wp:posOffset>130175</wp:posOffset>
+            </wp:positionV>
+            <wp:extent cx="2130425" cy="1427480"/>
+            <wp:effectExtent l="0" t="0" r="3175" b="1270"/>
+            <wp:wrapSquare wrapText="bothSides"/>
+            <wp:docPr id="77" name="Imagen 77"/>
+            <wp:cNvGraphicFramePr>
+              <a:graphicFrameLocks xmlns:a="http://schemas.openxmlformats.org/drawingml/2006/main" noChangeAspect="1"/>
+            </wp:cNvGraphicFramePr>
+            <a:graphic xmlns:a="http://schemas.openxmlformats.org/drawingml/2006/main">
+              <a:graphicData uri="http://schemas.openxmlformats.org/drawingml/2006/picture">
+                <pic:pic xmlns:pic="http://schemas.openxmlformats.org/drawingml/2006/picture">
+                  <pic:nvPicPr>
+                    <pic:cNvPr id="1" name=""/>
+                    <pic:cNvPicPr/>
+                  </pic:nvPicPr>
+                  <pic:blipFill>
+                    <a:blip r:embed="rId5" cstate="print">
+                      <a:extLst>
+                        <a:ext uri="{28A0092B-C50C-407E-A947-70E740481C1C}">
+                          <a14:useLocalDpi xmlns:a14="http://schemas.microsoft.com/office/drawing/2010/main" val="0"/>
+                        </a:ext>
+                      </a:extLst>
+                    </a:blip>
+                    <a:stretch>
+                      <a:fillRect/>
+                    </a:stretch>
+                  </pic:blipFill>
+                  <pic:spPr>
+                    <a:xfrm>
+                      <a:off x="0" y="0"/>
+                      <a:ext cx="2130425" cy="1427480"/>
+                    </a:xfrm>
+                    <a:prstGeom prst="rect">
+                      <a:avLst/>
+                    </a:prstGeom>
+                  </pic:spPr>
+                </pic:pic>
+              </a:graphicData>
+            </a:graphic>
+            <wp14:sizeRelH relativeFrom="margin">
+              <wp14:pctWidth>0</wp14:pctWidth>
+            </wp14:sizeRelH>
+            <wp14:sizeRelV relativeFrom="margin">
+              <wp14:pctHeight>0</wp14:pctHeight>
+            </wp14:sizeRelV>
+          </wp:anchor>
+        </w:drawing>
+      </w:r>
+      <w:r>
+        <w:rPr>
+          <w:color w:val="39A900"/>
+          <w:sz w:val="44"/>
+          <w:szCs w:val="44"/>
+          <w:lang w:val="es-ES"/>
+        </w:rPr>
+        <w:drawing>
+          <wp:anchor distT="0" distB="0" distL="114300" distR="114300" simplePos="0" relativeHeight="251755520" behindDoc="0" locked="0" layoutInCell="1" allowOverlap="1" wp14:anchorId="59E37C1D" wp14:editId="56D9B4BE">
+            <wp:simplePos x="0" y="0"/>
+            <wp:positionH relativeFrom="margin">
+              <wp:posOffset>180556</wp:posOffset>
+            </wp:positionH>
+            <wp:positionV relativeFrom="paragraph">
+              <wp:posOffset>67267</wp:posOffset>
+            </wp:positionV>
+            <wp:extent cx="2261870" cy="1492250"/>
+            <wp:effectExtent l="0" t="0" r="5080" b="0"/>
+            <wp:wrapSquare wrapText="bothSides"/>
+            <wp:docPr id="78" name="Imagen 78"/>
+            <wp:cNvGraphicFramePr>
+              <a:graphicFrameLocks xmlns:a="http://schemas.openxmlformats.org/drawingml/2006/main" noChangeAspect="1"/>
+            </wp:cNvGraphicFramePr>
+            <a:graphic xmlns:a="http://schemas.openxmlformats.org/drawingml/2006/main">
+              <a:graphicData uri="http://schemas.openxmlformats.org/drawingml/2006/picture">
+                <pic:pic xmlns:pic="http://schemas.openxmlformats.org/drawingml/2006/picture">
+                  <pic:nvPicPr>
+                    <pic:cNvPr id="1" name=""/>
+                    <pic:cNvPicPr/>
+                  </pic:nvPicPr>
+                  <pic:blipFill>
+                    <a:blip r:embed="rId6" cstate="print">
+                      <a:extLst>
+                        <a:ext uri="{28A0092B-C50C-407E-A947-70E740481C1C}">
+                          <a14:useLocalDpi xmlns:a14="http://schemas.microsoft.com/office/drawing/2010/main" val="0"/>
+                        </a:ext>
+                      </a:extLst>
+                    </a:blip>
+                    <a:stretch>
+                      <a:fillRect/>
+                    </a:stretch>
+                  </pic:blipFill>
+                  <pic:spPr>
+                    <a:xfrm>
+                      <a:off x="0" y="0"/>
+                      <a:ext cx="2261870" cy="1492250"/>
+                    </a:xfrm>
+                    <a:prstGeom prst="rect">
+                      <a:avLst/>
+                    </a:prstGeom>
+                  </pic:spPr>
+                </pic:pic>
+              </a:graphicData>
+            </a:graphic>
+            <wp14:sizeRelH relativeFrom="margin">
+              <wp14:pctWidth>0</wp14:pctWidth>
+            </wp14:sizeRelH>
+            <wp14:sizeRelV relativeFrom="margin">
+              <wp14:pctHeight>0</wp14:pctHeight>
+            </wp14:sizeRelV>
+          </wp:anchor>
+        </w:drawing>
+      </w:r>
+    </w:p>
+    <w:p>
+      <w:pPr>
+        <w:rPr>
+          <w:sz w:val="24"/>
+          <w:szCs w:val="24"/>
+          <w:lang w:val="es-ES"/>
+        </w:rPr>
+      </w:pPr>
+    </w:p>
+    <w:p>
+      <w:pPr>
+        <w:rPr>
+          <w:sz w:val="24"/>
+          <w:szCs w:val="24"/>
+          <w:lang w:val="es-ES"/>
+        </w:rPr>
+      </w:pPr>
+      <w:r>
+        <w:rPr>
+          <w:noProof/>
+          <w:sz w:val="24"/>
+          <w:szCs w:val="24"/>
+          <w:lang w:val="es-ES"/>
+        </w:rPr>
+        <mc:AlternateContent>
+          <mc:Choice Requires="wps">
+            <w:drawing>
+              <wp:anchor distT="0" distB="0" distL="114300" distR="114300" simplePos="0" relativeHeight="251750400" behindDoc="0" locked="0" layoutInCell="1" allowOverlap="1" wp14:anchorId="6AC75FF0" wp14:editId="1D702973">
+                <wp:simplePos x="0" y="0"/>
+                <wp:positionH relativeFrom="margin">
+                  <wp:align>center</wp:align>
+                </wp:positionH>
+                <wp:positionV relativeFrom="paragraph">
+                  <wp:posOffset>137879</wp:posOffset>
+                </wp:positionV>
+                <wp:extent cx="266700" cy="161925"/>
+                <wp:effectExtent l="0" t="19050" r="38100" b="47625"/>
+                <wp:wrapNone/>
+                <wp:docPr id="62" name="Flecha: a la derecha 62"/>
+                <wp:cNvGraphicFramePr/>
+                <a:graphic xmlns:a="http://schemas.openxmlformats.org/drawingml/2006/main">
+                  <a:graphicData uri="http://schemas.microsoft.com/office/word/2010/wordprocessingShape">
+                    <wps:wsp>
+                      <wps:cNvSpPr/>
+                      <wps:spPr>
+                        <a:xfrm>
+                          <a:off x="0" y="0"/>
+                          <a:ext cx="266700" cy="161925"/>
+                        </a:xfrm>
+                        <a:prstGeom prst="rightArrow">
+                          <a:avLst>
+                            <a:gd name="adj1" fmla="val 55592"/>
+                            <a:gd name="adj2" fmla="val 80751"/>
+                          </a:avLst>
+                        </a:prstGeom>
+                        <a:solidFill>
+                          <a:srgbClr val="39A900"/>
+                        </a:solidFill>
+                        <a:ln w="12700">
+                          <a:solidFill>
+                            <a:srgbClr val="007832"/>
+                          </a:solidFill>
+                        </a:ln>
+                      </wps:spPr>
+                      <wps:style>
+                        <a:lnRef idx="2">
+                          <a:schemeClr val="accent6">
+                            <a:shade val="50000"/>
+                          </a:schemeClr>
+                        </a:lnRef>
+                        <a:fillRef idx="1">
+                          <a:schemeClr val="accent6"/>
+                        </a:fillRef>
+                        <a:effectRef idx="0">
+                          <a:schemeClr val="accent6"/>
+                        </a:effectRef>
+                        <a:fontRef idx="minor">
+                          <a:schemeClr val="lt1"/>
+                        </a:fontRef>
+                      </wps:style>
+                      <wps:bodyPr rot="0" spcFirstLastPara="0" vertOverflow="overflow" horzOverflow="overflow" vert="horz" wrap="square" lIns="91440" tIns="45720" rIns="91440" bIns="45720" numCol="1" spcCol="0" rtlCol="0" fromWordArt="0" anchor="ctr" anchorCtr="0" forceAA="0" compatLnSpc="1">
+                        <a:prstTxWarp prst="textNoShape">
+                          <a:avLst/>
+                        </a:prstTxWarp>
+                        <a:noAutofit/>
+                      </wps:bodyPr>
+                    </wps:wsp>
+                  </a:graphicData>
+                </a:graphic>
+                <wp14:sizeRelH relativeFrom="margin">
+                  <wp14:pctWidth>0</wp14:pctWidth>
+                </wp14:sizeRelH>
+                <wp14:sizeRelV relativeFrom="margin">
+                  <wp14:pctHeight>0</wp14:pctHeight>
+                </wp14:sizeRelV>
+              </wp:anchor>
+            </w:drawing>
+          </mc:Choice>
+          <mc:Fallback>
+            <w:pict>
+              <v:shapetype w14:anchorId="6BB17BA4" id="_x0000_t13" coordsize="21600,21600" o:spt="13" adj="16200,5400" path="m@0,l@0@1,0@1,0@2@0@2@0,21600,21600,10800xe">
+                <v:stroke joinstyle="miter"/>
+                <v:formulas>
+                  <v:f eqn="val #0"/>
+                  <v:f eqn="val #1"/>
+                  <v:f eqn="sum height 0 #1"/>
+                  <v:f eqn="sum 10800 0 #1"/>
+                  <v:f eqn="sum width 0 #0"/>
+                  <v:f eqn="prod @4 @3 10800"/>
+                  <v:f eqn="sum width 0 @5"/>
+                </v:formulas>
+                <v:path o:connecttype="custom" o:connectlocs="@0,0;0,10800;@0,21600;21600,10800" o:connectangles="270,180,90,0" textboxrect="0,@1,@6,@2"/>
+                <v:handles>
+                  <v:h position="#0,#1" xrange="0,21600" yrange="0,10800"/>
+                </v:handles>
+              </v:shapetype>
+              <v:shape id="Flecha: a la derecha 62" o:spid="_x0000_s1026" type="#_x0000_t13" style="position:absolute;margin-left:0;margin-top:10.85pt;width:21pt;height:12.75pt;z-index:251750400;visibility:visible;mso-wrap-style:square;mso-width-percent:0;mso-height-percent:0;mso-wrap-distance-left:9pt;mso-wrap-distance-top:0;mso-wrap-distance-right:9pt;mso-wrap-distance-bottom:0;mso-position-horizontal:center;mso-position-horizontal-relative:margin;mso-position-vertical:absolute;mso-position-vertical-relative:text;mso-width-percent:0;mso-height-percent:0;mso-width-relative:margin;mso-height-relative:margin;v-text-anchor:middle" o:gfxdata="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" adj="11010,4796" fillcolor="#39a900" strokecolor="#007832" strokeweight="1pt">
+                <w10:wrap anchorx="margin"/>
+              </v:shape>
+            </w:pict>
+          </mc:Fallback>
+        </mc:AlternateContent>
+      </w:r>
+    </w:p>
+    <w:p>
+      <w:pPr>
+        <w:rPr>
+          <w:b/>
+          <w:color w:val="39A900"/>
+          <w:sz w:val="24"/>
+          <w:szCs w:val="24"/>
+          <w:lang w:val="es-ES"/>
+        </w:rPr>
+      </w:pPr>
+    </w:p>
+    <w:p>
+      <w:pPr>
+        <w:rPr>
+          <w:color w:val="39A900"/>
+          <w:sz w:val="28"/>
+          <w:szCs w:val="28"/>
+          <w:lang w:val="es-ES"/>
+        </w:rPr>
+      </w:pPr>
+    </w:p>
+    <w:p>
+      <w:pPr>
+        <w:rPr>
+          <w:color w:val="39A900"/>
+          <w:sz w:val="44"/>
+          <w:szCs w:val="44"/>
+          <w:lang w:val="es-ES"/>
+        </w:rPr>
+      </w:pPr>
+      <w:r>
+        <w:rPr>
+          <w:color w:val="39A900"/>
+          <w:sz w:val="44"/>
+          <w:szCs w:val="44"/>
+          <w:lang w:val="es-ES"/>
+        </w:rPr>
+        <w:drawing>
+          <wp:anchor distT="0" distB="0" distL="114300" distR="114300" simplePos="0" relativeHeight="251756544" behindDoc="0" locked="0" layoutInCell="1" allowOverlap="1" wp14:anchorId="4F536CDB" wp14:editId="331A6C67">
+            <wp:simplePos x="0" y="0"/>
+            <wp:positionH relativeFrom="margin">
+              <wp:posOffset>3361594</wp:posOffset>
+            </wp:positionH>
+            <wp:positionV relativeFrom="paragraph">
+              <wp:posOffset>427990</wp:posOffset>
+            </wp:positionV>
+            <wp:extent cx="1940560" cy="1523365"/>
+            <wp:effectExtent l="0" t="0" r="2540" b="635"/>
+            <wp:wrapSquare wrapText="bothSides"/>
+            <wp:docPr id="79" name="Imagen 79"/>
+            <wp:cNvGraphicFramePr>
+              <a:graphicFrameLocks xmlns:a="http://schemas.openxmlformats.org/drawingml/2006/main" noChangeAspect="1"/>
+            </wp:cNvGraphicFramePr>
+            <a:graphic xmlns:a="http://schemas.openxmlformats.org/drawingml/2006/main">
+              <a:graphicData uri="http://schemas.openxmlformats.org/drawingml/2006/picture">
+                <pic:pic xmlns:pic="http://schemas.openxmlformats.org/drawingml/2006/picture">
+                  <pic:nvPicPr>
+                    <pic:cNvPr id="1" name=""/>
+                    <pic:cNvPicPr/>
+                  </pic:nvPicPr>
+                  <pic:blipFill>
+                    <a:blip r:embed="rId7" cstate="print">
+                      <a:extLst>
+                        <a:ext uri="{28A0092B-C50C-407E-A947-70E740481C1C}">
+                          <a14:useLocalDpi xmlns:a14="http://schemas.microsoft.com/office/drawing/2010/main" val="0"/>
+                        </a:ext>
+                      </a:extLst>
+                    </a:blip>
+                    <a:stretch>
+                      <a:fillRect/>
+                    </a:stretch>
+                  </pic:blipFill>
+                  <pic:spPr>
+                    <a:xfrm>
+                      <a:off x="0" y="0"/>
+                      <a:ext cx="1940560" cy="1523365"/>
+                    </a:xfrm>
+                    <a:prstGeom prst="rect">
+                      <a:avLst/>
+                    </a:prstGeom>
+                  </pic:spPr>
+                </pic:pic>
+              </a:graphicData>
+            </a:graphic>
+            <wp14:sizeRelH relativeFrom="margin">
+              <wp14:pctWidth>0</wp14:pctWidth>
+            </wp14:sizeRelH>
+            <wp14:sizeRelV relativeFrom="margin">
+              <wp14:pctHeight>0</wp14:pctHeight>
+            </wp14:sizeRelV>
+          </wp:anchor>
+        </w:drawing>
+      </w:r>
+      <w:r>
+        <w:rPr>
+          <w:noProof/>
+          <w:sz w:val="24"/>
+          <w:szCs w:val="24"/>
+          <w:lang w:val="es-ES"/>
+        </w:rPr>
+        <mc:AlternateContent>
+          <mc:Choice Requires="wps">
+            <w:drawing>
+              <wp:anchor distT="0" distB="0" distL="114300" distR="114300" simplePos="0" relativeHeight="251758592" behindDoc="0" locked="0" layoutInCell="1" allowOverlap="1" wp14:anchorId="2C04C600" wp14:editId="161A1AFD">
+                <wp:simplePos x="0" y="0"/>
+                <wp:positionH relativeFrom="margin">
+                  <wp:posOffset>4312076</wp:posOffset>
+                </wp:positionH>
+                <wp:positionV relativeFrom="paragraph">
+                  <wp:posOffset>129019</wp:posOffset>
+                </wp:positionV>
+                <wp:extent cx="266700" cy="161925"/>
+                <wp:effectExtent l="14287" t="4763" r="33338" b="33337"/>
+                <wp:wrapNone/>
+                <wp:docPr id="80" name="Flecha: a la derecha 80"/>
+                <wp:cNvGraphicFramePr/>
+                <a:graphic xmlns:a="http://schemas.openxmlformats.org/drawingml/2006/main">
+                  <a:graphicData uri="http://schemas.microsoft.com/office/word/2010/wordprocessingShape">
+                    <wps:wsp>
+                      <wps:cNvSpPr/>
+                      <wps:spPr>
+                        <a:xfrm rot="5400000">
+                          <a:off x="0" y="0"/>
+                          <a:ext cx="266700" cy="161925"/>
+                        </a:xfrm>
+                        <a:prstGeom prst="rightArrow">
+                          <a:avLst>
+                            <a:gd name="adj1" fmla="val 55592"/>
+                            <a:gd name="adj2" fmla="val 80751"/>
+                          </a:avLst>
+                        </a:prstGeom>
+                        <a:solidFill>
+                          <a:srgbClr val="39A900"/>
+                        </a:solidFill>
+                        <a:ln w="12700">
+                          <a:solidFill>
+                            <a:srgbClr val="007832"/>
+                          </a:solidFill>
+                        </a:ln>
+                      </wps:spPr>
+                      <wps:style>
+                        <a:lnRef idx="2">
+                          <a:schemeClr val="accent6">
+                            <a:shade val="50000"/>
+                          </a:schemeClr>
+                        </a:lnRef>
+                        <a:fillRef idx="1">
+                          <a:schemeClr val="accent6"/>
+                        </a:fillRef>
+                        <a:effectRef idx="0">
+                          <a:schemeClr val="accent6"/>
+                        </a:effectRef>
+                        <a:fontRef idx="minor">
+                          <a:schemeClr val="lt1"/>
+                        </a:fontRef>
+                      </wps:style>
+                      <wps:bodyPr rot="0" spcFirstLastPara="0" vertOverflow="overflow" horzOverflow="overflow" vert="horz" wrap="square" lIns="91440" tIns="45720" rIns="91440" bIns="45720" numCol="1" spcCol="0" rtlCol="0" fromWordArt="0" anchor="ctr" anchorCtr="0" forceAA="0" compatLnSpc="1">
+                        <a:prstTxWarp prst="textNoShape">
+                          <a:avLst/>
+                        </a:prstTxWarp>
+                        <a:noAutofit/>
+                      </wps:bodyPr>
+                    </wps:wsp>
+                  </a:graphicData>
+                </a:graphic>
+                <wp14:sizeRelH relativeFrom="margin">
+                  <wp14:pctWidth>0</wp14:pctWidth>
+                </wp14:sizeRelH>
+                <wp14:sizeRelV relativeFrom="margin">
+                  <wp14:pctHeight>0</wp14:pctHeight>
+                </wp14:sizeRelV>
+              </wp:anchor>
+            </w:drawing>
+          </mc:Choice>
+          <mc:Fallback>
+            <w:pict>
+              <v:shape w14:anchorId="59D9F34C" id="Flecha: a la derecha 80" o:spid="_x0000_s1026" type="#_x0000_t13" style="position:absolute;margin-left:339.55pt;margin-top:10.15pt;width:21pt;height:12.75pt;rotation:90;z-index:251758592;visibility:visible;mso-wrap-style:square;mso-width-percent:0;mso-height-percent:0;mso-wrap-distance-left:9pt;mso-wrap-distance-top:0;mso-wrap-distance-right:9pt;mso-wrap-distance-bottom:0;mso-position-horizontal:absolute;mso-position-horizontal-relative:margin;mso-position-vertical:absolute;mso-position-vertical-relative:text;mso-width-percent:0;mso-height-percent:0;mso-width-relative:margin;mso-height-relative:margin;v-text-anchor:middle" o:gfxdata="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" adj="11010,4796" fillcolor="#39a900" strokecolor="#007832" strokeweight="1pt">
+                <w10:wrap anchorx="margin"/>
+              </v:shape>
+            </w:pict>
+          </mc:Fallback>
+        </mc:AlternateContent>
+      </w:r>
+    </w:p>
+    <w:p>
+      <w:pPr>
+        <w:rPr>
+          <w:sz w:val="24"/>
+          <w:szCs w:val="24"/>
+          <w:lang w:val="es-ES"/>
+        </w:rPr>
+      </w:pPr>
+      <w:r>
+        <w:rPr>
+          <w:b/>
+          <w:color w:val="4472C4" w:themeColor="accent1"/>
+          <w:sz w:val="24"/>
+          <w:szCs w:val="24"/>
+          <w:lang w:val="es-ES"/>
+        </w:rPr>
+        <w:t>Nota:</w:t>
+      </w:r>
+      <w:r>
+        <w:rPr>
+          <w:color w:val="4472C4" w:themeColor="accent1"/>
+          <w:sz w:val="24"/>
+          <w:szCs w:val="24"/>
+          <w:lang w:val="es-ES"/>
+        </w:rPr>
+        <w:t xml:space="preserve"> </w:t>
+      </w:r>
+      <w:r>
+        <w:rPr>
+          <w:sz w:val="24"/>
+          <w:szCs w:val="24"/>
+          <w:lang w:val="es-ES"/>
+        </w:rPr>
+        <w:t xml:space="preserve">Blogger </w:t>
+      </w:r>
+      <w:r>
+        <w:rPr>
+          <w:sz w:val="24"/>
+          <w:szCs w:val="24"/>
+          <w:lang w:val="es-ES"/>
+        </w:rPr>
+        <w:t>agrega,</w:t>
+      </w:r>
+      <w:r>
+        <w:rPr>
+          <w:sz w:val="24"/>
+          <w:szCs w:val="24"/>
+          <w:lang w:val="es-ES"/>
+        </w:rPr>
+        <w:t xml:space="preserve"> </w:t>
+      </w:r>
+      <w:r>
+        <w:rPr>
+          <w:sz w:val="24"/>
+          <w:szCs w:val="24"/>
+          <w:lang w:val="es-ES"/>
+        </w:rPr>
+        <w:t>pero</w:t>
+      </w:r>
+      <w:r>
+        <w:rPr>
+          <w:sz w:val="24"/>
+          <w:szCs w:val="24"/>
+          <w:lang w:val="es-ES"/>
+        </w:rPr>
+        <w:t xml:space="preserve"> </w:t>
+      </w:r>
+      <w:r>
+        <w:rPr>
+          <w:sz w:val="24"/>
+          <w:szCs w:val="24"/>
+          <w:lang w:val="es-ES"/>
+        </w:rPr>
+        <w:t>no elimina widgets cuando se reestablece un blog, estos se suman a los que traiga la nueva plantilla</w:t>
+      </w:r>
+      <w:r>
+        <w:rPr>
+          <w:sz w:val="24"/>
+          <w:szCs w:val="24"/>
+          <w:lang w:val="es-ES"/>
+        </w:rPr>
+        <w:t>.</w:t>
+      </w:r>
+    </w:p>
+    <w:p>
+      <w:pPr>
+        <w:rPr>
+          <w:sz w:val="24"/>
+          <w:szCs w:val="24"/>
+          <w:lang w:val="es-ES"/>
+        </w:rPr>
+      </w:pPr>
+      <w:r>
+        <w:rPr>
+          <w:sz w:val="24"/>
+          <w:szCs w:val="24"/>
+          <w:lang w:val="es-ES"/>
+        </w:rPr>
+        <w:t>Así que usted deberá eliminar los no deseados desde</w:t>
+      </w:r>
+      <w:r>
+        <w:rPr>
+          <w:sz w:val="24"/>
+          <w:szCs w:val="24"/>
+          <w:lang w:val="es-ES"/>
+        </w:rPr>
+        <w:t xml:space="preserve"> Blogger</w:t>
+      </w:r>
+      <w:r>
+        <w:rPr>
+          <w:sz w:val="24"/>
+          <w:szCs w:val="24"/>
+          <w:lang w:val="es-ES"/>
+        </w:rPr>
+        <w:t xml:space="preserve"> </w:t>
+      </w:r>
+      <w:r>
+        <w:rPr>
+          <w:sz w:val="24"/>
+          <w:szCs w:val="24"/>
+          <w:lang w:val="es-ES"/>
+        </w:rPr>
+        <w:t>en la</w:t>
+      </w:r>
+      <w:r>
+        <w:rPr>
+          <w:sz w:val="24"/>
+          <w:szCs w:val="24"/>
+          <w:lang w:val="es-ES"/>
+        </w:rPr>
+        <w:t xml:space="preserve"> sección “Diseño”</w:t>
+      </w:r>
+    </w:p>
+    <w:p>
+      <w:pPr>
+        <w:rPr>
+          <w:sz w:val="24"/>
+          <w:szCs w:val="24"/>
+          <w:lang w:val="es-ES"/>
+        </w:rPr>
+      </w:pPr>
+    </w:p>
+    <w:p>
+      <w:pPr>
+        <w:rPr>
+          <w:sz w:val="24"/>
+          <w:szCs w:val="24"/>
+          <w:lang w:val="es-ES"/>
+        </w:rPr>
+      </w:pPr>
+    </w:p>
+    <w:p>
+      <w:pPr>
+        <w:rPr>
+          <w:rFonts w:ascii="Segoe UI Emoji" w:hAnsi="Segoe UI Emoji" w:cs="Segoe UI Emoji"/>
+          <w:sz w:val="28"/>
+          <w:szCs w:val="28"/>
+          <w:lang w:val="es-ES"/>
+        </w:rPr>
+      </w:pPr>
+      <w:r>
+        <w:rPr>
+          <w:color w:val="39A900"/>
+          <w:sz w:val="28"/>
+          <w:szCs w:val="28"/>
+          <w:lang w:val="es-ES"/>
+        </w:rPr>
+        <w:t>Ajustes extras</w:t>
+      </w:r>
+      <w:r>
+        <w:rPr>
+          <w:color w:val="39A900"/>
+          <w:sz w:val="28"/>
+          <w:szCs w:val="28"/>
+          <w:lang w:val="es-ES"/>
+        </w:rPr>
+        <w:t xml:space="preserve"> de </w:t>
+      </w:r>
+      <w:proofErr w:type="spellStart"/>
+      <w:r>
+        <w:rPr>
+          <w:color w:val="39A900"/>
+          <w:sz w:val="28"/>
+          <w:szCs w:val="28"/>
+          <w:lang w:val="es-ES"/>
+        </w:rPr>
+        <w:t>blogger</w:t>
+      </w:r>
+      <w:proofErr w:type="spellEnd"/>
+      <w:r>
+        <w:rPr>
+          <w:rFonts w:ascii="Segoe UI Emoji" w:hAnsi="Segoe UI Emoji" w:cs="Segoe UI Emoji"/>
+          <w:sz w:val="28"/>
+          <w:szCs w:val="28"/>
+          <w:lang w:val="es-ES"/>
+        </w:rPr>
+        <w:t xml:space="preserve"> </w:t>
+      </w:r>
+      <w:r>
+        <w:rPr>
+          <mc:AlternateContent>
+            <mc:Choice Requires="w16se">
+              <w:rFonts w:ascii="Segoe UI Emoji" w:hAnsi="Segoe UI Emoji" w:cs="Segoe UI Emoji"/>
+            </mc:Choice>
+            <mc:Fallback>
+              <w:rFonts w:ascii="Segoe UI Emoji" w:eastAsia="Segoe UI Emoji" w:hAnsi="Segoe UI Emoji" w:cs="Segoe UI Emoji"/>
+            </mc:Fallback>
+          </mc:AlternateContent>
+          <w:sz w:val="28"/>
+          <w:szCs w:val="28"/>
+          <w:lang w:val="es-ES"/>
+        </w:rPr>
+        <mc:AlternateContent>
+          <mc:Choice Requires="w16se">
+            <w16se:symEx w16se:font="Segoe UI Emoji" w16se:char="2699"/>
+          </mc:Choice>
+          <mc:Fallback>
+            <w:t>⚙</w:t>
+          </mc:Fallback>
+        </mc:AlternateContent>
+      </w:r>
+      <w:r>
+        <w:rPr>
+          <w:rFonts w:ascii="Segoe UI Emoji" w:hAnsi="Segoe UI Emoji" w:cs="Segoe UI Emoji"/>
+          <w:sz w:val="28"/>
+          <w:szCs w:val="28"/>
+          <w:lang w:val="es-ES"/>
+        </w:rPr>
+        <w:t>️</w:t>
+      </w:r>
+      <w:r>
+        <w:rPr>
+          <mc:AlternateContent>
+            <mc:Choice Requires="w16se">
+              <w:rFonts w:ascii="Segoe UI Emoji" w:hAnsi="Segoe UI Emoji" w:cs="Segoe UI Emoji"/>
+            </mc:Choice>
+            <mc:Fallback>
+              <w:rFonts w:ascii="Segoe UI Emoji" w:eastAsia="Segoe UI Emoji" w:hAnsi="Segoe UI Emoji" w:cs="Segoe UI Emoji"/>
+            </mc:Fallback>
+          </mc:AlternateContent>
+          <w:sz w:val="28"/>
+          <w:szCs w:val="28"/>
+          <w:lang w:val="es-ES"/>
+        </w:rPr>
+        <mc:AlternateContent>
+          <mc:Choice Requires="w16se">
+            <w16se:symEx w16se:font="Segoe UI Emoji" w16se:char="1F527"/>
+          </mc:Choice>
+          <mc:Fallback>
+            <w:t>🔧</w:t>
+          </mc:Fallback>
+        </mc:AlternateContent>
+      </w:r>
+    </w:p>
+    <w:p>
+      <w:pPr>
+        <w:rPr>
+          <w:b/>
+          <w:sz w:val="24"/>
+          <w:szCs w:val="24"/>
+          <w:lang w:val="es-ES"/>
+        </w:rPr>
+      </w:pPr>
+      <w:r>
+        <w:rPr>
+          <w:b/>
+          <w:sz w:val="24"/>
+          <w:szCs w:val="24"/>
+          <w:lang w:val="es-ES"/>
+        </w:rPr>
+        <w:t>Mejor visualización en móvil:</w:t>
+      </w:r>
+    </w:p>
+    <w:p>
+      <w:pPr>
+        <w:rPr>
+          <w:sz w:val="24"/>
+          <w:szCs w:val="24"/>
+          <w:lang w:val="es-ES"/>
+        </w:rPr>
+      </w:pPr>
+      <w:r>
+        <w:rPr>
+          <w:sz w:val="24"/>
+          <w:szCs w:val="24"/>
+          <w:lang w:val="es-ES"/>
+        </w:rPr>
+        <w:drawing>
+          <wp:anchor distT="0" distB="0" distL="114300" distR="114300" simplePos="0" relativeHeight="251759616" behindDoc="0" locked="0" layoutInCell="1" allowOverlap="1" wp14:anchorId="1E8DB0DA" wp14:editId="65A83369">
+            <wp:simplePos x="0" y="0"/>
+            <wp:positionH relativeFrom="margin">
+              <wp:align>left</wp:align>
+            </wp:positionH>
+            <wp:positionV relativeFrom="paragraph">
+              <wp:posOffset>494665</wp:posOffset>
+            </wp:positionV>
+            <wp:extent cx="1644015" cy="1242060"/>
+            <wp:effectExtent l="0" t="0" r="0" b="0"/>
+            <wp:wrapSquare wrapText="bothSides"/>
+            <wp:docPr id="81" name="Imagen 81"/>
+            <wp:cNvGraphicFramePr>
+              <a:graphicFrameLocks xmlns:a="http://schemas.openxmlformats.org/drawingml/2006/main" noChangeAspect="1"/>
+            </wp:cNvGraphicFramePr>
+            <a:graphic xmlns:a="http://schemas.openxmlformats.org/drawingml/2006/main">
+              <a:graphicData uri="http://schemas.openxmlformats.org/drawingml/2006/picture">
+                <pic:pic xmlns:pic="http://schemas.openxmlformats.org/drawingml/2006/picture">
+                  <pic:nvPicPr>
+                    <pic:cNvPr id="1" name=""/>
+                    <pic:cNvPicPr/>
+                  </pic:nvPicPr>
+                  <pic:blipFill>
+                    <a:blip r:embed="rId8" cstate="print">
+                      <a:extLst>
+                        <a:ext uri="{28A0092B-C50C-407E-A947-70E740481C1C}">
+                          <a14:useLocalDpi xmlns:a14="http://schemas.microsoft.com/office/drawing/2010/main" val="0"/>
+                        </a:ext>
+                      </a:extLst>
+                    </a:blip>
+                    <a:stretch>
+                      <a:fillRect/>
+                    </a:stretch>
+                  </pic:blipFill>
+                  <pic:spPr>
+                    <a:xfrm>
+                      <a:off x="0" y="0"/>
+                      <a:ext cx="1647961" cy="1245141"/>
+                    </a:xfrm>
+                    <a:prstGeom prst="rect">
+                      <a:avLst/>
+                    </a:prstGeom>
+                  </pic:spPr>
+                </pic:pic>
+              </a:graphicData>
+            </a:graphic>
+            <wp14:sizeRelH relativeFrom="margin">
+              <wp14:pctWidth>0</wp14:pctWidth>
+            </wp14:sizeRelH>
+            <wp14:sizeRelV relativeFrom="margin">
+              <wp14:pctHeight>0</wp14:pctHeight>
+            </wp14:sizeRelV>
+          </wp:anchor>
+        </w:drawing>
+      </w:r>
+      <w:r>
+        <w:rPr>
+          <w:sz w:val="24"/>
+          <w:szCs w:val="24"/>
+          <w:lang w:val="es-ES"/>
+        </w:rPr>
+        <w:t>Ir a</w:t>
+      </w:r>
+      <w:r>
+        <w:rPr>
+          <w:color w:val="4472C4" w:themeColor="accent1"/>
+          <w:sz w:val="24"/>
+          <w:szCs w:val="24"/>
+          <w:lang w:val="es-ES"/>
+        </w:rPr>
+        <w:t xml:space="preserve"> </w:t>
+      </w:r>
+      <w:r>
+        <w:rPr>
+          <w:b/>
+          <w:sz w:val="24"/>
+          <w:szCs w:val="24"/>
+          <w:lang w:val="es-ES"/>
+        </w:rPr>
+        <w:t>tema &gt; personalizar (desplegar) &gt; configuración para dispositivos móviles</w:t>
+      </w:r>
+      <w:r>
+        <w:rPr>
+          <w:sz w:val="24"/>
+          <w:szCs w:val="24"/>
+          <w:lang w:val="es-ES"/>
+        </w:rPr>
+        <w:t xml:space="preserve"> </w:t>
+      </w:r>
+      <w:r>
+        <w:rPr>
+          <w:sz w:val="24"/>
+          <w:szCs w:val="24"/>
+          <w:lang w:val="es-ES"/>
+        </w:rPr>
+        <w:t>seleccion</w:t>
+      </w:r>
+      <w:r>
+        <w:rPr>
+          <w:sz w:val="24"/>
+          <w:szCs w:val="24"/>
+          <w:lang w:val="es-ES"/>
+        </w:rPr>
+        <w:t>e</w:t>
+      </w:r>
+      <w:r>
+        <w:rPr>
+          <w:sz w:val="24"/>
+          <w:szCs w:val="24"/>
+          <w:lang w:val="es-ES"/>
+        </w:rPr>
+        <w:t xml:space="preserve"> la opción "para computadora"</w:t>
+      </w:r>
+    </w:p>
+    <w:p>
+      <w:pPr>
+        <w:rPr>
+          <w:noProof/>
+        </w:rPr>
+      </w:pPr>
+    </w:p>
+    <w:p>
+      <w:pPr>
+        <w:rPr>
+          <w:noProof/>
+        </w:rPr>
+      </w:pPr>
+    </w:p>
+    <w:p>
+      <w:pPr>
+        <w:rPr>
+          <w:noProof/>
+        </w:rPr>
+      </w:pPr>
+    </w:p>
+    <w:p>
+      <w:pPr>
+        <w:rPr>
+          <w:noProof/>
+        </w:rPr>
+      </w:pPr>
+    </w:p>
+    <w:p>
+      <w:pPr>
+        <w:rPr>
+          <w:noProof/>
+        </w:rPr>
+      </w:pPr>
+    </w:p>
+    <w:p>
+      <w:pPr>
+        <w:rPr>
+          <w:b/>
+          <w:sz w:val="24"/>
+          <w:szCs w:val="24"/>
+          <w:lang w:val="es-ES"/>
+        </w:rPr>
+      </w:pPr>
+      <w:r>
+        <w:rPr>
+          <w:b/>
+          <w:sz w:val="24"/>
+          <w:szCs w:val="24"/>
+          <w:lang w:val="es-ES"/>
+        </w:rPr>
+        <w:lastRenderedPageBreak/>
+        <w:t>Visor de imágenes</w:t>
+      </w:r>
+      <w:r>
+        <w:rPr>
+          <w:b/>
+          <w:sz w:val="24"/>
+          <w:szCs w:val="24"/>
+          <w:lang w:val="es-ES"/>
+        </w:rPr>
+        <w:t>:</w:t>
+      </w:r>
+    </w:p>
+    <w:p>
+      <w:pPr>
+        <w:rPr>
+          <w:b/>
+          <w:noProof/>
+        </w:rPr>
+      </w:pPr>
+      <w:r>
+        <w:rPr>
+          <w:sz w:val="24"/>
+          <w:szCs w:val="24"/>
+          <w:lang w:val="es-ES"/>
+        </w:rPr>
+        <w:t xml:space="preserve">Debes tener desactivada la siguiente opción </w:t>
+      </w:r>
+      <w:r>
+        <w:rPr>
+          <w:b/>
+          <w:sz w:val="24"/>
+          <w:szCs w:val="24"/>
+          <w:lang w:val="es-ES"/>
+        </w:rPr>
+        <w:t xml:space="preserve">configuración &gt; entradas &gt; </w:t>
+      </w:r>
+      <w:r>
+        <w:rPr>
+          <w:b/>
+          <w:sz w:val="24"/>
+          <w:szCs w:val="24"/>
+          <w:lang w:val="es-ES"/>
+        </w:rPr>
+        <w:t>imágenes en lightbox</w:t>
+      </w:r>
+    </w:p>
+    <w:p>
+      <w:pPr>
+        <w:rPr>
+          <w:noProof/>
+        </w:rPr>
+      </w:pPr>
+      <w:r>
+        <w:rPr>
+          <w:noProof/>
+          <w:color w:val="39A900"/>
+          <w:sz w:val="44"/>
+          <w:szCs w:val="44"/>
+          <w:lang w:val="es-ES"/>
+        </w:rPr>
+        <mc:AlternateContent>
+          <mc:Choice Requires="wps">
+            <w:drawing>
+              <wp:anchor distT="0" distB="0" distL="114300" distR="114300" simplePos="0" relativeHeight="251761664" behindDoc="0" locked="0" layoutInCell="1" allowOverlap="1" wp14:anchorId="1B2ED355" wp14:editId="3BC72438">
+                <wp:simplePos x="0" y="0"/>
+                <wp:positionH relativeFrom="column">
+                  <wp:posOffset>602615</wp:posOffset>
+                </wp:positionH>
+                <wp:positionV relativeFrom="paragraph">
+                  <wp:posOffset>794496</wp:posOffset>
+                </wp:positionV>
+                <wp:extent cx="1428750" cy="169504"/>
+                <wp:effectExtent l="0" t="0" r="0" b="2540"/>
+                <wp:wrapNone/>
+                <wp:docPr id="85" name="Rectángulo 85"/>
+                <wp:cNvGraphicFramePr/>
+                <a:graphic xmlns:a="http://schemas.openxmlformats.org/drawingml/2006/main">
+                  <a:graphicData uri="http://schemas.microsoft.com/office/word/2010/wordprocessingShape">
+                    <wps:wsp>
+                      <wps:cNvSpPr/>
+                      <wps:spPr>
+                        <a:xfrm>
+                          <a:off x="0" y="0"/>
+                          <a:ext cx="1428750" cy="169504"/>
+                        </a:xfrm>
+                        <a:prstGeom prst="rect">
+                          <a:avLst/>
+                        </a:prstGeom>
+                        <a:solidFill>
+                          <a:srgbClr val="C00000">
+                            <a:alpha val="14902"/>
+                          </a:srgbClr>
+                        </a:solidFill>
+                        <a:ln>
+                          <a:noFill/>
+                        </a:ln>
+                      </wps:spPr>
+                      <wps:style>
+                        <a:lnRef idx="2">
+                          <a:schemeClr val="accent6">
+                            <a:shade val="50000"/>
+                          </a:schemeClr>
+                        </a:lnRef>
+                        <a:fillRef idx="1">
+                          <a:schemeClr val="accent6"/>
+                        </a:fillRef>
+                        <a:effectRef idx="0">
+                          <a:schemeClr val="accent6"/>
+                        </a:effectRef>
+                        <a:fontRef idx="minor">
+                          <a:schemeClr val="lt1"/>
+                        </a:fontRef>
+                      </wps:style>
+                      <wps:bodyPr rot="0" spcFirstLastPara="0" vertOverflow="overflow" horzOverflow="overflow" vert="horz" wrap="square" lIns="91440" tIns="45720" rIns="91440" bIns="45720" numCol="1" spcCol="0" rtlCol="0" fromWordArt="0" anchor="ctr" anchorCtr="0" forceAA="0" compatLnSpc="1">
+                        <a:prstTxWarp prst="textNoShape">
+                          <a:avLst/>
+                        </a:prstTxWarp>
+                        <a:noAutofit/>
+                      </wps:bodyPr>
+                    </wps:wsp>
+                  </a:graphicData>
+                </a:graphic>
+                <wp14:sizeRelH relativeFrom="margin">
+                  <wp14:pctWidth>0</wp14:pctWidth>
+                </wp14:sizeRelH>
+                <wp14:sizeRelV relativeFrom="margin">
+                  <wp14:pctHeight>0</wp14:pctHeight>
+                </wp14:sizeRelV>
+              </wp:anchor>
+            </w:drawing>
+          </mc:Choice>
+          <mc:Fallback>
+            <w:pict>
+              <v:rect w14:anchorId="122A40C5" id="Rectángulo 85" o:spid="_x0000_s1026" style="position:absolute;margin-left:47.45pt;margin-top:62.55pt;width:112.5pt;height:13.35pt;z-index:251761664;visibility:visible;mso-wrap-style:square;mso-width-percent:0;mso-height-percent:0;mso-wrap-distance-left:9pt;mso-wrap-distance-top:0;mso-wrap-distance-right:9pt;mso-wrap-distance-bottom:0;mso-position-horizontal:absolute;mso-position-horizontal-relative:text;mso-position-vertical:absolute;mso-position-vertical-relative:text;mso-width-percent:0;mso-height-percent:0;mso-width-relative:margin;mso-height-relative:margin;v-text-anchor:middle" o:gfxdata="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" fillcolor="#c00000" stroked="f" strokeweight="1pt">
+                <v:fill opacity="9766f"/>
+              </v:rect>
+            </w:pict>
+          </mc:Fallback>
+        </mc:AlternateContent>
+      </w:r>
+      <w:r>
+        <w:rPr>
+          <w:noProof/>
+        </w:rPr>
+        <w:drawing>
+          <wp:inline distT="0" distB="0" distL="0" distR="0" wp14:anchorId="1CF3661B" wp14:editId="2C0FBEC4">
+            <wp:extent cx="2200107" cy="1386082"/>
+            <wp:effectExtent l="0" t="0" r="0" b="5080"/>
+            <wp:docPr id="84" name="Imagen 84"/>
+            <wp:cNvGraphicFramePr>
+              <a:graphicFrameLocks xmlns:a="http://schemas.openxmlformats.org/drawingml/2006/main" noChangeAspect="1"/>
+            </wp:cNvGraphicFramePr>
+            <a:graphic xmlns:a="http://schemas.openxmlformats.org/drawingml/2006/main">
+              <a:graphicData uri="http://schemas.openxmlformats.org/drawingml/2006/picture">
+                <pic:pic xmlns:pic="http://schemas.openxmlformats.org/drawingml/2006/picture">
+                  <pic:nvPicPr>
+                    <pic:cNvPr id="1" name=""/>
+                    <pic:cNvPicPr/>
+                  </pic:nvPicPr>
+                  <pic:blipFill>
+                    <a:blip r:embed="rId9"/>
+                    <a:stretch>
+                      <a:fillRect/>
+                    </a:stretch>
+                  </pic:blipFill>
+                  <pic:spPr>
+                    <a:xfrm>
+                      <a:off x="0" y="0"/>
+                      <a:ext cx="2253795" cy="1419905"/>
+                    </a:xfrm>
+                    <a:prstGeom prst="rect">
+                      <a:avLst/>
+                    </a:prstGeom>
+                  </pic:spPr>
+                </pic:pic>
+              </a:graphicData>
+            </a:graphic>
+          </wp:inline>
+        </w:drawing>
+      </w:r>
+    </w:p>
+    <w:p>
+      <w:pPr>
+        <w:rPr>
+          <w:b/>
+          <w:sz w:val="24"/>
+          <w:szCs w:val="24"/>
+          <w:lang w:val="es-ES"/>
+        </w:rPr>
+      </w:pPr>
+      <w:r>
+        <w:rPr>
+          <w:b/>
+          <w:sz w:val="24"/>
+          <w:szCs w:val="24"/>
+          <w:lang w:val="es-ES"/>
+        </w:rPr>
+        <w:t>Carga más rápida de imágenes</w:t>
+      </w:r>
+      <w:r>
+        <w:rPr>
+          <w:b/>
+          <w:sz w:val="24"/>
+          <w:szCs w:val="24"/>
+          <w:lang w:val="es-ES"/>
+        </w:rPr>
+        <w:t>:</w:t>
+      </w:r>
+    </w:p>
+    <w:p>
+      <w:pPr>
+        <w:rPr>
+          <w:sz w:val="24"/>
+          <w:szCs w:val="24"/>
+          <w:lang w:val="es-ES"/>
+        </w:rPr>
+      </w:pPr>
+      <w:r>
+        <w:rPr>
+          <w:sz w:val="24"/>
+          <w:szCs w:val="24"/>
+          <w:lang w:val="es-ES"/>
+        </w:rPr>
+        <w:t xml:space="preserve">Debes tener </w:t>
+      </w:r>
+      <w:r>
+        <w:rPr>
+          <w:sz w:val="24"/>
+          <w:szCs w:val="24"/>
+          <w:lang w:val="es-ES"/>
+        </w:rPr>
+        <w:t>activadas</w:t>
+      </w:r>
+      <w:r>
+        <w:rPr>
+          <w:sz w:val="24"/>
+          <w:szCs w:val="24"/>
+          <w:lang w:val="es-ES"/>
+        </w:rPr>
+        <w:t xml:space="preserve"> la</w:t>
+      </w:r>
+      <w:r>
+        <w:rPr>
+          <w:sz w:val="24"/>
+          <w:szCs w:val="24"/>
+          <w:lang w:val="es-ES"/>
+        </w:rPr>
+        <w:t>s</w:t>
+      </w:r>
+      <w:r>
+        <w:rPr>
+          <w:sz w:val="24"/>
+          <w:szCs w:val="24"/>
+          <w:lang w:val="es-ES"/>
+        </w:rPr>
+        <w:t xml:space="preserve"> siguiente</w:t>
+      </w:r>
+      <w:r>
+        <w:rPr>
+          <w:sz w:val="24"/>
+          <w:szCs w:val="24"/>
+          <w:lang w:val="es-ES"/>
+        </w:rPr>
+        <w:t>s</w:t>
+      </w:r>
+      <w:r>
+        <w:rPr>
+          <w:sz w:val="24"/>
+          <w:szCs w:val="24"/>
+          <w:lang w:val="es-ES"/>
+        </w:rPr>
+        <w:t xml:space="preserve"> </w:t>
+      </w:r>
+      <w:r>
+        <w:rPr>
+          <w:sz w:val="24"/>
+          <w:szCs w:val="24"/>
+          <w:lang w:val="es-ES"/>
+        </w:rPr>
+        <w:t>opciones</w:t>
+      </w:r>
+      <w:r>
+        <w:rPr>
+          <w:sz w:val="24"/>
+          <w:szCs w:val="24"/>
+          <w:lang w:val="es-ES"/>
+        </w:rPr>
+        <w:t xml:space="preserve"> </w:t>
+      </w:r>
+      <w:r>
+        <w:rPr>
+          <w:b/>
+          <w:sz w:val="24"/>
+          <w:szCs w:val="24"/>
+          <w:lang w:val="es-ES"/>
+        </w:rPr>
+        <w:t>configuración &gt; entradas</w:t>
+      </w:r>
+      <w:r>
+        <w:rPr>
+          <w:b/>
+          <w:sz w:val="24"/>
+          <w:szCs w:val="24"/>
+          <w:lang w:val="es-ES"/>
+        </w:rPr>
+        <w:t xml:space="preserve"> &gt; </w:t>
+      </w:r>
+      <w:r>
+        <w:rPr>
+          <w:b/>
+          <w:sz w:val="24"/>
+          <w:szCs w:val="24"/>
+          <w:lang w:val="es-ES"/>
+        </w:rPr>
+        <w:t xml:space="preserve">imágenes de carga diferida </w:t>
+      </w:r>
+      <w:r>
+        <w:rPr>
+          <w:sz w:val="24"/>
+          <w:szCs w:val="24"/>
+          <w:lang w:val="es-ES"/>
+        </w:rPr>
+        <w:t xml:space="preserve">y también </w:t>
+      </w:r>
+      <w:r>
+        <w:rPr>
+          <w:b/>
+          <w:sz w:val="24"/>
+          <w:szCs w:val="24"/>
+          <w:lang w:val="es-ES"/>
+        </w:rPr>
+        <w:t>configuración &gt; entradas &gt; publicación de imágenes webp</w:t>
+      </w:r>
+      <w:r>
+        <w:rPr>
+          <w:sz w:val="24"/>
+          <w:szCs w:val="24"/>
+          <w:lang w:val="es-ES"/>
+        </w:rPr>
+        <w:t xml:space="preserve"> </w:t>
+      </w:r>
+      <w:r>
+        <w:rPr>
+          <w:sz w:val="24"/>
+          <w:szCs w:val="24"/>
+          <w:lang w:val="es-ES"/>
+        </w:rPr>
+        <w:t>(recomendable, aumenta el rendimiento)</w:t>
+      </w:r>
+    </w:p>
+    <w:p>
+      <w:pPr>
+        <w:rPr>
+          <w:sz w:val="24"/>
+          <w:szCs w:val="24"/>
+          <w:lang w:val="es-ES"/>
+        </w:rPr>
+      </w:pPr>
+      <w:r>
+        <w:rPr>
+          <w:noProof/>
+          <w:color w:val="39A900"/>
+          <w:sz w:val="44"/>
+          <w:szCs w:val="44"/>
+          <w:lang w:val="es-ES"/>
+        </w:rPr>
+        <mc:AlternateContent>
+          <mc:Choice Requires="wps">
+            <w:drawing>
+              <wp:anchor distT="0" distB="0" distL="114300" distR="114300" simplePos="0" relativeHeight="251765760" behindDoc="0" locked="0" layoutInCell="1" allowOverlap="1" wp14:anchorId="5BFCF2DB" wp14:editId="16A69709">
+                <wp:simplePos x="0" y="0"/>
+                <wp:positionH relativeFrom="column">
+                  <wp:posOffset>611505</wp:posOffset>
+                </wp:positionH>
+                <wp:positionV relativeFrom="paragraph">
+                  <wp:posOffset>1151255</wp:posOffset>
+                </wp:positionV>
+                <wp:extent cx="1428750" cy="169504"/>
+                <wp:effectExtent l="0" t="0" r="0" b="2540"/>
+                <wp:wrapNone/>
+                <wp:docPr id="88" name="Rectángulo 88"/>
+                <wp:cNvGraphicFramePr/>
+                <a:graphic xmlns:a="http://schemas.openxmlformats.org/drawingml/2006/main">
+                  <a:graphicData uri="http://schemas.microsoft.com/office/word/2010/wordprocessingShape">
+                    <wps:wsp>
+                      <wps:cNvSpPr/>
+                      <wps:spPr>
+                        <a:xfrm>
+                          <a:off x="0" y="0"/>
+                          <a:ext cx="1428750" cy="169504"/>
+                        </a:xfrm>
+                        <a:prstGeom prst="rect">
+                          <a:avLst/>
+                        </a:prstGeom>
+                        <a:solidFill>
+                          <a:srgbClr val="39A900">
+                            <a:alpha val="14902"/>
+                          </a:srgbClr>
+                        </a:solidFill>
+                        <a:ln>
+                          <a:noFill/>
+                        </a:ln>
+                      </wps:spPr>
+                      <wps:style>
+                        <a:lnRef idx="2">
+                          <a:schemeClr val="accent6">
+                            <a:shade val="50000"/>
+                          </a:schemeClr>
+                        </a:lnRef>
+                        <a:fillRef idx="1">
+                          <a:schemeClr val="accent6"/>
+                        </a:fillRef>
+                        <a:effectRef idx="0">
+                          <a:schemeClr val="accent6"/>
+                        </a:effectRef>
+                        <a:fontRef idx="minor">
+                          <a:schemeClr val="lt1"/>
+                        </a:fontRef>
+                      </wps:style>
+                      <wps:bodyPr rot="0" spcFirstLastPara="0" vertOverflow="overflow" horzOverflow="overflow" vert="horz" wrap="square" lIns="91440" tIns="45720" rIns="91440" bIns="45720" numCol="1" spcCol="0" rtlCol="0" fromWordArt="0" anchor="ctr" anchorCtr="0" forceAA="0" compatLnSpc="1">
+                        <a:prstTxWarp prst="textNoShape">
+                          <a:avLst/>
+                        </a:prstTxWarp>
+                        <a:noAutofit/>
+                      </wps:bodyPr>
+                    </wps:wsp>
+                  </a:graphicData>
+                </a:graphic>
+                <wp14:sizeRelH relativeFrom="margin">
+                  <wp14:pctWidth>0</wp14:pctWidth>
+                </wp14:sizeRelH>
+                <wp14:sizeRelV relativeFrom="margin">
+                  <wp14:pctHeight>0</wp14:pctHeight>
+                </wp14:sizeRelV>
+              </wp:anchor>
+            </w:drawing>
+          </mc:Choice>
+          <mc:Fallback>
+            <w:pict>
+              <v:rect w14:anchorId="68033B5C" id="Rectángulo 88" o:spid="_x0000_s1026" style="position:absolute;margin-left:48.15pt;margin-top:90.65pt;width:112.5pt;height:13.35pt;z-index:251765760;visibility:visible;mso-wrap-style:square;mso-width-percent:0;mso-height-percent:0;mso-wrap-distance-left:9pt;mso-wrap-distance-top:0;mso-wrap-distance-right:9pt;mso-wrap-distance-bottom:0;mso-position-horizontal:absolute;mso-position-horizontal-relative:text;mso-position-vertical:absolute;mso-position-vertical-relative:text;mso-width-percent:0;mso-height-percent:0;mso-width-relative:margin;mso-height-relative:margin;v-text-anchor:middle" o:gfxdata="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" fillcolor="#39a900" stroked="f" strokeweight="1pt">
+                <v:fill opacity="9766f"/>
+              </v:rect>
+            </w:pict>
+          </mc:Fallback>
+        </mc:AlternateContent>
+      </w:r>
+      <w:r>
+        <w:rPr>
+          <w:noProof/>
+          <w:color w:val="39A900"/>
+          <w:sz w:val="44"/>
+          <w:szCs w:val="44"/>
+          <w:lang w:val="es-ES"/>
+        </w:rPr>
+        <mc:AlternateContent>
+          <mc:Choice Requires="wps">
+            <w:drawing>
+              <wp:anchor distT="0" distB="0" distL="114300" distR="114300" simplePos="0" relativeHeight="251763712" behindDoc="0" locked="0" layoutInCell="1" allowOverlap="1" wp14:anchorId="6E526E50" wp14:editId="44E29987">
+                <wp:simplePos x="0" y="0"/>
+                <wp:positionH relativeFrom="column">
+                  <wp:posOffset>611637</wp:posOffset>
+                </wp:positionH>
+                <wp:positionV relativeFrom="paragraph">
+                  <wp:posOffset>972666</wp:posOffset>
+                </wp:positionV>
+                <wp:extent cx="1428750" cy="169504"/>
+                <wp:effectExtent l="0" t="0" r="0" b="2540"/>
+                <wp:wrapNone/>
+                <wp:docPr id="87" name="Rectángulo 87"/>
+                <wp:cNvGraphicFramePr/>
+                <a:graphic xmlns:a="http://schemas.openxmlformats.org/drawingml/2006/main">
+                  <a:graphicData uri="http://schemas.microsoft.com/office/word/2010/wordprocessingShape">
+                    <wps:wsp>
+                      <wps:cNvSpPr/>
+                      <wps:spPr>
+                        <a:xfrm>
+                          <a:off x="0" y="0"/>
+                          <a:ext cx="1428750" cy="169504"/>
+                        </a:xfrm>
+                        <a:prstGeom prst="rect">
+                          <a:avLst/>
+                        </a:prstGeom>
+                        <a:solidFill>
+                          <a:srgbClr val="39A900">
+                            <a:alpha val="14902"/>
+                          </a:srgbClr>
+                        </a:solidFill>
+                        <a:ln>
+                          <a:noFill/>
+                        </a:ln>
+                      </wps:spPr>
+                      <wps:style>
+                        <a:lnRef idx="2">
+                          <a:schemeClr val="accent6">
+                            <a:shade val="50000"/>
+                          </a:schemeClr>
+                        </a:lnRef>
+                        <a:fillRef idx="1">
+                          <a:schemeClr val="accent6"/>
+                        </a:fillRef>
+                        <a:effectRef idx="0">
+                          <a:schemeClr val="accent6"/>
+                        </a:effectRef>
+                        <a:fontRef idx="minor">
+                          <a:schemeClr val="lt1"/>
+                        </a:fontRef>
+                      </wps:style>
+                      <wps:bodyPr rot="0" spcFirstLastPara="0" vertOverflow="overflow" horzOverflow="overflow" vert="horz" wrap="square" lIns="91440" tIns="45720" rIns="91440" bIns="45720" numCol="1" spcCol="0" rtlCol="0" fromWordArt="0" anchor="ctr" anchorCtr="0" forceAA="0" compatLnSpc="1">
+                        <a:prstTxWarp prst="textNoShape">
+                          <a:avLst/>
+                        </a:prstTxWarp>
+                        <a:noAutofit/>
+                      </wps:bodyPr>
+                    </wps:wsp>
+                  </a:graphicData>
+                </a:graphic>
+                <wp14:sizeRelH relativeFrom="margin">
+                  <wp14:pctWidth>0</wp14:pctWidth>
+                </wp14:sizeRelH>
+                <wp14:sizeRelV relativeFrom="margin">
+                  <wp14:pctHeight>0</wp14:pctHeight>
+                </wp14:sizeRelV>
+              </wp:anchor>
+            </w:drawing>
+          </mc:Choice>
+          <mc:Fallback>
+            <w:pict>
+              <v:rect w14:anchorId="753E920C" id="Rectángulo 87" o:spid="_x0000_s1026" style="position:absolute;margin-left:48.15pt;margin-top:76.6pt;width:112.5pt;height:13.35pt;z-index:251763712;visibility:visible;mso-wrap-style:square;mso-width-percent:0;mso-height-percent:0;mso-wrap-distance-left:9pt;mso-wrap-distance-top:0;mso-wrap-distance-right:9pt;mso-wrap-distance-bottom:0;mso-position-horizontal:absolute;mso-position-horizontal-relative:text;mso-position-vertical:absolute;mso-position-vertical-relative:text;mso-width-percent:0;mso-height-percent:0;mso-width-relative:margin;mso-height-relative:margin;v-text-anchor:middle" o:gfxdata="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" fillcolor="#39a900" stroked="f" strokeweight="1pt">
+                <v:fill opacity="9766f"/>
+              </v:rect>
+            </w:pict>
+          </mc:Fallback>
+        </mc:AlternateContent>
+      </w:r>
+      <w:r>
+        <w:rPr>
+          <w:noProof/>
+        </w:rPr>
+        <w:drawing>
+          <wp:inline distT="0" distB="0" distL="0" distR="0" wp14:anchorId="5CB5738D" wp14:editId="381EDA90">
+            <wp:extent cx="2200107" cy="1386082"/>
+            <wp:effectExtent l="0" t="0" r="0" b="5080"/>
+            <wp:docPr id="86" name="Imagen 86"/>
+            <wp:cNvGraphicFramePr>
+              <a:graphicFrameLocks xmlns:a="http://schemas.openxmlformats.org/drawingml/2006/main" noChangeAspect="1"/>
+            </wp:cNvGraphicFramePr>
+            <a:graphic xmlns:a="http://schemas.openxmlformats.org/drawingml/2006/main">
+              <a:graphicData uri="http://schemas.openxmlformats.org/drawingml/2006/picture">
+                <pic:pic xmlns:pic="http://schemas.openxmlformats.org/drawingml/2006/picture">
+                  <pic:nvPicPr>
+                    <pic:cNvPr id="1" name=""/>
+                    <pic:cNvPicPr/>
+                  </pic:nvPicPr>
+                  <pic:blipFill>
+                    <a:blip r:embed="rId9"/>
+                    <a:stretch>
+                      <a:fillRect/>
+                    </a:stretch>
+                  </pic:blipFill>
+                  <pic:spPr>
+                    <a:xfrm>
+                      <a:off x="0" y="0"/>
+                      <a:ext cx="2253795" cy="1419905"/>
+                    </a:xfrm>
+                    <a:prstGeom prst="rect">
+                      <a:avLst/>
+                    </a:prstGeom>
+                  </pic:spPr>
+                </pic:pic>
+              </a:graphicData>
+            </a:graphic>
+          </wp:inline>
+        </w:drawing>
+      </w:r>
+    </w:p>
+    <w:p>
+      <w:pPr>
+        <w:rPr>
+          <w:sz w:val="24"/>
+          <w:szCs w:val="24"/>
+          <w:lang w:val="es-ES"/>
+        </w:rPr>
+      </w:pPr>
+      <w:r>
+        <w:rPr>
+          <w:sz w:val="24"/>
+          <w:szCs w:val="24"/>
+          <w:lang w:val="es-ES"/>
+        </w:rPr>
+        <w:br w:type="page"/>
+      </w:r>
+      <w:bookmarkStart w:id="0" w:name="_GoBack"/>
+      <w:bookmarkEnd w:id="0"/>
+    </w:p>
+    <w:p>
+      <w:pPr>
+        <w:jc w:val="center"/>
+        <w:rPr>
+          <w:color w:val="39A900"/>
+          <w:sz w:val="44"/>
+          <w:szCs w:val="44"/>
+          <w:lang w:val="es-ES"/>
+        </w:rPr>
+      </w:pPr>
+      <w:r>
+        <w:rPr>
+          <w:color w:val="39A900"/>
+          <w:sz w:val="44"/>
+          <w:szCs w:val="44"/>
+          <w:lang w:val="es-ES"/>
+        </w:rPr>
+        <w:lastRenderedPageBreak/>
         <w:t>Creación y edición de las entradas y paginas</w:t>
       </w:r>
     </w:p>
@@ -58,7 +1676,7 @@
                     <pic:cNvPicPr/>
                   </pic:nvPicPr>
                   <pic:blipFill>
-                    <a:blip r:embed="rId5"/>
+                    <a:blip r:embed="rId10"/>
                     <a:stretch>
                       <a:fillRect/>
                     </a:stretch>
@@ -113,7 +1731,7 @@
                     <pic:cNvPicPr/>
                   </pic:nvPicPr>
                   <pic:blipFill>
-                    <a:blip r:embed="rId6"/>
+                    <a:blip r:embed="rId11"/>
                     <a:stretch>
                       <a:fillRect/>
                     </a:stretch>
@@ -158,7 +1776,7 @@
                     <pic:cNvPicPr/>
                   </pic:nvPicPr>
                   <pic:blipFill>
-                    <a:blip r:embed="rId7"/>
+                    <a:blip r:embed="rId12"/>
                     <a:stretch>
                       <a:fillRect/>
                     </a:stretch>
@@ -203,7 +1821,7 @@
                     <pic:cNvPicPr/>
                   </pic:nvPicPr>
                   <pic:blipFill>
-                    <a:blip r:embed="rId8"/>
+                    <a:blip r:embed="rId13"/>
                     <a:stretch>
                       <a:fillRect/>
                     </a:stretch>
@@ -223,8 +1841,6 @@
           </wp:inline>
         </w:drawing>
       </w:r>
-      <w:bookmarkStart w:id="0" w:name="_GoBack"/>
-      <w:bookmarkEnd w:id="0"/>
     </w:p>
     <w:p>
       <w:pPr>
@@ -306,6 +1922,7 @@
       </w:r>
       <w:r>
         <w:rPr>
+          <w:noProof/>
           <w:sz w:val="24"/>
           <w:szCs w:val="24"/>
           <w:lang w:val="es-ES"/>
@@ -334,7 +1951,7 @@
                     <pic:cNvPicPr/>
                   </pic:nvPicPr>
                   <pic:blipFill>
-                    <a:blip r:embed="rId9" cstate="print">
+                    <a:blip r:embed="rId14" cstate="print">
                       <a:extLst>
                         <a:ext uri="{28A0092B-C50C-407E-A947-70E740481C1C}">
                           <a14:useLocalDpi xmlns:a14="http://schemas.microsoft.com/office/drawing/2010/main" val="0"/>
@@ -375,23 +1992,39 @@
           <w:szCs w:val="24"/>
           <w:lang w:val="es-ES"/>
         </w:rPr>
-        <w:t xml:space="preserve">si al traer texto de otra parte </w:t>
-      </w:r>
-      <w:r>
-        <w:rPr>
-          <w:sz w:val="24"/>
-          <w:szCs w:val="24"/>
-          <w:lang w:val="es-ES"/>
-        </w:rPr>
-        <w:t>vez algún error</w:t>
-      </w:r>
-      <w:r>
-        <w:rPr>
-          <w:sz w:val="24"/>
-          <w:szCs w:val="24"/>
-          <w:lang w:val="es-ES"/>
-        </w:rPr>
-        <w:t>, quítale el formato al texto</w:t>
+        <w:t>si al traer texto de otra parte</w:t>
+      </w:r>
+      <w:r>
+        <w:rPr>
+          <w:sz w:val="24"/>
+          <w:szCs w:val="24"/>
+          <w:lang w:val="es-ES"/>
+        </w:rPr>
+        <w:t xml:space="preserve"> se ve raro</w:t>
+      </w:r>
+      <w:r>
+        <w:rPr>
+          <w:sz w:val="24"/>
+          <w:szCs w:val="24"/>
+          <w:lang w:val="es-ES"/>
+        </w:rPr>
+        <w:t xml:space="preserve">, </w:t>
+      </w:r>
+      <w:r>
+        <w:rPr>
+          <w:sz w:val="24"/>
+          <w:szCs w:val="24"/>
+          <w:lang w:val="es-ES"/>
+        </w:rPr>
+        <w:t>puedes quitarle el</w:t>
+      </w:r>
+      <w:r>
+        <w:rPr>
+          <w:sz w:val="24"/>
+          <w:szCs w:val="24"/>
+          <w:lang w:val="es-ES"/>
+        </w:rPr>
+        <w:t xml:space="preserve"> formato al texto</w:t>
       </w:r>
       <w:r>
         <w:rPr>
@@ -415,19 +2048,99 @@
           <w:szCs w:val="24"/>
           <w:lang w:val="es-ES"/>
         </w:rPr>
-        <w:t xml:space="preserve"> pegándolo en el blog de notas y luego copiar ese texto)</w:t>
-      </w:r>
-    </w:p>
-    <w:p>
-      <w:pPr>
-        <w:rPr>
-          <w:sz w:val="24"/>
-          <w:szCs w:val="24"/>
-          <w:lang w:val="es-ES"/>
-        </w:rPr>
-      </w:pPr>
-      <w:r>
-        <w:rPr>
+        <w:t xml:space="preserve"> pegándolo en el blog de notas y luego copia</w:t>
+      </w:r>
+      <w:r>
+        <w:rPr>
+          <w:sz w:val="24"/>
+          <w:szCs w:val="24"/>
+          <w:lang w:val="es-ES"/>
+        </w:rPr>
+        <w:t>ndo</w:t>
+      </w:r>
+      <w:r>
+        <w:rPr>
+          <w:sz w:val="24"/>
+          <w:szCs w:val="24"/>
+          <w:lang w:val="es-ES"/>
+        </w:rPr>
+        <w:t xml:space="preserve"> ese texto)</w:t>
+      </w:r>
+    </w:p>
+    <w:p>
+      <w:pPr>
+        <w:rPr>
+          <w:sz w:val="24"/>
+          <w:szCs w:val="24"/>
+          <w:lang w:val="es-ES"/>
+        </w:rPr>
+      </w:pPr>
+      <w:r>
+        <w:rPr>
+          <w:color w:val="39A900"/>
+          <w:sz w:val="28"/>
+          <w:szCs w:val="28"/>
+          <w:lang w:val="es-ES"/>
+        </w:rPr>
+        <w:drawing>
+          <wp:anchor distT="0" distB="0" distL="114300" distR="114300" simplePos="0" relativeHeight="251766784" behindDoc="0" locked="0" layoutInCell="1" allowOverlap="1" wp14:anchorId="25D382AA" wp14:editId="43A3E310">
+            <wp:simplePos x="0" y="0"/>
+            <wp:positionH relativeFrom="column">
+              <wp:posOffset>3334366</wp:posOffset>
+            </wp:positionH>
+            <wp:positionV relativeFrom="paragraph">
+              <wp:posOffset>176871</wp:posOffset>
+            </wp:positionV>
+            <wp:extent cx="2060575" cy="930275"/>
+            <wp:effectExtent l="0" t="0" r="0" b="3175"/>
+            <wp:wrapSquare wrapText="bothSides"/>
+            <wp:docPr id="89" name="Imagen 89"/>
+            <wp:cNvGraphicFramePr>
+              <a:graphicFrameLocks xmlns:a="http://schemas.openxmlformats.org/drawingml/2006/main" noChangeAspect="1"/>
+            </wp:cNvGraphicFramePr>
+            <a:graphic xmlns:a="http://schemas.openxmlformats.org/drawingml/2006/main">
+              <a:graphicData uri="http://schemas.openxmlformats.org/drawingml/2006/picture">
+                <pic:pic xmlns:pic="http://schemas.openxmlformats.org/drawingml/2006/picture">
+                  <pic:nvPicPr>
+                    <pic:cNvPr id="1" name=""/>
+                    <pic:cNvPicPr/>
+                  </pic:nvPicPr>
+                  <pic:blipFill>
+                    <a:blip r:embed="rId15" cstate="print">
+                      <a:extLst>
+                        <a:ext uri="{28A0092B-C50C-407E-A947-70E740481C1C}">
+                          <a14:useLocalDpi xmlns:a14="http://schemas.microsoft.com/office/drawing/2010/main" val="0"/>
+                        </a:ext>
+                      </a:extLst>
+                    </a:blip>
+                    <a:stretch>
+                      <a:fillRect/>
+                    </a:stretch>
+                  </pic:blipFill>
+                  <pic:spPr>
+                    <a:xfrm>
+                      <a:off x="0" y="0"/>
+                      <a:ext cx="2060575" cy="930275"/>
+                    </a:xfrm>
+                    <a:prstGeom prst="rect">
+                      <a:avLst/>
+                    </a:prstGeom>
+                  </pic:spPr>
+                </pic:pic>
+              </a:graphicData>
+            </a:graphic>
+            <wp14:sizeRelH relativeFrom="margin">
+              <wp14:pctWidth>0</wp14:pctWidth>
+            </wp14:sizeRelH>
+            <wp14:sizeRelV relativeFrom="margin">
+              <wp14:pctHeight>0</wp14:pctHeight>
+            </wp14:sizeRelV>
+          </wp:anchor>
+        </w:drawing>
+      </w:r>
+      <w:r>
+        <w:rPr>
+          <w:noProof/>
           <w:sz w:val="24"/>
           <w:szCs w:val="24"/>
           <w:lang w:val="es-ES"/>
@@ -456,7 +2169,7 @@
                     <pic:cNvPicPr/>
                   </pic:nvPicPr>
                   <pic:blipFill>
-                    <a:blip r:embed="rId10" cstate="print">
+                    <a:blip r:embed="rId16" cstate="print">
                       <a:extLst>
                         <a:ext uri="{28A0092B-C50C-407E-A947-70E740481C1C}">
                           <a14:useLocalDpi xmlns:a14="http://schemas.microsoft.com/office/drawing/2010/main" val="0"/>
@@ -760,6 +2473,7 @@
       </w:pPr>
       <w:r>
         <w:rPr>
+          <w:noProof/>
           <w:color w:val="39A900"/>
           <w:sz w:val="28"/>
           <w:szCs w:val="28"/>
@@ -789,7 +2503,7 @@
                     <pic:cNvPicPr/>
                   </pic:nvPicPr>
                   <pic:blipFill>
-                    <a:blip r:embed="rId11" cstate="print">
+                    <a:blip r:embed="rId17" cstate="print">
                       <a:extLst>
                         <a:ext uri="{28A0092B-C50C-407E-A947-70E740481C1C}">
                           <a14:useLocalDpi xmlns:a14="http://schemas.microsoft.com/office/drawing/2010/main" val="0"/>
@@ -945,6 +2659,7 @@
       </w:r>
       <w:r>
         <w:rPr>
+          <w:noProof/>
           <w:color w:val="39A900"/>
           <w:sz w:val="28"/>
           <w:szCs w:val="28"/>
@@ -974,7 +2689,7 @@
                     <pic:cNvPicPr/>
                   </pic:nvPicPr>
                   <pic:blipFill>
-                    <a:blip r:embed="rId12" cstate="print">
+                    <a:blip r:embed="rId18" cstate="print">
                       <a:extLst>
                         <a:ext uri="{28A0092B-C50C-407E-A947-70E740481C1C}">
                           <a14:useLocalDpi xmlns:a14="http://schemas.microsoft.com/office/drawing/2010/main" val="0"/>
@@ -1206,7 +2921,7 @@
                     <pic:cNvPicPr/>
                   </pic:nvPicPr>
                   <pic:blipFill>
-                    <a:blip r:embed="rId13" cstate="print">
+                    <a:blip r:embed="rId19" cstate="print">
                       <a:extLst>
                         <a:ext uri="{28A0092B-C50C-407E-A947-70E740481C1C}">
                           <a14:useLocalDpi xmlns:a14="http://schemas.microsoft.com/office/drawing/2010/main" val="0"/>
@@ -1527,7 +3242,7 @@
                     <pic:cNvPicPr/>
                   </pic:nvPicPr>
                   <pic:blipFill>
-                    <a:blip r:embed="rId14">
+                    <a:blip r:embed="rId20">
                       <a:extLst>
                         <a:ext uri="{28A0092B-C50C-407E-A947-70E740481C1C}">
                           <a14:useLocalDpi xmlns:a14="http://schemas.microsoft.com/office/drawing/2010/main" val="0"/>
@@ -1585,7 +3300,7 @@
                     <pic:cNvPicPr/>
                   </pic:nvPicPr>
                   <pic:blipFill>
-                    <a:blip r:embed="rId15">
+                    <a:blip r:embed="rId21">
                       <a:extLst>
                         <a:ext uri="{28A0092B-C50C-407E-A947-70E740481C1C}">
                           <a14:useLocalDpi xmlns:a14="http://schemas.microsoft.com/office/drawing/2010/main" val="0"/>
@@ -1893,7 +3608,7 @@
                     <pic:cNvPicPr/>
                   </pic:nvPicPr>
                   <pic:blipFill>
-                    <a:blip r:embed="rId16" cstate="print">
+                    <a:blip r:embed="rId22" cstate="print">
                       <a:extLst>
                         <a:ext uri="{28A0092B-C50C-407E-A947-70E740481C1C}">
                           <a14:useLocalDpi xmlns:a14="http://schemas.microsoft.com/office/drawing/2010/main" val="0"/>
@@ -1956,7 +3671,7 @@
                     <pic:cNvPicPr/>
                   </pic:nvPicPr>
                   <pic:blipFill>
-                    <a:blip r:embed="rId17" cstate="print">
+                    <a:blip r:embed="rId23" cstate="print">
                       <a:extLst>
                         <a:ext uri="{28A0092B-C50C-407E-A947-70E740481C1C}">
                           <a14:useLocalDpi xmlns:a14="http://schemas.microsoft.com/office/drawing/2010/main" val="0"/>
@@ -2020,7 +3735,7 @@
                     <pic:cNvPicPr/>
                   </pic:nvPicPr>
                   <pic:blipFill>
-                    <a:blip r:embed="rId18" cstate="print">
+                    <a:blip r:embed="rId24" cstate="print">
                       <a:extLst>
                         <a:ext uri="{28A0092B-C50C-407E-A947-70E740481C1C}">
                           <a14:useLocalDpi xmlns:a14="http://schemas.microsoft.com/office/drawing/2010/main" val="0"/>
@@ -2215,7 +3930,7 @@
                     <pic:cNvPicPr/>
                   </pic:nvPicPr>
                   <pic:blipFill>
-                    <a:blip r:embed="rId19">
+                    <a:blip r:embed="rId25">
                       <a:extLst>
                         <a:ext uri="{28A0092B-C50C-407E-A947-70E740481C1C}">
                           <a14:useLocalDpi xmlns:a14="http://schemas.microsoft.com/office/drawing/2010/main" val="0"/>
@@ -3037,7 +4752,7 @@
                     <pic:cNvPicPr/>
                   </pic:nvPicPr>
                   <pic:blipFill>
-                    <a:blip r:embed="rId20" cstate="print">
+                    <a:blip r:embed="rId26" cstate="print">
                       <a:extLst>
                         <a:ext uri="{28A0092B-C50C-407E-A947-70E740481C1C}">
                           <a14:useLocalDpi xmlns:a14="http://schemas.microsoft.com/office/drawing/2010/main" val="0"/>
@@ -3100,7 +4815,7 @@
                     <pic:cNvPicPr/>
                   </pic:nvPicPr>
                   <pic:blipFill>
-                    <a:blip r:embed="rId21" cstate="print">
+                    <a:blip r:embed="rId27" cstate="print">
                       <a:extLst>
                         <a:ext uri="{28A0092B-C50C-407E-A947-70E740481C1C}">
                           <a14:useLocalDpi xmlns:a14="http://schemas.microsoft.com/office/drawing/2010/main" val="0"/>
@@ -3163,7 +4878,7 @@
                     <pic:cNvPicPr/>
                   </pic:nvPicPr>
                   <pic:blipFill>
-                    <a:blip r:embed="rId22">
+                    <a:blip r:embed="rId28">
                       <a:extLst>
                         <a:ext uri="{28A0092B-C50C-407E-A947-70E740481C1C}">
                           <a14:useLocalDpi xmlns:a14="http://schemas.microsoft.com/office/drawing/2010/main" val="0"/>
@@ -3987,7 +5702,7 @@
                     <pic:cNvPicPr/>
                   </pic:nvPicPr>
                   <pic:blipFill>
-                    <a:blip r:embed="rId23">
+                    <a:blip r:embed="rId29">
                       <a:extLst>
                         <a:ext uri="{28A0092B-C50C-407E-A947-70E740481C1C}">
                           <a14:useLocalDpi xmlns:a14="http://schemas.microsoft.com/office/drawing/2010/main" val="0"/>
@@ -4111,7 +5826,7 @@
                     <pic:cNvPicPr/>
                   </pic:nvPicPr>
                   <pic:blipFill>
-                    <a:blip r:embed="rId24">
+                    <a:blip r:embed="rId30">
                       <a:extLst>
                         <a:ext uri="{28A0092B-C50C-407E-A947-70E740481C1C}">
                           <a14:useLocalDpi xmlns:a14="http://schemas.microsoft.com/office/drawing/2010/main" val="0"/>
@@ -4504,7 +6219,7 @@
                     <pic:cNvPicPr/>
                   </pic:nvPicPr>
                   <pic:blipFill>
-                    <a:blip r:embed="rId25"/>
+                    <a:blip r:embed="rId31"/>
                     <a:stretch>
                       <a:fillRect/>
                     </a:stretch>
@@ -4571,7 +6286,7 @@
                     <pic:cNvPicPr/>
                   </pic:nvPicPr>
                   <pic:blipFill>
-                    <a:blip r:embed="rId26"/>
+                    <a:blip r:embed="rId32"/>
                     <a:stretch>
                       <a:fillRect/>
                     </a:stretch>
@@ -4712,7 +6427,7 @@
                     <pic:cNvPicPr/>
                   </pic:nvPicPr>
                   <pic:blipFill>
-                    <a:blip r:embed="rId27" cstate="print">
+                    <a:blip r:embed="rId33" cstate="print">
                       <a:extLst>
                         <a:ext uri="{28A0092B-C50C-407E-A947-70E740481C1C}">
                           <a14:useLocalDpi xmlns:a14="http://schemas.microsoft.com/office/drawing/2010/main" val="0"/>
@@ -4775,7 +6490,7 @@
                     <pic:cNvPicPr/>
                   </pic:nvPicPr>
                   <pic:blipFill>
-                    <a:blip r:embed="rId28" cstate="print">
+                    <a:blip r:embed="rId34" cstate="print">
                       <a:extLst>
                         <a:ext uri="{28A0092B-C50C-407E-A947-70E740481C1C}">
                           <a14:useLocalDpi xmlns:a14="http://schemas.microsoft.com/office/drawing/2010/main" val="0"/>
@@ -4848,7 +6563,7 @@
                     <pic:cNvPicPr/>
                   </pic:nvPicPr>
                   <pic:blipFill>
-                    <a:blip r:embed="rId29">
+                    <a:blip r:embed="rId35">
                       <a:extLst>
                         <a:ext uri="{28A0092B-C50C-407E-A947-70E740481C1C}">
                           <a14:useLocalDpi xmlns:a14="http://schemas.microsoft.com/office/drawing/2010/main" val="0"/>
@@ -4999,7 +6714,7 @@
                     <pic:cNvPicPr/>
                   </pic:nvPicPr>
                   <pic:blipFill>
-                    <a:blip r:embed="rId30" cstate="print">
+                    <a:blip r:embed="rId36" cstate="print">
                       <a:extLst>
                         <a:ext uri="{28A0092B-C50C-407E-A947-70E740481C1C}">
                           <a14:useLocalDpi xmlns:a14="http://schemas.microsoft.com/office/drawing/2010/main" val="0"/>
@@ -5150,7 +6865,7 @@
                     <pic:cNvPicPr/>
                   </pic:nvPicPr>
                   <pic:blipFill>
-                    <a:blip r:embed="rId31" cstate="print">
+                    <a:blip r:embed="rId37" cstate="print">
                       <a:extLst>
                         <a:ext uri="{28A0092B-C50C-407E-A947-70E740481C1C}">
                           <a14:useLocalDpi xmlns:a14="http://schemas.microsoft.com/office/drawing/2010/main" val="0"/>
@@ -5301,7 +7016,7 @@
                     <pic:cNvPicPr/>
                   </pic:nvPicPr>
                   <pic:blipFill>
-                    <a:blip r:embed="rId32" cstate="print">
+                    <a:blip r:embed="rId38" cstate="print">
                       <a:extLst>
                         <a:ext uri="{28A0092B-C50C-407E-A947-70E740481C1C}">
                           <a14:useLocalDpi xmlns:a14="http://schemas.microsoft.com/office/drawing/2010/main" val="0"/>
@@ -5442,7 +7157,7 @@
                     <pic:cNvPicPr/>
                   </pic:nvPicPr>
                   <pic:blipFill>
-                    <a:blip r:embed="rId33" cstate="print">
+                    <a:blip r:embed="rId39" cstate="print">
                       <a:extLst>
                         <a:ext uri="{28A0092B-C50C-407E-A947-70E740481C1C}">
                           <a14:useLocalDpi xmlns:a14="http://schemas.microsoft.com/office/drawing/2010/main" val="0"/>
@@ -5505,7 +7220,7 @@
                     <pic:cNvPicPr/>
                   </pic:nvPicPr>
                   <pic:blipFill>
-                    <a:blip r:embed="rId34" cstate="print">
+                    <a:blip r:embed="rId40" cstate="print">
                       <a:extLst>
                         <a:ext uri="{28A0092B-C50C-407E-A947-70E740481C1C}">
                           <a14:useLocalDpi xmlns:a14="http://schemas.microsoft.com/office/drawing/2010/main" val="0"/>
@@ -5568,7 +7283,7 @@
                     <pic:cNvPicPr/>
                   </pic:nvPicPr>
                   <pic:blipFill rotWithShape="1">
-                    <a:blip r:embed="rId35" cstate="print">
+                    <a:blip r:embed="rId41" cstate="print">
                       <a:extLst>
                         <a:ext uri="{28A0092B-C50C-407E-A947-70E740481C1C}">
                           <a14:useLocalDpi xmlns:a14="http://schemas.microsoft.com/office/drawing/2010/main" val="0"/>
@@ -5638,7 +7353,7 @@
                     <pic:cNvPicPr/>
                   </pic:nvPicPr>
                   <pic:blipFill>
-                    <a:blip r:embed="rId36" cstate="print">
+                    <a:blip r:embed="rId42" cstate="print">
                       <a:extLst>
                         <a:ext uri="{28A0092B-C50C-407E-A947-70E740481C1C}">
                           <a14:useLocalDpi xmlns:a14="http://schemas.microsoft.com/office/drawing/2010/main" val="0"/>
@@ -5946,6 +7661,598 @@
         <w:rPr>
           <w:sz w:val="24"/>
           <w:szCs w:val="24"/>
+          <w:lang w:val="es-ES"/>
+        </w:rPr>
+      </w:pPr>
+    </w:p>
+    <w:p>
+      <w:pPr>
+        <w:rPr>
+          <w:sz w:val="24"/>
+          <w:szCs w:val="24"/>
+          <w:lang w:val="es-ES"/>
+        </w:rPr>
+      </w:pPr>
+    </w:p>
+    <w:p>
+      <w:pPr>
+        <w:rPr>
+          <w:sz w:val="24"/>
+          <w:szCs w:val="24"/>
+          <w:lang w:val="es-ES"/>
+        </w:rPr>
+      </w:pPr>
+    </w:p>
+    <w:p>
+      <w:pPr>
+        <w:jc w:val="center"/>
+        <w:rPr>
+          <w:color w:val="39A900"/>
+          <w:sz w:val="44"/>
+          <w:szCs w:val="44"/>
+          <w:lang w:val="es-ES"/>
+        </w:rPr>
+      </w:pPr>
+      <w:r>
+        <w:rPr>
+          <w:color w:val="39A900"/>
+          <w:sz w:val="44"/>
+          <w:szCs w:val="44"/>
+          <w:lang w:val="es-ES"/>
+        </w:rPr>
+        <w:lastRenderedPageBreak/>
+        <w:t>Customización</w:t>
+      </w:r>
+      <w:r>
+        <w:rPr>
+          <w:color w:val="39A900"/>
+          <w:sz w:val="44"/>
+          <w:szCs w:val="44"/>
+          <w:lang w:val="es-ES"/>
+        </w:rPr>
+        <w:t xml:space="preserve"> </w:t>
+      </w:r>
+      <w:r>
+        <w:rPr>
+          <w:color w:val="39A900"/>
+          <w:sz w:val="44"/>
+          <w:szCs w:val="44"/>
+          <w:lang w:val="es-ES"/>
+        </w:rPr>
+        <w:t>de widgets y del blog</w:t>
+      </w:r>
+    </w:p>
+    <w:p>
+      <w:pPr>
+        <w:rPr>
+          <w:rFonts w:ascii="Segoe UI Emoji" w:hAnsi="Segoe UI Emoji" w:cs="Segoe UI Emoji"/>
+          <w:sz w:val="28"/>
+          <w:szCs w:val="28"/>
+          <w:lang w:val="es-ES"/>
+        </w:rPr>
+      </w:pPr>
+      <w:r>
+        <w:rPr>
+          <w:color w:val="39A900"/>
+          <w:sz w:val="28"/>
+          <w:szCs w:val="28"/>
+          <w:lang w:val="es-ES"/>
+        </w:rPr>
+        <w:t xml:space="preserve">Customización de widgets </w:t>
+      </w:r>
+      <w:r>
+        <w:rPr>
+          <w:rFonts w:ascii="Segoe UI Emoji" w:hAnsi="Segoe UI Emoji" w:cs="Segoe UI Emoji"/>
+          <w:sz w:val="28"/>
+          <w:szCs w:val="28"/>
+          <w:lang w:val="es-ES"/>
+        </w:rPr>
+        <w:t>✒️</w:t>
+      </w:r>
+    </w:p>
+    <w:p>
+      <w:pPr>
+        <w:rPr>
+          <w:sz w:val="24"/>
+          <w:szCs w:val="24"/>
+          <w:lang w:val="es-ES"/>
+        </w:rPr>
+      </w:pPr>
+      <w:r>
+        <w:rPr>
+          <mc:AlternateContent>
+            <mc:Choice Requires="w16se"/>
+            <mc:Fallback>
+              <w:rFonts w:ascii="Segoe UI Emoji" w:eastAsia="Segoe UI Emoji" w:hAnsi="Segoe UI Emoji" w:cs="Segoe UI Emoji"/>
+            </mc:Fallback>
+          </mc:AlternateContent>
+          <w:sz w:val="24"/>
+          <w:szCs w:val="24"/>
+          <w:lang w:val="es-ES"/>
+        </w:rPr>
+        <mc:AlternateContent>
+          <mc:Choice Requires="w16se">
+            <w16se:symEx w16se:font="Segoe UI Emoji" w16se:char="1F4CB"/>
+          </mc:Choice>
+          <mc:Fallback>
+            <w:t>📋</w:t>
+          </mc:Fallback>
+        </mc:AlternateContent>
+      </w:r>
+      <w:r>
+        <w:rPr>
+          <w:b/>
+          <w:sz w:val="24"/>
+          <w:szCs w:val="24"/>
+          <w:lang w:val="es-ES"/>
+        </w:rPr>
+        <w:t xml:space="preserve">Título: </w:t>
+      </w:r>
+      <w:r>
+        <w:rPr>
+          <w:sz w:val="24"/>
+          <w:szCs w:val="24"/>
+          <w:lang w:val="es-ES"/>
+        </w:rPr>
+        <w:t>si un titulo tiene un “#” este se hará invisible</w:t>
+      </w:r>
+    </w:p>
+    <w:p>
+      <w:pPr>
+        <w:rPr>
+          <w:sz w:val="24"/>
+          <w:szCs w:val="24"/>
+          <w:lang w:val="es-ES"/>
+        </w:rPr>
+      </w:pPr>
+      <w:r>
+        <w:rPr>
+          <w:noProof/>
+          <w:sz w:val="24"/>
+          <w:szCs w:val="24"/>
+          <w:lang w:val="es-ES"/>
+        </w:rPr>
+        <w:drawing>
+          <wp:inline distT="0" distB="0" distL="0" distR="0" wp14:anchorId="41CCA18A" wp14:editId="61E4B6F4">
+            <wp:extent cx="1963973" cy="507835"/>
+            <wp:effectExtent l="0" t="0" r="0" b="6985"/>
+            <wp:docPr id="63" name="Imagen 63"/>
+            <wp:cNvGraphicFramePr>
+              <a:graphicFrameLocks xmlns:a="http://schemas.openxmlformats.org/drawingml/2006/main" noChangeAspect="1"/>
+            </wp:cNvGraphicFramePr>
+            <a:graphic xmlns:a="http://schemas.openxmlformats.org/drawingml/2006/main">
+              <a:graphicData uri="http://schemas.openxmlformats.org/drawingml/2006/picture">
+                <pic:pic xmlns:pic="http://schemas.openxmlformats.org/drawingml/2006/picture">
+                  <pic:nvPicPr>
+                    <pic:cNvPr id="1" name=""/>
+                    <pic:cNvPicPr/>
+                  </pic:nvPicPr>
+                  <pic:blipFill>
+                    <a:blip r:embed="rId43"/>
+                    <a:stretch>
+                      <a:fillRect/>
+                    </a:stretch>
+                  </pic:blipFill>
+                  <pic:spPr>
+                    <a:xfrm>
+                      <a:off x="0" y="0"/>
+                      <a:ext cx="2070950" cy="535497"/>
+                    </a:xfrm>
+                    <a:prstGeom prst="rect">
+                      <a:avLst/>
+                    </a:prstGeom>
+                  </pic:spPr>
+                </pic:pic>
+              </a:graphicData>
+            </a:graphic>
+          </wp:inline>
+        </w:drawing>
+      </w:r>
+    </w:p>
+    <w:p>
+      <w:pPr>
+        <w:rPr>
+          <w:sz w:val="24"/>
+          <w:szCs w:val="24"/>
+          <w:lang w:val="es-ES"/>
+        </w:rPr>
+      </w:pPr>
+      <w:r>
+        <w:rPr>
+          <w:sz w:val="24"/>
+          <w:szCs w:val="24"/>
+          <w:lang w:val="es-ES"/>
+        </w:rPr>
+        <w:t xml:space="preserve">Si usted crea un </w:t>
+      </w:r>
+      <w:r>
+        <w:rPr>
+          <w:sz w:val="24"/>
+          <w:szCs w:val="24"/>
+          <w:lang w:val="es-ES"/>
+        </w:rPr>
+        <w:t>nuevo widget</w:t>
+      </w:r>
+      <w:r>
+        <w:rPr>
+          <w:sz w:val="24"/>
+          <w:szCs w:val="24"/>
+          <w:lang w:val="es-ES"/>
+        </w:rPr>
+        <w:t xml:space="preserve"> y quiere esta funcionalidad tendrá que </w:t>
+      </w:r>
+      <w:r>
+        <w:rPr>
+          <w:sz w:val="24"/>
+          <w:szCs w:val="24"/>
+          <w:lang w:val="es-ES"/>
+        </w:rPr>
+        <w:t>modificar</w:t>
+      </w:r>
+      <w:r>
+        <w:rPr>
+          <w:sz w:val="24"/>
+          <w:szCs w:val="24"/>
+          <w:lang w:val="es-ES"/>
+        </w:rPr>
+        <w:t xml:space="preserve"> </w:t>
+      </w:r>
+      <w:r>
+        <w:rPr>
+          <w:sz w:val="24"/>
+          <w:szCs w:val="24"/>
+          <w:lang w:val="es-ES"/>
+        </w:rPr>
+        <w:t>la</w:t>
+      </w:r>
+      <w:r>
+        <w:rPr>
+          <w:sz w:val="24"/>
+          <w:szCs w:val="24"/>
+          <w:lang w:val="es-ES"/>
+        </w:rPr>
+        <w:t xml:space="preserve"> condicional del </w:t>
+      </w:r>
+      <w:r>
+        <w:rPr>
+          <w:sz w:val="24"/>
+          <w:szCs w:val="24"/>
+          <w:lang w:val="es-ES"/>
+        </w:rPr>
+        <w:t xml:space="preserve">título en el código </w:t>
+      </w:r>
+      <w:r>
+        <w:rPr>
+          <w:sz w:val="24"/>
+          <w:szCs w:val="24"/>
+          <w:lang w:val="es-ES"/>
+        </w:rPr>
+        <w:t>Tema &gt; Editar HTML y presionando ctrl + f puedes buscar el titulo de tu widget en este caso “widget de ejemplo”</w:t>
+      </w:r>
+    </w:p>
+    <w:p>
+      <w:pPr>
+        <w:rPr>
+          <w:sz w:val="24"/>
+          <w:szCs w:val="24"/>
+          <w:lang w:val="es-ES"/>
+        </w:rPr>
+      </w:pPr>
+      <w:r>
+        <w:rPr>
+          <w:sz w:val="24"/>
+          <w:szCs w:val="24"/>
+          <w:lang w:val="es-ES"/>
+        </w:rPr>
+        <w:t>Copiar:</w:t>
+      </w:r>
+    </w:p>
+    <w:p>
+      <w:pPr>
+        <w:spacing w:after="0" w:line="240" w:lineRule="auto"/>
+        <w:rPr>
+          <w:sz w:val="18"/>
+          <w:szCs w:val="18"/>
+          <w:lang w:val="es-ES"/>
+        </w:rPr>
+      </w:pPr>
+      <w:r>
+        <w:rPr>
+          <w:sz w:val="18"/>
+          <w:szCs w:val="18"/>
+          <w:lang w:val="es-ES"/>
+        </w:rPr>
+        <w:t>&lt;</w:t>
+      </w:r>
+      <w:proofErr w:type="gramStart"/>
+      <w:r>
+        <w:rPr>
+          <w:sz w:val="18"/>
+          <w:szCs w:val="18"/>
+          <w:lang w:val="es-ES"/>
+        </w:rPr>
+        <w:t>b:if</w:t>
+      </w:r>
+      <w:proofErr w:type="gramEnd"/>
+      <w:r>
+        <w:rPr>
+          <w:sz w:val="18"/>
+          <w:szCs w:val="18"/>
+          <w:lang w:val="es-ES"/>
+        </w:rPr>
+        <w:t xml:space="preserve"> cond='data:title != "" and data:title not contains  "#"'&gt;</w:t>
+      </w:r>
+    </w:p>
+    <w:p>
+      <w:pPr>
+        <w:spacing w:after="0" w:line="240" w:lineRule="auto"/>
+        <w:rPr>
+          <w:sz w:val="18"/>
+          <w:szCs w:val="18"/>
+          <w:lang w:val="es-ES"/>
+        </w:rPr>
+      </w:pPr>
+      <w:r>
+        <w:rPr>
+          <w:sz w:val="18"/>
+          <w:szCs w:val="18"/>
+          <w:lang w:val="es-ES"/>
+        </w:rPr>
+        <w:t xml:space="preserve">   &lt;h2&gt;&lt;</w:t>
+      </w:r>
+      <w:proofErr w:type="gramStart"/>
+      <w:r>
+        <w:rPr>
+          <w:sz w:val="18"/>
+          <w:szCs w:val="18"/>
+          <w:lang w:val="es-ES"/>
+        </w:rPr>
+        <w:t>data:title</w:t>
+      </w:r>
+      <w:proofErr w:type="gramEnd"/>
+      <w:r>
+        <w:rPr>
+          <w:sz w:val="18"/>
+          <w:szCs w:val="18"/>
+          <w:lang w:val="es-ES"/>
+        </w:rPr>
+        <w:t>/&gt;&lt;/h2&gt;</w:t>
+      </w:r>
+    </w:p>
+    <w:p>
+      <w:pPr>
+        <w:spacing w:after="0" w:line="240" w:lineRule="auto"/>
+        <w:rPr>
+          <w:sz w:val="18"/>
+          <w:szCs w:val="18"/>
+          <w:lang w:val="es-ES"/>
+        </w:rPr>
+      </w:pPr>
+      <w:r>
+        <w:rPr>
+          <w:sz w:val="18"/>
+          <w:szCs w:val="18"/>
+          <w:lang w:val="es-ES"/>
+        </w:rPr>
+        <w:t>&lt;/</w:t>
+      </w:r>
+      <w:proofErr w:type="gramStart"/>
+      <w:r>
+        <w:rPr>
+          <w:sz w:val="18"/>
+          <w:szCs w:val="18"/>
+          <w:lang w:val="es-ES"/>
+        </w:rPr>
+        <w:t>b:if</w:t>
+      </w:r>
+      <w:proofErr w:type="gramEnd"/>
+      <w:r>
+        <w:rPr>
+          <w:sz w:val="18"/>
+          <w:szCs w:val="18"/>
+          <w:lang w:val="es-ES"/>
+        </w:rPr>
+        <w:t>&gt;</w:t>
+      </w:r>
+    </w:p>
+    <w:p>
+      <w:pPr>
+        <w:rPr>
+          <w:sz w:val="24"/>
+          <w:szCs w:val="24"/>
+          <w:lang w:val="es-ES"/>
+        </w:rPr>
+      </w:pPr>
+    </w:p>
+    <w:p>
+      <w:pPr>
+        <w:rPr>
+          <w:sz w:val="24"/>
+          <w:szCs w:val="24"/>
+          <w:lang w:val="es-ES"/>
+        </w:rPr>
+      </w:pPr>
+      <w:r>
+        <w:rPr>
+          <w:sz w:val="24"/>
+          <w:szCs w:val="24"/>
+          <w:lang w:val="es-ES"/>
+        </w:rPr>
+        <w:t>reemplazar</w:t>
+      </w:r>
+      <w:r>
+        <w:rPr>
+          <w:sz w:val="24"/>
+          <w:szCs w:val="24"/>
+          <w:lang w:val="es-ES"/>
+        </w:rPr>
+        <w:t xml:space="preserve"> </w:t>
+      </w:r>
+      <w:r>
+        <w:rPr>
+          <w:sz w:val="24"/>
+          <w:szCs w:val="24"/>
+          <w:lang w:val="es-ES"/>
+        </w:rPr>
+        <w:t>esto</w:t>
+      </w:r>
+      <w:r>
+        <w:rPr>
+          <w:sz w:val="24"/>
+          <w:szCs w:val="24"/>
+          <w:lang w:val="es-ES"/>
+        </w:rPr>
+        <w:t>:</w:t>
+      </w:r>
+    </w:p>
+    <w:p>
+      <w:pPr>
+        <w:rPr>
+          <w:color w:val="39A900"/>
+          <w:sz w:val="44"/>
+          <w:szCs w:val="44"/>
+          <w:lang w:val="es-ES"/>
+        </w:rPr>
+      </w:pPr>
+      <w:r>
+        <w:rPr>
+          <w:noProof/>
+          <w:color w:val="39A900"/>
+          <w:sz w:val="44"/>
+          <w:szCs w:val="44"/>
+          <w:lang w:val="es-ES"/>
+        </w:rPr>
+        <mc:AlternateContent>
+          <mc:Choice Requires="wps">
+            <w:drawing>
+              <wp:anchor distT="0" distB="0" distL="114300" distR="114300" simplePos="0" relativeHeight="251746304" behindDoc="0" locked="0" layoutInCell="1" allowOverlap="1" wp14:anchorId="757F07B7" wp14:editId="6911F8D2">
+                <wp:simplePos x="0" y="0"/>
+                <wp:positionH relativeFrom="column">
+                  <wp:posOffset>64770</wp:posOffset>
+                </wp:positionH>
+                <wp:positionV relativeFrom="paragraph">
+                  <wp:posOffset>517221</wp:posOffset>
+                </wp:positionV>
+                <wp:extent cx="2035534" cy="278295"/>
+                <wp:effectExtent l="0" t="0" r="3175" b="7620"/>
+                <wp:wrapNone/>
+                <wp:docPr id="67" name="Rectángulo 67"/>
+                <wp:cNvGraphicFramePr/>
+                <a:graphic xmlns:a="http://schemas.openxmlformats.org/drawingml/2006/main">
+                  <a:graphicData uri="http://schemas.microsoft.com/office/word/2010/wordprocessingShape">
+                    <wps:wsp>
+                      <wps:cNvSpPr/>
+                      <wps:spPr>
+                        <a:xfrm>
+                          <a:off x="0" y="0"/>
+                          <a:ext cx="2035534" cy="278295"/>
+                        </a:xfrm>
+                        <a:prstGeom prst="rect">
+                          <a:avLst/>
+                        </a:prstGeom>
+                        <a:solidFill>
+                          <a:srgbClr val="AA0000">
+                            <a:alpha val="14902"/>
+                          </a:srgbClr>
+                        </a:solidFill>
+                        <a:ln>
+                          <a:noFill/>
+                        </a:ln>
+                      </wps:spPr>
+                      <wps:style>
+                        <a:lnRef idx="2">
+                          <a:schemeClr val="accent6">
+                            <a:shade val="50000"/>
+                          </a:schemeClr>
+                        </a:lnRef>
+                        <a:fillRef idx="1">
+                          <a:schemeClr val="accent6"/>
+                        </a:fillRef>
+                        <a:effectRef idx="0">
+                          <a:schemeClr val="accent6"/>
+                        </a:effectRef>
+                        <a:fontRef idx="minor">
+                          <a:schemeClr val="lt1"/>
+                        </a:fontRef>
+                      </wps:style>
+                      <wps:bodyPr rot="0" spcFirstLastPara="0" vertOverflow="overflow" horzOverflow="overflow" vert="horz" wrap="square" lIns="91440" tIns="45720" rIns="91440" bIns="45720" numCol="1" spcCol="0" rtlCol="0" fromWordArt="0" anchor="ctr" anchorCtr="0" forceAA="0" compatLnSpc="1">
+                        <a:prstTxWarp prst="textNoShape">
+                          <a:avLst/>
+                        </a:prstTxWarp>
+                        <a:noAutofit/>
+                      </wps:bodyPr>
+                    </wps:wsp>
+                  </a:graphicData>
+                </a:graphic>
+                <wp14:sizeRelH relativeFrom="margin">
+                  <wp14:pctWidth>0</wp14:pctWidth>
+                </wp14:sizeRelH>
+                <wp14:sizeRelV relativeFrom="margin">
+                  <wp14:pctHeight>0</wp14:pctHeight>
+                </wp14:sizeRelV>
+              </wp:anchor>
+            </w:drawing>
+          </mc:Choice>
+          <mc:Fallback>
+            <w:pict>
+              <v:rect w14:anchorId="3A0B53F6" id="Rectángulo 67" o:spid="_x0000_s1026" style="position:absolute;margin-left:5.1pt;margin-top:40.75pt;width:160.3pt;height:21.9pt;z-index:251746304;visibility:visible;mso-wrap-style:square;mso-width-percent:0;mso-height-percent:0;mso-wrap-distance-left:9pt;mso-wrap-distance-top:0;mso-wrap-distance-right:9pt;mso-wrap-distance-bottom:0;mso-position-horizontal:absolute;mso-position-horizontal-relative:text;mso-position-vertical:absolute;mso-position-vertical-relative:text;mso-width-percent:0;mso-height-percent:0;mso-width-relative:margin;mso-height-relative:margin;v-text-anchor:middle" o:gfxdata="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" fillcolor="#a00" stroked="f" strokeweight="1pt">
+                <v:fill opacity="9766f"/>
+              </v:rect>
+            </w:pict>
+          </mc:Fallback>
+        </mc:AlternateContent>
+      </w:r>
+      <w:r>
+        <w:rPr>
+          <w:noProof/>
+          <w:color w:val="39A900"/>
+          <w:sz w:val="44"/>
+          <w:szCs w:val="44"/>
+          <w:lang w:val="es-ES"/>
+        </w:rPr>
+        <w:drawing>
+          <wp:inline distT="0" distB="0" distL="0" distR="0" wp14:anchorId="7C901560" wp14:editId="2DF15507">
+            <wp:extent cx="3172571" cy="1296566"/>
+            <wp:effectExtent l="0" t="0" r="0" b="0"/>
+            <wp:docPr id="65" name="Imagen 65"/>
+            <wp:cNvGraphicFramePr>
+              <a:graphicFrameLocks xmlns:a="http://schemas.openxmlformats.org/drawingml/2006/main" noChangeAspect="1"/>
+            </wp:cNvGraphicFramePr>
+            <a:graphic xmlns:a="http://schemas.openxmlformats.org/drawingml/2006/main">
+              <a:graphicData uri="http://schemas.openxmlformats.org/drawingml/2006/picture">
+                <pic:pic xmlns:pic="http://schemas.openxmlformats.org/drawingml/2006/picture">
+                  <pic:nvPicPr>
+                    <pic:cNvPr id="1" name=""/>
+                    <pic:cNvPicPr/>
+                  </pic:nvPicPr>
+                  <pic:blipFill>
+                    <a:blip r:embed="rId44"/>
+                    <a:stretch>
+                      <a:fillRect/>
+                    </a:stretch>
+                  </pic:blipFill>
+                  <pic:spPr>
+                    <a:xfrm>
+                      <a:off x="0" y="0"/>
+                      <a:ext cx="3390246" cy="1385525"/>
+                    </a:xfrm>
+                    <a:prstGeom prst="rect">
+                      <a:avLst/>
+                    </a:prstGeom>
+                  </pic:spPr>
+                </pic:pic>
+              </a:graphicData>
+            </a:graphic>
+          </wp:inline>
+        </w:drawing>
+      </w:r>
+    </w:p>
+    <w:p>
+      <w:pPr>
+        <w:rPr>
+          <w:color w:val="39A900"/>
+          <w:sz w:val="44"/>
+          <w:szCs w:val="44"/>
           <w:lang w:val="es-ES"/>
         </w:rPr>
       </w:pPr>
@@ -6594,7 +8901,7 @@
   <w:style w:type="paragraph" w:default="1" w:styleId="Normal">
     <w:name w:val="Normal"/>
     <w:qFormat/>
-    <w:rsid w:val="00FF359E"/>
+    <w:rsid w:val="00ED0CF2"/>
   </w:style>
   <w:style w:type="paragraph" w:styleId="Ttulo2">
     <w:name w:val="heading 2"/>

</xml_diff>